<commit_message>
updated submitting data to github file
</commit_message>
<xml_diff>
--- a/Handouts/Submitting data to the Github repository.docx
+++ b/Handouts/Submitting data to the Github repository.docx
@@ -1950,6 +1950,220 @@
     </w:p>
     <w:p>
       <w:pPr>
+        <w:pStyle w:val="ListParagraph"/>
+        <w:widowControl w:val="0"/>
+        <w:numPr>
+          <w:ilvl w:val="0"/>
+          <w:numId w:val="5"/>
+        </w:numPr>
+        <w:tabs>
+          <w:tab w:val="left" w:pos="566"/>
+          <w:tab w:val="left" w:pos="1133"/>
+          <w:tab w:val="left" w:pos="1700"/>
+          <w:tab w:val="left" w:pos="2267"/>
+          <w:tab w:val="left" w:pos="2834"/>
+          <w:tab w:val="left" w:pos="3401"/>
+          <w:tab w:val="left" w:pos="3968"/>
+          <w:tab w:val="left" w:pos="4535"/>
+          <w:tab w:val="left" w:pos="5102"/>
+          <w:tab w:val="left" w:pos="5669"/>
+          <w:tab w:val="left" w:pos="6236"/>
+          <w:tab w:val="left" w:pos="6803"/>
+        </w:tabs>
+        <w:autoSpaceDE w:val="0"/>
+        <w:autoSpaceDN w:val="0"/>
+        <w:adjustRightInd w:val="0"/>
+        <w:rPr>
+          <w:rFonts w:ascii="Helvetica" w:hAnsi="Helvetica" w:cs="Helvetica"/>
+        </w:rPr>
+      </w:pPr>
+      <w:r>
+        <w:rPr>
+          <w:rFonts w:ascii="Helvetica" w:hAnsi="Helvetica" w:cs="Helvetica"/>
+        </w:rPr>
+        <w:t>Finally, you need to submit a Pull request</w:t>
+      </w:r>
+      <w:r>
+        <w:rPr>
+          <w:rFonts w:ascii="Helvetica" w:hAnsi="Helvetica" w:cs="Helvetica"/>
+        </w:rPr>
+        <w:t xml:space="preserve">: </w:t>
+      </w:r>
+      <w:hyperlink r:id="rId13" w:history="1">
+        <w:r>
+          <w:rPr>
+            <w:rStyle w:val="Hyperlink"/>
+            <w:rFonts w:ascii="Helvetica" w:hAnsi="Helvetica" w:cs="Helvetica"/>
+          </w:rPr>
+          <w:t>https://help.github.com/en/articles/creating-a-pull-request-from-a-fork</w:t>
+        </w:r>
+      </w:hyperlink>
+      <w:r>
+        <w:rPr>
+          <w:rFonts w:ascii="Helvetica" w:hAnsi="Helvetica" w:cs="Helvetica"/>
+        </w:rPr>
+        <w:t xml:space="preserve">. As administrator for the BIOL-3295 repository, I will be notified to review the changes that you have proposed. I can approve </w:t>
+      </w:r>
+      <w:r>
+        <w:rPr>
+          <w:rFonts w:ascii="Helvetica" w:hAnsi="Helvetica" w:cs="Helvetica"/>
+        </w:rPr>
+        <w:t xml:space="preserve">or reject </w:t>
+      </w:r>
+      <w:r>
+        <w:rPr>
+          <w:rFonts w:ascii="Helvetica" w:hAnsi="Helvetica" w:cs="Helvetica"/>
+        </w:rPr>
+        <w:t>the changes and then merge into the master bra</w:t>
+      </w:r>
+      <w:r>
+        <w:rPr>
+          <w:rFonts w:ascii="Helvetica" w:hAnsi="Helvetica" w:cs="Helvetica"/>
+        </w:rPr>
+        <w:t>n</w:t>
+      </w:r>
+      <w:r>
+        <w:rPr>
+          <w:rFonts w:ascii="Helvetica" w:hAnsi="Helvetica" w:cs="Helvetica"/>
+        </w:rPr>
+        <w:t>ch.</w:t>
+      </w:r>
+    </w:p>
+    <w:p>
+      <w:pPr>
+        <w:pStyle w:val="ListParagraph"/>
+        <w:widowControl w:val="0"/>
+        <w:numPr>
+          <w:ilvl w:val="0"/>
+          <w:numId w:val="5"/>
+        </w:numPr>
+        <w:tabs>
+          <w:tab w:val="left" w:pos="566"/>
+          <w:tab w:val="left" w:pos="1133"/>
+          <w:tab w:val="left" w:pos="1700"/>
+          <w:tab w:val="left" w:pos="2267"/>
+          <w:tab w:val="left" w:pos="2834"/>
+          <w:tab w:val="left" w:pos="3401"/>
+          <w:tab w:val="left" w:pos="3968"/>
+          <w:tab w:val="left" w:pos="4535"/>
+          <w:tab w:val="left" w:pos="5102"/>
+          <w:tab w:val="left" w:pos="5669"/>
+          <w:tab w:val="left" w:pos="6236"/>
+          <w:tab w:val="left" w:pos="6803"/>
+        </w:tabs>
+        <w:autoSpaceDE w:val="0"/>
+        <w:autoSpaceDN w:val="0"/>
+        <w:adjustRightInd w:val="0"/>
+        <w:rPr>
+          <w:rFonts w:ascii="Helvetica" w:hAnsi="Helvetica" w:cs="Helvetica"/>
+        </w:rPr>
+      </w:pPr>
+      <w:bookmarkStart w:id="0" w:name="_GoBack"/>
+      <w:r>
+        <w:rPr>
+          <w:rFonts w:ascii="Helvetica" w:hAnsi="Helvetica" w:cs="Helvetica"/>
+        </w:rPr>
+        <w:t>If you have problems with authentication, try the following:</w:t>
+      </w:r>
+    </w:p>
+    <w:p>
+      <w:pPr>
+        <w:pStyle w:val="ListParagraph"/>
+        <w:widowControl w:val="0"/>
+        <w:numPr>
+          <w:ilvl w:val="1"/>
+          <w:numId w:val="5"/>
+        </w:numPr>
+        <w:tabs>
+          <w:tab w:val="left" w:pos="566"/>
+          <w:tab w:val="left" w:pos="1133"/>
+          <w:tab w:val="left" w:pos="1700"/>
+          <w:tab w:val="left" w:pos="2267"/>
+          <w:tab w:val="left" w:pos="2834"/>
+          <w:tab w:val="left" w:pos="3401"/>
+          <w:tab w:val="left" w:pos="3968"/>
+          <w:tab w:val="left" w:pos="4535"/>
+          <w:tab w:val="left" w:pos="5102"/>
+          <w:tab w:val="left" w:pos="5669"/>
+          <w:tab w:val="left" w:pos="6236"/>
+          <w:tab w:val="left" w:pos="6803"/>
+        </w:tabs>
+        <w:autoSpaceDE w:val="0"/>
+        <w:autoSpaceDN w:val="0"/>
+        <w:adjustRightInd w:val="0"/>
+        <w:rPr>
+          <w:rFonts w:ascii="Helvetica" w:hAnsi="Helvetica" w:cs="Helvetica"/>
+        </w:rPr>
+      </w:pPr>
+      <w:r>
+        <w:rPr>
+          <w:rFonts w:ascii="Helvetica" w:hAnsi="Helvetica" w:cs="Helvetica"/>
+        </w:rPr>
+        <w:t xml:space="preserve">Generate a personal access token: </w:t>
+      </w:r>
+      <w:hyperlink r:id="rId14" w:history="1">
+        <w:r>
+          <w:rPr>
+            <w:rStyle w:val="Hyperlink"/>
+            <w:rFonts w:ascii="Helvetica" w:hAnsi="Helvetica" w:cs="Helvetica"/>
+          </w:rPr>
+          <w:t>https://help.github.com/en/articles/creating-a-personal-access-token-for-the-command-line</w:t>
+        </w:r>
+      </w:hyperlink>
+    </w:p>
+    <w:p>
+      <w:pPr>
+        <w:pStyle w:val="ListParagraph"/>
+        <w:widowControl w:val="0"/>
+        <w:numPr>
+          <w:ilvl w:val="1"/>
+          <w:numId w:val="5"/>
+        </w:numPr>
+        <w:tabs>
+          <w:tab w:val="left" w:pos="566"/>
+          <w:tab w:val="left" w:pos="1133"/>
+          <w:tab w:val="left" w:pos="1700"/>
+          <w:tab w:val="left" w:pos="2267"/>
+          <w:tab w:val="left" w:pos="2834"/>
+          <w:tab w:val="left" w:pos="3401"/>
+          <w:tab w:val="left" w:pos="3968"/>
+          <w:tab w:val="left" w:pos="4535"/>
+          <w:tab w:val="left" w:pos="5102"/>
+          <w:tab w:val="left" w:pos="5669"/>
+          <w:tab w:val="left" w:pos="6236"/>
+          <w:tab w:val="left" w:pos="6803"/>
+        </w:tabs>
+        <w:autoSpaceDE w:val="0"/>
+        <w:autoSpaceDN w:val="0"/>
+        <w:adjustRightInd w:val="0"/>
+        <w:rPr>
+          <w:rFonts w:ascii="Helvetica" w:hAnsi="Helvetica" w:cs="Helvetica"/>
+        </w:rPr>
+      </w:pPr>
+      <w:r>
+        <w:rPr>
+          <w:rFonts w:ascii="Helvetica" w:hAnsi="Helvetica" w:cs="Helvetica"/>
+        </w:rPr>
+        <w:t xml:space="preserve">In Github Desktop, log out of your Github account and then log in with your password as your access token (for example, as explained here: </w:t>
+      </w:r>
+      <w:hyperlink r:id="rId15" w:history="1">
+        <w:r>
+          <w:rPr>
+            <w:rStyle w:val="Hyperlink"/>
+            <w:rFonts w:ascii="Helvetica" w:eastAsia="Times New Roman" w:hAnsi="Helvetica"/>
+          </w:rPr>
+          <w:t>https://itnext.io/how-to-use-github-desktop-with-gitlab-cd4d2de3d104</w:t>
+        </w:r>
+      </w:hyperlink>
+      <w:r>
+        <w:rPr>
+          <w:rFonts w:ascii="Helvetica" w:eastAsia="Times New Roman" w:hAnsi="Helvetica"/>
+        </w:rPr>
+        <w:t>. Use the username that you usually use.</w:t>
+      </w:r>
+    </w:p>
+    <w:p>
+      <w:pPr>
         <w:widowControl w:val="0"/>
         <w:tabs>
           <w:tab w:val="left" w:pos="566"/>
@@ -1968,100 +2182,12 @@
         <w:autoSpaceDE w:val="0"/>
         <w:autoSpaceDN w:val="0"/>
         <w:adjustRightInd w:val="0"/>
-        <w:ind w:left="426"/>
-        <w:rPr>
-          <w:rFonts w:ascii="Helvetica" w:hAnsi="Helvetica" w:cs="Helvetica"/>
-        </w:rPr>
-      </w:pPr>
-      <w:r>
-        <w:rPr>
-          <w:rFonts w:ascii="Helvetica" w:hAnsi="Helvetica" w:cs="Helvetica"/>
-        </w:rPr>
-        <w:t>7</w:t>
-      </w:r>
-      <w:r>
-        <w:rPr>
-          <w:rFonts w:ascii="Helvetica" w:hAnsi="Helvetica" w:cs="Helvetica"/>
-        </w:rPr>
-        <w:t xml:space="preserve">) </w:t>
-      </w:r>
-      <w:r>
-        <w:rPr>
-          <w:rFonts w:ascii="Helvetica" w:hAnsi="Helvetica" w:cs="Helvetica"/>
-        </w:rPr>
-        <w:t>Finally, you need to submit a Pull request</w:t>
-      </w:r>
-      <w:r>
-        <w:rPr>
-          <w:rFonts w:ascii="Helvetica" w:hAnsi="Helvetica" w:cs="Helvetica"/>
-        </w:rPr>
-        <w:t xml:space="preserve">: </w:t>
-      </w:r>
-      <w:hyperlink r:id="rId13" w:history="1">
-        <w:r>
-          <w:rPr>
-            <w:rStyle w:val="Hyperlink"/>
-            <w:rFonts w:ascii="Helvetica" w:hAnsi="Helvetica" w:cs="Helvetica"/>
-          </w:rPr>
-          <w:t>https://help.github.com/en/articles/creating-a-pull-request-from-a-fork</w:t>
-        </w:r>
-      </w:hyperlink>
-      <w:r>
-        <w:rPr>
-          <w:rFonts w:ascii="Helvetica" w:hAnsi="Helvetica" w:cs="Helvetica"/>
-        </w:rPr>
-        <w:t xml:space="preserve">. As administrator for the BIOL-3295 repository, I will be notified to review the changes that you have proposed. I can approve </w:t>
-      </w:r>
-      <w:r>
-        <w:rPr>
-          <w:rFonts w:ascii="Helvetica" w:hAnsi="Helvetica" w:cs="Helvetica"/>
-        </w:rPr>
-        <w:t xml:space="preserve">or reject </w:t>
-      </w:r>
-      <w:r>
-        <w:rPr>
-          <w:rFonts w:ascii="Helvetica" w:hAnsi="Helvetica" w:cs="Helvetica"/>
-        </w:rPr>
-        <w:t>the changes and then merge into the master bra</w:t>
-      </w:r>
-      <w:r>
-        <w:rPr>
-          <w:rFonts w:ascii="Helvetica" w:hAnsi="Helvetica" w:cs="Helvetica"/>
-        </w:rPr>
-        <w:t>n</w:t>
-      </w:r>
-      <w:r>
-        <w:rPr>
-          <w:rFonts w:ascii="Helvetica" w:hAnsi="Helvetica" w:cs="Helvetica"/>
-        </w:rPr>
-        <w:t>ch.</w:t>
-      </w:r>
-    </w:p>
-    <w:p>
-      <w:pPr>
-        <w:widowControl w:val="0"/>
-        <w:tabs>
-          <w:tab w:val="left" w:pos="566"/>
-          <w:tab w:val="left" w:pos="1133"/>
-          <w:tab w:val="left" w:pos="1700"/>
-          <w:tab w:val="left" w:pos="2267"/>
-          <w:tab w:val="left" w:pos="2834"/>
-          <w:tab w:val="left" w:pos="3401"/>
-          <w:tab w:val="left" w:pos="3968"/>
-          <w:tab w:val="left" w:pos="4535"/>
-          <w:tab w:val="left" w:pos="5102"/>
-          <w:tab w:val="left" w:pos="5669"/>
-          <w:tab w:val="left" w:pos="6236"/>
-          <w:tab w:val="left" w:pos="6803"/>
-        </w:tabs>
-        <w:autoSpaceDE w:val="0"/>
-        <w:autoSpaceDN w:val="0"/>
-        <w:adjustRightInd w:val="0"/>
-        <w:rPr>
-          <w:rFonts w:ascii="Helvetica" w:hAnsi="Helvetica" w:cs="Helvetica"/>
-        </w:rPr>
-      </w:pPr>
-    </w:p>
+        <w:rPr>
+          <w:rFonts w:ascii="Helvetica" w:hAnsi="Helvetica" w:cs="Helvetica"/>
+        </w:rPr>
+      </w:pPr>
+    </w:p>
+    <w:bookmarkEnd w:id="0"/>
     <w:p>
       <w:pPr>
         <w:widowControl w:val="0"/>
@@ -2288,7 +2414,7 @@
                     <pic:cNvPicPr/>
                   </pic:nvPicPr>
                   <pic:blipFill>
-                    <a:blip r:embed="rId14">
+                    <a:blip r:embed="rId16">
                       <a:extLst>
                         <a:ext uri="{28A0092B-C50C-407E-A947-70E740481C1C}">
                           <a14:useLocalDpi xmlns:a14="http://schemas.microsoft.com/office/drawing/2010/main" val="0"/>
@@ -2355,7 +2481,7 @@
                     <pic:cNvPicPr/>
                   </pic:nvPicPr>
                   <pic:blipFill>
-                    <a:blip r:embed="rId15">
+                    <a:blip r:embed="rId17">
                       <a:extLst>
                         <a:ext uri="{28A0092B-C50C-407E-A947-70E740481C1C}">
                           <a14:useLocalDpi xmlns:a14="http://schemas.microsoft.com/office/drawing/2010/main" val="0"/>
@@ -2651,7 +2777,7 @@
                     <pic:cNvPicPr/>
                   </pic:nvPicPr>
                   <pic:blipFill>
-                    <a:blip r:embed="rId16">
+                    <a:blip r:embed="rId18">
                       <a:extLst>
                         <a:ext uri="{28A0092B-C50C-407E-A947-70E740481C1C}">
                           <a14:useLocalDpi xmlns:a14="http://schemas.microsoft.com/office/drawing/2010/main" val="0"/>
@@ -2760,7 +2886,7 @@
                     <pic:cNvPicPr/>
                   </pic:nvPicPr>
                   <pic:blipFill>
-                    <a:blip r:embed="rId17">
+                    <a:blip r:embed="rId19">
                       <a:extLst>
                         <a:ext uri="{28A0092B-C50C-407E-A947-70E740481C1C}">
                           <a14:useLocalDpi xmlns:a14="http://schemas.microsoft.com/office/drawing/2010/main" val="0"/>
@@ -2809,6 +2935,7 @@
       <w:r>
         <w:rPr>
           <w:rFonts w:ascii="Helvetica" w:hAnsi="Helvetica"/>
+          <w:noProof/>
         </w:rPr>
         <w:drawing>
           <wp:inline distT="0" distB="0" distL="0" distR="0" wp14:anchorId="253F0200" wp14:editId="43E763EC">
@@ -2826,7 +2953,7 @@
                     <pic:cNvPicPr/>
                   </pic:nvPicPr>
                   <pic:blipFill>
-                    <a:blip r:embed="rId18">
+                    <a:blip r:embed="rId20">
                       <a:extLst>
                         <a:ext uri="{28A0092B-C50C-407E-A947-70E740481C1C}">
                           <a14:useLocalDpi xmlns:a14="http://schemas.microsoft.com/office/drawing/2010/main" val="0"/>
@@ -2989,15 +3116,7 @@
         <w:rPr>
           <w:rFonts w:ascii="Helvetica" w:hAnsi="Helvetica"/>
         </w:rPr>
-        <w:t xml:space="preserve"> “” (we’ll just have to do more data cleaning later</w:t>
-      </w:r>
-      <w:bookmarkStart w:id="0" w:name="_GoBack"/>
-      <w:bookmarkEnd w:id="0"/>
-      <w:r>
-        <w:rPr>
-          <w:rFonts w:ascii="Helvetica" w:hAnsi="Helvetica"/>
-        </w:rPr>
-        <w:t>)</w:t>
+        <w:t xml:space="preserve"> “” (we’ll just have to do more data cleaning later)</w:t>
       </w:r>
       <w:r>
         <w:rPr>
@@ -3150,7 +3269,7 @@
                     <pic:cNvPicPr/>
                   </pic:nvPicPr>
                   <pic:blipFill>
-                    <a:blip r:embed="rId19">
+                    <a:blip r:embed="rId21">
                       <a:extLst>
                         <a:ext uri="{28A0092B-C50C-407E-A947-70E740481C1C}">
                           <a14:useLocalDpi xmlns:a14="http://schemas.microsoft.com/office/drawing/2010/main" val="0"/>
@@ -3203,30 +3322,14 @@
         </w:rPr>
         <w:t xml:space="preserve"> </w:t>
       </w:r>
-      <w:hyperlink r:id="rId20" w:history="1">
+      <w:hyperlink r:id="rId22" w:history="1">
         <w:r>
           <w:rPr>
             <w:rStyle w:val="Hyperlink"/>
             <w:rFonts w:ascii="Helvetica" w:hAnsi="Helvetica"/>
             <w:noProof/>
           </w:rPr>
-          <w:t>https://help.github.com/en/artic</w:t>
-        </w:r>
-        <w:r>
-          <w:rPr>
-            <w:rStyle w:val="Hyperlink"/>
-            <w:rFonts w:ascii="Helvetica" w:hAnsi="Helvetica"/>
-            <w:noProof/>
-          </w:rPr>
-          <w:t>l</w:t>
-        </w:r>
-        <w:r>
-          <w:rPr>
-            <w:rStyle w:val="Hyperlink"/>
-            <w:rFonts w:ascii="Helvetica" w:hAnsi="Helvetica"/>
-            <w:noProof/>
-          </w:rPr>
-          <w:t>es/creating-a-pull-request-from-a-fork</w:t>
+          <w:t>https://help.github.com/en/articles/creating-a-pull-request-from-a-fork</w:t>
         </w:r>
       </w:hyperlink>
       <w:r>
@@ -3293,8 +3396,8 @@
       </w:pPr>
     </w:p>
     <w:sectPr>
-      <w:footerReference w:type="even" r:id="rId21"/>
-      <w:footerReference w:type="default" r:id="rId22"/>
+      <w:footerReference w:type="even" r:id="rId23"/>
+      <w:footerReference w:type="default" r:id="rId24"/>
       <w:pgSz w:w="12240" w:h="15840"/>
       <w:pgMar w:top="1134" w:right="1134" w:bottom="1134" w:left="1134" w:header="709" w:footer="709" w:gutter="0"/>
       <w:cols w:space="708"/>
@@ -3740,7 +3843,7 @@
         <w:rFonts w:hint="default"/>
       </w:rPr>
     </w:lvl>
-    <w:lvl w:ilvl="1" w:tplc="04090019" w:tentative="1">
+    <w:lvl w:ilvl="1" w:tplc="04090019">
       <w:start w:val="1"/>
       <w:numFmt w:val="lowerLetter"/>
       <w:lvlText w:val="%2."/>

</xml_diff>

<commit_message>
updated - submitting to repo
</commit_message>
<xml_diff>
--- a/Handouts/Submitting data to the Github repository.docx
+++ b/Handouts/Submitting data to the Github repository.docx
@@ -39,7 +39,23 @@
           <w:rFonts w:ascii="Helvetica" w:hAnsi="Helvetica" w:cs="Helvetica"/>
           <w:b/>
         </w:rPr>
-        <w:t>submit or edit files to the class Github repository</w:t>
+        <w:t xml:space="preserve">submit or edit files to the class </w:t>
+      </w:r>
+      <w:proofErr w:type="spellStart"/>
+      <w:r>
+        <w:rPr>
+          <w:rFonts w:ascii="Helvetica" w:hAnsi="Helvetica" w:cs="Helvetica"/>
+          <w:b/>
+        </w:rPr>
+        <w:t>Github</w:t>
+      </w:r>
+      <w:proofErr w:type="spellEnd"/>
+      <w:r>
+        <w:rPr>
+          <w:rFonts w:ascii="Helvetica" w:hAnsi="Helvetica" w:cs="Helvetica"/>
+          <w:b/>
+        </w:rPr>
+        <w:t xml:space="preserve"> repository</w:t>
       </w:r>
     </w:p>
     <w:p>
@@ -152,11 +168,19 @@
         </w:rPr>
         <w:t xml:space="preserve"> </w:t>
       </w:r>
-      <w:r>
-        <w:rPr>
-          <w:rFonts w:ascii="Helvetica" w:hAnsi="Helvetica" w:cs="Helvetica"/>
-        </w:rPr>
-        <w:t xml:space="preserve">to </w:t>
+      <w:proofErr w:type="gramStart"/>
+      <w:r>
+        <w:rPr>
+          <w:rFonts w:ascii="Helvetica" w:hAnsi="Helvetica" w:cs="Helvetica"/>
+        </w:rPr>
+        <w:t>to</w:t>
+      </w:r>
+      <w:proofErr w:type="gramEnd"/>
+      <w:r>
+        <w:rPr>
+          <w:rFonts w:ascii="Helvetica" w:hAnsi="Helvetica" w:cs="Helvetica"/>
+        </w:rPr>
+        <w:t xml:space="preserve"> </w:t>
       </w:r>
       <w:r>
         <w:rPr>
@@ -168,7 +192,21 @@
         <w:rPr>
           <w:rFonts w:ascii="Helvetica" w:hAnsi="Helvetica" w:cs="Helvetica"/>
         </w:rPr>
-        <w:t xml:space="preserve"> separated variable (.csv) file</w:t>
+        <w:t xml:space="preserve"> separated variable (.</w:t>
+      </w:r>
+      <w:proofErr w:type="spellStart"/>
+      <w:r>
+        <w:rPr>
+          <w:rFonts w:ascii="Helvetica" w:hAnsi="Helvetica" w:cs="Helvetica"/>
+        </w:rPr>
+        <w:t>csv</w:t>
+      </w:r>
+      <w:proofErr w:type="spellEnd"/>
+      <w:r>
+        <w:rPr>
+          <w:rFonts w:ascii="Helvetica" w:hAnsi="Helvetica" w:cs="Helvetica"/>
+        </w:rPr>
+        <w:t>) file</w:t>
       </w:r>
       <w:r>
         <w:rPr>
@@ -223,7 +261,21 @@
         <w:rPr>
           <w:rFonts w:ascii="Helvetica" w:hAnsi="Helvetica" w:cs="Helvetica"/>
         </w:rPr>
-        <w:t>) to submit a str</w:t>
+        <w:t xml:space="preserve">) </w:t>
+      </w:r>
+      <w:proofErr w:type="gramStart"/>
+      <w:r>
+        <w:rPr>
+          <w:rFonts w:ascii="Helvetica" w:hAnsi="Helvetica" w:cs="Helvetica"/>
+        </w:rPr>
+        <w:t>to</w:t>
+      </w:r>
+      <w:proofErr w:type="gramEnd"/>
+      <w:r>
+        <w:rPr>
+          <w:rFonts w:ascii="Helvetica" w:hAnsi="Helvetica" w:cs="Helvetica"/>
+        </w:rPr>
+        <w:t xml:space="preserve"> submit a str</w:t>
       </w:r>
       <w:r>
         <w:rPr>
@@ -297,7 +349,21 @@
         <w:rPr>
           <w:rFonts w:ascii="Helvetica" w:hAnsi="Helvetica" w:cs="Helvetica"/>
         </w:rPr>
-        <w:t>) to edit an existi</w:t>
+        <w:t xml:space="preserve">) </w:t>
+      </w:r>
+      <w:proofErr w:type="gramStart"/>
+      <w:r>
+        <w:rPr>
+          <w:rFonts w:ascii="Helvetica" w:hAnsi="Helvetica" w:cs="Helvetica"/>
+        </w:rPr>
+        <w:t>to</w:t>
+      </w:r>
+      <w:proofErr w:type="gramEnd"/>
+      <w:r>
+        <w:rPr>
+          <w:rFonts w:ascii="Helvetica" w:hAnsi="Helvetica" w:cs="Helvetica"/>
+        </w:rPr>
+        <w:t xml:space="preserve"> edit an existi</w:t>
       </w:r>
       <w:r>
         <w:rPr>
@@ -543,7 +609,21 @@
         <w:rPr>
           <w:rFonts w:ascii="Helvetica" w:hAnsi="Helvetica" w:cs="Helvetica"/>
         </w:rPr>
-        <w:t>Via Github Desktop or,</w:t>
+        <w:t xml:space="preserve">Via </w:t>
+      </w:r>
+      <w:proofErr w:type="spellStart"/>
+      <w:r>
+        <w:rPr>
+          <w:rFonts w:ascii="Helvetica" w:hAnsi="Helvetica" w:cs="Helvetica"/>
+        </w:rPr>
+        <w:t>Github</w:t>
+      </w:r>
+      <w:proofErr w:type="spellEnd"/>
+      <w:r>
+        <w:rPr>
+          <w:rFonts w:ascii="Helvetica" w:hAnsi="Helvetica" w:cs="Helvetica"/>
+        </w:rPr>
+        <w:t xml:space="preserve"> Desktop or,</w:t>
       </w:r>
     </w:p>
     <w:p>
@@ -585,7 +665,21 @@
         <w:rPr>
           <w:rFonts w:ascii="Helvetica" w:hAnsi="Helvetica" w:cs="Helvetica"/>
         </w:rPr>
-        <w:t xml:space="preserve"> GitHub repository</w:t>
+        <w:t xml:space="preserve"> </w:t>
+      </w:r>
+      <w:proofErr w:type="spellStart"/>
+      <w:r>
+        <w:rPr>
+          <w:rFonts w:ascii="Helvetica" w:hAnsi="Helvetica" w:cs="Helvetica"/>
+        </w:rPr>
+        <w:t>GitHub</w:t>
+      </w:r>
+      <w:proofErr w:type="spellEnd"/>
+      <w:r>
+        <w:rPr>
+          <w:rFonts w:ascii="Helvetica" w:hAnsi="Helvetica" w:cs="Helvetica"/>
+        </w:rPr>
+        <w:t xml:space="preserve"> repository</w:t>
       </w:r>
     </w:p>
     <w:p>
@@ -647,7 +741,21 @@
         <w:rPr>
           <w:rFonts w:ascii="Helvetica" w:hAnsi="Helvetica" w:cs="Helvetica"/>
         </w:rPr>
-        <w:t>will require Github credentials;</w:t>
+        <w:t xml:space="preserve">will require </w:t>
+      </w:r>
+      <w:proofErr w:type="spellStart"/>
+      <w:r>
+        <w:rPr>
+          <w:rFonts w:ascii="Helvetica" w:hAnsi="Helvetica" w:cs="Helvetica"/>
+        </w:rPr>
+        <w:t>Github</w:t>
+      </w:r>
+      <w:proofErr w:type="spellEnd"/>
+      <w:r>
+        <w:rPr>
+          <w:rFonts w:ascii="Helvetica" w:hAnsi="Helvetica" w:cs="Helvetica"/>
+        </w:rPr>
+        <w:t xml:space="preserve"> credentials;</w:t>
       </w:r>
       <w:r>
         <w:rPr>
@@ -739,12 +847,21 @@
         </w:rPr>
         <w:t xml:space="preserve">Via </w:t>
       </w:r>
+      <w:proofErr w:type="spellStart"/>
       <w:r>
         <w:rPr>
           <w:rFonts w:ascii="Helvetica" w:hAnsi="Helvetica" w:cs="Helvetica"/>
           <w:b/>
         </w:rPr>
-        <w:t>GitHub Desktop</w:t>
+        <w:t>GitHub</w:t>
+      </w:r>
+      <w:proofErr w:type="spellEnd"/>
+      <w:r>
+        <w:rPr>
+          <w:rFonts w:ascii="Helvetica" w:hAnsi="Helvetica" w:cs="Helvetica"/>
+          <w:b/>
+        </w:rPr>
+        <w:t xml:space="preserve"> Desktop</w:t>
       </w:r>
     </w:p>
     <w:p>
@@ -805,7 +922,21 @@
         <w:rPr>
           <w:rFonts w:ascii="Helvetica" w:hAnsi="Helvetica" w:cs="Helvetica"/>
         </w:rPr>
-        <w:t>Open GitHub Desk</w:t>
+        <w:t xml:space="preserve">Open </w:t>
+      </w:r>
+      <w:proofErr w:type="spellStart"/>
+      <w:r>
+        <w:rPr>
+          <w:rFonts w:ascii="Helvetica" w:hAnsi="Helvetica" w:cs="Helvetica"/>
+        </w:rPr>
+        <w:t>GitHub</w:t>
+      </w:r>
+      <w:proofErr w:type="spellEnd"/>
+      <w:r>
+        <w:rPr>
+          <w:rFonts w:ascii="Helvetica" w:hAnsi="Helvetica" w:cs="Helvetica"/>
+        </w:rPr>
+        <w:t xml:space="preserve"> Desk</w:t>
       </w:r>
       <w:r>
         <w:rPr>
@@ -928,12 +1059,14 @@
         </w:rPr>
         <w:t>‘</w:t>
       </w:r>
+      <w:proofErr w:type="spellStart"/>
       <w:r>
         <w:rPr>
           <w:rFonts w:ascii="Helvetica" w:hAnsi="Helvetica" w:cs="Helvetica"/>
         </w:rPr>
         <w:t>gpdd</w:t>
       </w:r>
+      <w:proofErr w:type="spellEnd"/>
       <w:r>
         <w:rPr>
           <w:rFonts w:ascii="Helvetica" w:hAnsi="Helvetica" w:cs="Helvetica"/>
@@ -1096,7 +1229,21 @@
         <w:rPr>
           <w:rFonts w:ascii="Helvetica" w:hAnsi="Helvetica" w:cs="Helvetica"/>
         </w:rPr>
-        <w:t>With GitHub D</w:t>
+        <w:t xml:space="preserve">With </w:t>
+      </w:r>
+      <w:proofErr w:type="spellStart"/>
+      <w:r>
+        <w:rPr>
+          <w:rFonts w:ascii="Helvetica" w:hAnsi="Helvetica" w:cs="Helvetica"/>
+        </w:rPr>
+        <w:t>GitHub</w:t>
+      </w:r>
+      <w:proofErr w:type="spellEnd"/>
+      <w:r>
+        <w:rPr>
+          <w:rFonts w:ascii="Helvetica" w:hAnsi="Helvetica" w:cs="Helvetica"/>
+        </w:rPr>
+        <w:t xml:space="preserve"> D</w:t>
       </w:r>
       <w:r>
         <w:rPr>
@@ -1250,11 +1397,19 @@
         </w:rPr>
         <w:t>.</w:t>
       </w:r>
-      <w:r>
-        <w:rPr>
-          <w:rFonts w:ascii="Helvetica" w:hAnsi="Helvetica" w:cs="Helvetica"/>
-        </w:rPr>
-        <w:t>csv file</w:t>
+      <w:proofErr w:type="spellStart"/>
+      <w:r>
+        <w:rPr>
+          <w:rFonts w:ascii="Helvetica" w:hAnsi="Helvetica" w:cs="Helvetica"/>
+        </w:rPr>
+        <w:t>csv</w:t>
+      </w:r>
+      <w:proofErr w:type="spellEnd"/>
+      <w:r>
+        <w:rPr>
+          <w:rFonts w:ascii="Helvetica" w:hAnsi="Helvetica" w:cs="Helvetica"/>
+        </w:rPr>
+        <w:t xml:space="preserve"> file</w:t>
       </w:r>
       <w:r>
         <w:rPr>
@@ -1302,7 +1457,21 @@
         <w:rPr>
           <w:rFonts w:ascii="Helvetica" w:hAnsi="Helvetica" w:cs="Helvetica"/>
         </w:rPr>
-        <w:t xml:space="preserve"> Github repository (i.e., try not to give your file t</w:t>
+        <w:t xml:space="preserve"> </w:t>
+      </w:r>
+      <w:proofErr w:type="spellStart"/>
+      <w:r>
+        <w:rPr>
+          <w:rFonts w:ascii="Helvetica" w:hAnsi="Helvetica" w:cs="Helvetica"/>
+        </w:rPr>
+        <w:t>Github</w:t>
+      </w:r>
+      <w:proofErr w:type="spellEnd"/>
+      <w:r>
+        <w:rPr>
+          <w:rFonts w:ascii="Helvetica" w:hAnsi="Helvetica" w:cs="Helvetica"/>
+        </w:rPr>
+        <w:t xml:space="preserve"> repository (i.e., try not to give your file t</w:t>
       </w:r>
       <w:r>
         <w:rPr>
@@ -1381,13 +1550,176 @@
         <w:rPr>
           <w:rFonts w:ascii="Helvetica" w:hAnsi="Helvetica" w:cs="Helvetica"/>
         </w:rPr>
-        <w:t xml:space="preserve">In Excel, </w:t>
-      </w:r>
-      <w:r>
-        <w:rPr>
-          <w:rFonts w:ascii="Helvetica" w:hAnsi="Helvetica" w:cs="Helvetica"/>
-        </w:rPr>
-        <w:t>Select "File" -&gt; "Save As..." -&gt; In the "Format" drop-down menu select "Comma-Separated Values (.csv)" -&gt; Click "Save". This may prompt the warning "This workbook contains features that will not work or may be removed if you save it in the selected file format. Do you want to continue?" - Click "Continue" to proceed with saving the file. If you are prompted by an additional warning concerning the encoding of the file, select the option "UTF-8 encoding" to prevent including unwanted special characters in your file.</w:t>
+        <w:t>In Excel,</w:t>
+      </w:r>
+      <w:r>
+        <w:rPr>
+          <w:rFonts w:ascii="Helvetica" w:hAnsi="Helvetica" w:cs="Helvetica"/>
+        </w:rPr>
+        <w:t xml:space="preserve"> save your file in .</w:t>
+      </w:r>
+      <w:proofErr w:type="spellStart"/>
+      <w:r>
+        <w:rPr>
+          <w:rFonts w:ascii="Helvetica" w:hAnsi="Helvetica" w:cs="Helvetica"/>
+        </w:rPr>
+        <w:t>csv</w:t>
+      </w:r>
+      <w:proofErr w:type="spellEnd"/>
+      <w:r>
+        <w:rPr>
+          <w:rFonts w:ascii="Helvetica" w:hAnsi="Helvetica" w:cs="Helvetica"/>
+        </w:rPr>
+        <w:t xml:space="preserve"> format in the folder than you want it to appear in on the </w:t>
+      </w:r>
+      <w:proofErr w:type="spellStart"/>
+      <w:r>
+        <w:rPr>
+          <w:rFonts w:ascii="Helvetica" w:hAnsi="Helvetica" w:cs="Helvetica"/>
+        </w:rPr>
+        <w:t>Github</w:t>
+      </w:r>
+      <w:proofErr w:type="spellEnd"/>
+      <w:r>
+        <w:rPr>
+          <w:rFonts w:ascii="Helvetica" w:hAnsi="Helvetica" w:cs="Helvetica"/>
+        </w:rPr>
+        <w:t xml:space="preserve"> repository. You have an exact copy of the repository on your local computer</w:t>
+      </w:r>
+      <w:r>
+        <w:rPr>
+          <w:rFonts w:ascii="Helvetica" w:hAnsi="Helvetica" w:cs="Helvetica"/>
+        </w:rPr>
+        <w:t xml:space="preserve"> (all of the folders)</w:t>
+      </w:r>
+      <w:r>
+        <w:rPr>
+          <w:rFonts w:ascii="Helvetica" w:hAnsi="Helvetica" w:cs="Helvetica"/>
+        </w:rPr>
+        <w:t>, so on your local computer save your .</w:t>
+      </w:r>
+      <w:proofErr w:type="spellStart"/>
+      <w:r>
+        <w:rPr>
+          <w:rFonts w:ascii="Helvetica" w:hAnsi="Helvetica" w:cs="Helvetica"/>
+        </w:rPr>
+        <w:t>csv</w:t>
+      </w:r>
+      <w:proofErr w:type="spellEnd"/>
+      <w:r>
+        <w:rPr>
+          <w:rFonts w:ascii="Helvetica" w:hAnsi="Helvetica" w:cs="Helvetica"/>
+        </w:rPr>
+        <w:t xml:space="preserve"> file into the corresponding location that you want it to appear in online.</w:t>
+      </w:r>
+    </w:p>
+    <w:p>
+      <w:pPr>
+        <w:widowControl w:val="0"/>
+        <w:tabs>
+          <w:tab w:val="left" w:pos="566"/>
+          <w:tab w:val="left" w:pos="1133"/>
+          <w:tab w:val="left" w:pos="1700"/>
+          <w:tab w:val="left" w:pos="2267"/>
+          <w:tab w:val="left" w:pos="2834"/>
+          <w:tab w:val="left" w:pos="3401"/>
+          <w:tab w:val="left" w:pos="3968"/>
+          <w:tab w:val="left" w:pos="4535"/>
+          <w:tab w:val="left" w:pos="5102"/>
+          <w:tab w:val="left" w:pos="5669"/>
+          <w:tab w:val="left" w:pos="6236"/>
+          <w:tab w:val="left" w:pos="6803"/>
+        </w:tabs>
+        <w:autoSpaceDE w:val="0"/>
+        <w:autoSpaceDN w:val="0"/>
+        <w:adjustRightInd w:val="0"/>
+        <w:rPr>
+          <w:rFonts w:ascii="Helvetica" w:hAnsi="Helvetica" w:cs="Helvetica"/>
+        </w:rPr>
+      </w:pPr>
+    </w:p>
+    <w:p>
+      <w:pPr>
+        <w:pStyle w:val="ListParagraph"/>
+        <w:widowControl w:val="0"/>
+        <w:numPr>
+          <w:ilvl w:val="0"/>
+          <w:numId w:val="5"/>
+        </w:numPr>
+        <w:tabs>
+          <w:tab w:val="left" w:pos="566"/>
+          <w:tab w:val="left" w:pos="1133"/>
+          <w:tab w:val="left" w:pos="1700"/>
+          <w:tab w:val="left" w:pos="2267"/>
+          <w:tab w:val="left" w:pos="2834"/>
+          <w:tab w:val="left" w:pos="3401"/>
+          <w:tab w:val="left" w:pos="3968"/>
+          <w:tab w:val="left" w:pos="4535"/>
+          <w:tab w:val="left" w:pos="5102"/>
+          <w:tab w:val="left" w:pos="5669"/>
+          <w:tab w:val="left" w:pos="6236"/>
+          <w:tab w:val="left" w:pos="6803"/>
+        </w:tabs>
+        <w:autoSpaceDE w:val="0"/>
+        <w:autoSpaceDN w:val="0"/>
+        <w:adjustRightInd w:val="0"/>
+        <w:rPr>
+          <w:rFonts w:ascii="Helvetica" w:hAnsi="Helvetica" w:cs="Helvetica"/>
+        </w:rPr>
+      </w:pPr>
+      <w:r>
+        <w:rPr>
+          <w:rFonts w:ascii="Helvetica" w:hAnsi="Helvetica" w:cs="Helvetica"/>
+        </w:rPr>
+        <w:t>To save in .</w:t>
+      </w:r>
+      <w:proofErr w:type="spellStart"/>
+      <w:r>
+        <w:rPr>
+          <w:rFonts w:ascii="Helvetica" w:hAnsi="Helvetica" w:cs="Helvetica"/>
+        </w:rPr>
+        <w:t>csv</w:t>
+      </w:r>
+      <w:proofErr w:type="spellEnd"/>
+      <w:r>
+        <w:rPr>
+          <w:rFonts w:ascii="Helvetica" w:hAnsi="Helvetica" w:cs="Helvetica"/>
+        </w:rPr>
+        <w:t xml:space="preserve"> format, </w:t>
+      </w:r>
+      <w:r>
+        <w:rPr>
+          <w:rFonts w:ascii="Helvetica" w:hAnsi="Helvetica" w:cs="Helvetica"/>
+        </w:rPr>
+        <w:t>Select "File" -&gt; "Save As</w:t>
+      </w:r>
+      <w:proofErr w:type="gramStart"/>
+      <w:r>
+        <w:rPr>
+          <w:rFonts w:ascii="Helvetica" w:hAnsi="Helvetica" w:cs="Helvetica"/>
+        </w:rPr>
+        <w:t>..</w:t>
+      </w:r>
+      <w:proofErr w:type="gramEnd"/>
+      <w:r>
+        <w:rPr>
+          <w:rFonts w:ascii="Helvetica" w:hAnsi="Helvetica" w:cs="Helvetica"/>
+        </w:rPr>
+        <w:t>." -&gt; In the "Format" drop-down menu select "Comma-Separated Values (.</w:t>
+      </w:r>
+      <w:proofErr w:type="spellStart"/>
+      <w:r>
+        <w:rPr>
+          <w:rFonts w:ascii="Helvetica" w:hAnsi="Helvetica" w:cs="Helvetica"/>
+        </w:rPr>
+        <w:t>csv</w:t>
+      </w:r>
+      <w:proofErr w:type="spellEnd"/>
+      <w:r>
+        <w:rPr>
+          <w:rFonts w:ascii="Helvetica" w:hAnsi="Helvetica" w:cs="Helvetica"/>
+        </w:rPr>
+        <w:t>)" -&gt; Click "Save". This may prompt the warning "This workbook contains features that will not work or may be removed if you save it in the selected file format. Do you want to continue?" - Click "Continue" to proceed with saving the file. If you are prompted by an additional warning concerning the encoding of the file, select the option "UTF-8 encoding" to prevent including unwanted special characters in your file.</w:t>
       </w:r>
     </w:p>
     <w:p>
@@ -1552,7 +1884,35 @@
         <w:rPr>
           <w:rFonts w:ascii="Helvetica" w:hAnsi="Helvetica" w:cs="Helvetica"/>
         </w:rPr>
-        <w:t xml:space="preserve"> and be asked “Do you want to save the changes you made to …csv”. If you click “Save” and try and exit the same message will appear again, but you can click “Don’t Save”</w:t>
+        <w:t xml:space="preserve"> and be </w:t>
+      </w:r>
+      <w:proofErr w:type="gramStart"/>
+      <w:r>
+        <w:rPr>
+          <w:rFonts w:ascii="Helvetica" w:hAnsi="Helvetica" w:cs="Helvetica"/>
+        </w:rPr>
+        <w:t>asked</w:t>
+      </w:r>
+      <w:proofErr w:type="gramEnd"/>
+      <w:r>
+        <w:rPr>
+          <w:rFonts w:ascii="Helvetica" w:hAnsi="Helvetica" w:cs="Helvetica"/>
+        </w:rPr>
+        <w:t xml:space="preserve"> “Do you want to save the changes you made to …</w:t>
+      </w:r>
+      <w:proofErr w:type="spellStart"/>
+      <w:r>
+        <w:rPr>
+          <w:rFonts w:ascii="Helvetica" w:hAnsi="Helvetica" w:cs="Helvetica"/>
+        </w:rPr>
+        <w:t>csv</w:t>
+      </w:r>
+      <w:proofErr w:type="spellEnd"/>
+      <w:r>
+        <w:rPr>
+          <w:rFonts w:ascii="Helvetica" w:hAnsi="Helvetica" w:cs="Helvetica"/>
+        </w:rPr>
+        <w:t>”. If you click “Save” and try and exit the same message will appear again, but you can click “Don’t Save”</w:t>
       </w:r>
       <w:r>
         <w:rPr>
@@ -1578,6 +1938,31 @@
         </w:rPr>
         <w:t xml:space="preserve"> work will be lost.</w:t>
       </w:r>
+    </w:p>
+    <w:p>
+      <w:pPr>
+        <w:widowControl w:val="0"/>
+        <w:tabs>
+          <w:tab w:val="left" w:pos="566"/>
+          <w:tab w:val="left" w:pos="1133"/>
+          <w:tab w:val="left" w:pos="1700"/>
+          <w:tab w:val="left" w:pos="2267"/>
+          <w:tab w:val="left" w:pos="2834"/>
+          <w:tab w:val="left" w:pos="3401"/>
+          <w:tab w:val="left" w:pos="3968"/>
+          <w:tab w:val="left" w:pos="4535"/>
+          <w:tab w:val="left" w:pos="5102"/>
+          <w:tab w:val="left" w:pos="5669"/>
+          <w:tab w:val="left" w:pos="6236"/>
+          <w:tab w:val="left" w:pos="6803"/>
+        </w:tabs>
+        <w:autoSpaceDE w:val="0"/>
+        <w:autoSpaceDN w:val="0"/>
+        <w:adjustRightInd w:val="0"/>
+        <w:rPr>
+          <w:rFonts w:ascii="Helvetica" w:hAnsi="Helvetica" w:cs="Helvetica"/>
+        </w:rPr>
+      </w:pPr>
     </w:p>
     <w:p>
       <w:pPr>
@@ -1637,7 +2022,21 @@
         <w:rPr>
           <w:rFonts w:ascii="Helvetica" w:hAnsi="Helvetica" w:cs="Helvetica"/>
         </w:rPr>
-        <w:t xml:space="preserve">Go to Github Desktop </w:t>
+        <w:t xml:space="preserve">Go to </w:t>
+      </w:r>
+      <w:proofErr w:type="spellStart"/>
+      <w:r>
+        <w:rPr>
+          <w:rFonts w:ascii="Helvetica" w:hAnsi="Helvetica" w:cs="Helvetica"/>
+        </w:rPr>
+        <w:t>Github</w:t>
+      </w:r>
+      <w:proofErr w:type="spellEnd"/>
+      <w:r>
+        <w:rPr>
+          <w:rFonts w:ascii="Helvetica" w:hAnsi="Helvetica" w:cs="Helvetica"/>
+        </w:rPr>
+        <w:t xml:space="preserve"> Desktop </w:t>
       </w:r>
       <w:r>
         <w:rPr>
@@ -2033,6 +2432,32 @@
       <w:pPr>
         <w:pStyle w:val="ListParagraph"/>
         <w:widowControl w:val="0"/>
+        <w:tabs>
+          <w:tab w:val="left" w:pos="566"/>
+          <w:tab w:val="left" w:pos="1133"/>
+          <w:tab w:val="left" w:pos="1700"/>
+          <w:tab w:val="left" w:pos="2267"/>
+          <w:tab w:val="left" w:pos="2834"/>
+          <w:tab w:val="left" w:pos="3401"/>
+          <w:tab w:val="left" w:pos="3968"/>
+          <w:tab w:val="left" w:pos="4535"/>
+          <w:tab w:val="left" w:pos="5102"/>
+          <w:tab w:val="left" w:pos="5669"/>
+          <w:tab w:val="left" w:pos="6236"/>
+          <w:tab w:val="left" w:pos="6803"/>
+        </w:tabs>
+        <w:autoSpaceDE w:val="0"/>
+        <w:autoSpaceDN w:val="0"/>
+        <w:adjustRightInd w:val="0"/>
+        <w:rPr>
+          <w:rFonts w:ascii="Helvetica" w:hAnsi="Helvetica" w:cs="Helvetica"/>
+        </w:rPr>
+      </w:pPr>
+    </w:p>
+    <w:p>
+      <w:pPr>
+        <w:pStyle w:val="ListParagraph"/>
+        <w:widowControl w:val="0"/>
         <w:numPr>
           <w:ilvl w:val="0"/>
           <w:numId w:val="5"/>
@@ -2058,7 +2483,6 @@
           <w:rFonts w:ascii="Helvetica" w:hAnsi="Helvetica" w:cs="Helvetica"/>
         </w:rPr>
       </w:pPr>
-      <w:bookmarkStart w:id="0" w:name="_GoBack"/>
       <w:r>
         <w:rPr>
           <w:rFonts w:ascii="Helvetica" w:hAnsi="Helvetica" w:cs="Helvetica"/>
@@ -2092,14 +2516,29 @@
         <w:autoSpaceDN w:val="0"/>
         <w:adjustRightInd w:val="0"/>
         <w:rPr>
-          <w:rFonts w:ascii="Helvetica" w:hAnsi="Helvetica" w:cs="Helvetica"/>
-        </w:rPr>
-      </w:pPr>
-      <w:r>
-        <w:rPr>
-          <w:rFonts w:ascii="Helvetica" w:hAnsi="Helvetica" w:cs="Helvetica"/>
-        </w:rPr>
-        <w:t xml:space="preserve">Generate a personal access token: </w:t>
+          <w:rStyle w:val="Hyperlink"/>
+          <w:rFonts w:ascii="Helvetica" w:hAnsi="Helvetica" w:cs="Helvetica"/>
+          <w:color w:val="auto"/>
+          <w:u w:val="none"/>
+        </w:rPr>
+      </w:pPr>
+      <w:r>
+        <w:rPr>
+          <w:rFonts w:ascii="Helvetica" w:hAnsi="Helvetica" w:cs="Helvetica"/>
+        </w:rPr>
+        <w:t>Generate a personal access token</w:t>
+      </w:r>
+      <w:r>
+        <w:rPr>
+          <w:rFonts w:ascii="Helvetica" w:hAnsi="Helvetica" w:cs="Helvetica"/>
+        </w:rPr>
+        <w:t xml:space="preserve"> by following </w:t>
+      </w:r>
+      <w:r>
+        <w:rPr>
+          <w:rFonts w:ascii="Helvetica" w:hAnsi="Helvetica" w:cs="Helvetica"/>
+        </w:rPr>
+        <w:t xml:space="preserve">the steps here: </w:t>
       </w:r>
       <w:hyperlink r:id="rId14" w:history="1">
         <w:r>
@@ -2110,6 +2549,179 @@
           <w:t>https://help.github.com/en/articles/creating-a-personal-access-token-for-the-command-line</w:t>
         </w:r>
       </w:hyperlink>
+    </w:p>
+    <w:p>
+      <w:pPr>
+        <w:pStyle w:val="ListParagraph"/>
+        <w:widowControl w:val="0"/>
+        <w:tabs>
+          <w:tab w:val="left" w:pos="566"/>
+          <w:tab w:val="left" w:pos="1133"/>
+          <w:tab w:val="left" w:pos="1700"/>
+          <w:tab w:val="left" w:pos="2267"/>
+          <w:tab w:val="left" w:pos="2834"/>
+          <w:tab w:val="left" w:pos="3401"/>
+          <w:tab w:val="left" w:pos="3968"/>
+          <w:tab w:val="left" w:pos="4535"/>
+          <w:tab w:val="left" w:pos="5102"/>
+          <w:tab w:val="left" w:pos="5669"/>
+          <w:tab w:val="left" w:pos="6236"/>
+          <w:tab w:val="left" w:pos="6803"/>
+        </w:tabs>
+        <w:autoSpaceDE w:val="0"/>
+        <w:autoSpaceDN w:val="0"/>
+        <w:adjustRightInd w:val="0"/>
+        <w:ind w:left="1440"/>
+        <w:rPr>
+          <w:rStyle w:val="Hyperlink"/>
+          <w:rFonts w:ascii="Helvetica" w:hAnsi="Helvetica" w:cs="Helvetica"/>
+        </w:rPr>
+      </w:pPr>
+    </w:p>
+    <w:p>
+      <w:pPr>
+        <w:pStyle w:val="ListParagraph"/>
+        <w:widowControl w:val="0"/>
+        <w:tabs>
+          <w:tab w:val="left" w:pos="566"/>
+          <w:tab w:val="left" w:pos="1133"/>
+          <w:tab w:val="left" w:pos="1700"/>
+          <w:tab w:val="left" w:pos="2267"/>
+          <w:tab w:val="left" w:pos="2834"/>
+          <w:tab w:val="left" w:pos="3401"/>
+          <w:tab w:val="left" w:pos="3968"/>
+          <w:tab w:val="left" w:pos="4535"/>
+          <w:tab w:val="left" w:pos="5102"/>
+          <w:tab w:val="left" w:pos="5669"/>
+          <w:tab w:val="left" w:pos="6236"/>
+          <w:tab w:val="left" w:pos="6803"/>
+        </w:tabs>
+        <w:autoSpaceDE w:val="0"/>
+        <w:autoSpaceDN w:val="0"/>
+        <w:adjustRightInd w:val="0"/>
+        <w:ind w:left="1440"/>
+        <w:rPr>
+          <w:rStyle w:val="Hyperlink"/>
+          <w:rFonts w:ascii="Helvetica" w:hAnsi="Helvetica" w:cs="Helvetica"/>
+          <w:color w:val="auto"/>
+          <w:u w:val="none"/>
+        </w:rPr>
+      </w:pPr>
+      <w:r>
+        <w:rPr>
+          <w:rStyle w:val="Hyperlink"/>
+          <w:rFonts w:ascii="Helvetica" w:hAnsi="Helvetica" w:cs="Helvetica"/>
+          <w:color w:val="auto"/>
+          <w:u w:val="none"/>
+        </w:rPr>
+        <w:t>When selecting the scope of the token make sure you check “repo”.</w:t>
+      </w:r>
+      <w:bookmarkStart w:id="0" w:name="_GoBack"/>
+      <w:bookmarkEnd w:id="0"/>
+    </w:p>
+    <w:p>
+      <w:pPr>
+        <w:pStyle w:val="ListParagraph"/>
+        <w:widowControl w:val="0"/>
+        <w:tabs>
+          <w:tab w:val="left" w:pos="566"/>
+          <w:tab w:val="left" w:pos="1133"/>
+          <w:tab w:val="left" w:pos="1700"/>
+          <w:tab w:val="left" w:pos="2267"/>
+          <w:tab w:val="left" w:pos="2834"/>
+          <w:tab w:val="left" w:pos="3401"/>
+          <w:tab w:val="left" w:pos="3968"/>
+          <w:tab w:val="left" w:pos="4535"/>
+          <w:tab w:val="left" w:pos="5102"/>
+          <w:tab w:val="left" w:pos="5669"/>
+          <w:tab w:val="left" w:pos="6236"/>
+          <w:tab w:val="left" w:pos="6803"/>
+        </w:tabs>
+        <w:autoSpaceDE w:val="0"/>
+        <w:autoSpaceDN w:val="0"/>
+        <w:adjustRightInd w:val="0"/>
+        <w:ind w:left="1440"/>
+        <w:rPr>
+          <w:rStyle w:val="Hyperlink"/>
+          <w:rFonts w:ascii="Helvetica" w:hAnsi="Helvetica" w:cs="Helvetica"/>
+        </w:rPr>
+      </w:pPr>
+      <w:r>
+        <w:rPr>
+          <w:rFonts w:ascii="Helvetica" w:hAnsi="Helvetica" w:cs="Helvetica"/>
+          <w:noProof/>
+          <w:color w:val="0000FF" w:themeColor="hyperlink"/>
+          <w:u w:val="single"/>
+        </w:rPr>
+        <w:drawing>
+          <wp:inline distT="0" distB="0" distL="0" distR="0" wp14:anchorId="48157535" wp14:editId="7971C3D4">
+            <wp:extent cx="6332220" cy="1776095"/>
+            <wp:effectExtent l="0" t="0" r="0" b="1905"/>
+            <wp:docPr id="6" name="Picture 6"/>
+            <wp:cNvGraphicFramePr>
+              <a:graphicFrameLocks xmlns:a="http://schemas.openxmlformats.org/drawingml/2006/main" noChangeAspect="1"/>
+            </wp:cNvGraphicFramePr>
+            <a:graphic xmlns:a="http://schemas.openxmlformats.org/drawingml/2006/main">
+              <a:graphicData uri="http://schemas.openxmlformats.org/drawingml/2006/picture">
+                <pic:pic xmlns:pic="http://schemas.openxmlformats.org/drawingml/2006/picture">
+                  <pic:nvPicPr>
+                    <pic:cNvPr id="0" name="Screen Shot 2019-09-26 at 9.37.44 AM.png"/>
+                    <pic:cNvPicPr/>
+                  </pic:nvPicPr>
+                  <pic:blipFill>
+                    <a:blip r:embed="rId15">
+                      <a:extLst>
+                        <a:ext uri="{28A0092B-C50C-407E-A947-70E740481C1C}">
+                          <a14:useLocalDpi xmlns:a14="http://schemas.microsoft.com/office/drawing/2010/main" val="0"/>
+                        </a:ext>
+                      </a:extLst>
+                    </a:blip>
+                    <a:stretch>
+                      <a:fillRect/>
+                    </a:stretch>
+                  </pic:blipFill>
+                  <pic:spPr>
+                    <a:xfrm>
+                      <a:off x="0" y="0"/>
+                      <a:ext cx="6332220" cy="1776095"/>
+                    </a:xfrm>
+                    <a:prstGeom prst="rect">
+                      <a:avLst/>
+                    </a:prstGeom>
+                  </pic:spPr>
+                </pic:pic>
+              </a:graphicData>
+            </a:graphic>
+          </wp:inline>
+        </w:drawing>
+      </w:r>
+    </w:p>
+    <w:p>
+      <w:pPr>
+        <w:pStyle w:val="ListParagraph"/>
+        <w:widowControl w:val="0"/>
+        <w:tabs>
+          <w:tab w:val="left" w:pos="566"/>
+          <w:tab w:val="left" w:pos="1133"/>
+          <w:tab w:val="left" w:pos="1700"/>
+          <w:tab w:val="left" w:pos="2267"/>
+          <w:tab w:val="left" w:pos="2834"/>
+          <w:tab w:val="left" w:pos="3401"/>
+          <w:tab w:val="left" w:pos="3968"/>
+          <w:tab w:val="left" w:pos="4535"/>
+          <w:tab w:val="left" w:pos="5102"/>
+          <w:tab w:val="left" w:pos="5669"/>
+          <w:tab w:val="left" w:pos="6236"/>
+          <w:tab w:val="left" w:pos="6803"/>
+        </w:tabs>
+        <w:autoSpaceDE w:val="0"/>
+        <w:autoSpaceDN w:val="0"/>
+        <w:adjustRightInd w:val="0"/>
+        <w:ind w:left="1440"/>
+        <w:rPr>
+          <w:rFonts w:ascii="Helvetica" w:hAnsi="Helvetica" w:cs="Helvetica"/>
+        </w:rPr>
+      </w:pPr>
     </w:p>
     <w:p>
       <w:pPr>
@@ -2144,9 +2756,37 @@
         <w:rPr>
           <w:rFonts w:ascii="Helvetica" w:hAnsi="Helvetica" w:cs="Helvetica"/>
         </w:rPr>
-        <w:t xml:space="preserve">In Github Desktop, log out of your Github account and then log in with your password as your access token (for example, as explained here: </w:t>
-      </w:r>
-      <w:hyperlink r:id="rId15" w:history="1">
+        <w:t xml:space="preserve">In </w:t>
+      </w:r>
+      <w:proofErr w:type="spellStart"/>
+      <w:r>
+        <w:rPr>
+          <w:rFonts w:ascii="Helvetica" w:hAnsi="Helvetica" w:cs="Helvetica"/>
+        </w:rPr>
+        <w:t>Github</w:t>
+      </w:r>
+      <w:proofErr w:type="spellEnd"/>
+      <w:r>
+        <w:rPr>
+          <w:rFonts w:ascii="Helvetica" w:hAnsi="Helvetica" w:cs="Helvetica"/>
+        </w:rPr>
+        <w:t xml:space="preserve"> Desktop, log out of your </w:t>
+      </w:r>
+      <w:proofErr w:type="spellStart"/>
+      <w:r>
+        <w:rPr>
+          <w:rFonts w:ascii="Helvetica" w:hAnsi="Helvetica" w:cs="Helvetica"/>
+        </w:rPr>
+        <w:t>Github</w:t>
+      </w:r>
+      <w:proofErr w:type="spellEnd"/>
+      <w:r>
+        <w:rPr>
+          <w:rFonts w:ascii="Helvetica" w:hAnsi="Helvetica" w:cs="Helvetica"/>
+        </w:rPr>
+        <w:t xml:space="preserve"> account and then log in with your password as your access token (for example, as explained here: </w:t>
+      </w:r>
+      <w:hyperlink r:id="rId16" w:history="1">
         <w:r>
           <w:rPr>
             <w:rStyle w:val="Hyperlink"/>
@@ -2164,6 +2804,7 @@
     </w:p>
     <w:p>
       <w:pPr>
+        <w:pStyle w:val="ListParagraph"/>
         <w:widowControl w:val="0"/>
         <w:tabs>
           <w:tab w:val="left" w:pos="566"/>
@@ -2187,7 +2828,6 @@
         </w:rPr>
       </w:pPr>
     </w:p>
-    <w:bookmarkEnd w:id="0"/>
     <w:p>
       <w:pPr>
         <w:widowControl w:val="0"/>
@@ -2210,6 +2850,31 @@
         <w:adjustRightInd w:val="0"/>
         <w:rPr>
           <w:rFonts w:ascii="Helvetica" w:hAnsi="Helvetica" w:cs="Helvetica"/>
+        </w:rPr>
+      </w:pPr>
+    </w:p>
+    <w:p>
+      <w:pPr>
+        <w:widowControl w:val="0"/>
+        <w:tabs>
+          <w:tab w:val="left" w:pos="566"/>
+          <w:tab w:val="left" w:pos="1133"/>
+          <w:tab w:val="left" w:pos="1700"/>
+          <w:tab w:val="left" w:pos="2267"/>
+          <w:tab w:val="left" w:pos="2834"/>
+          <w:tab w:val="left" w:pos="3401"/>
+          <w:tab w:val="left" w:pos="3968"/>
+          <w:tab w:val="left" w:pos="4535"/>
+          <w:tab w:val="left" w:pos="5102"/>
+          <w:tab w:val="left" w:pos="5669"/>
+          <w:tab w:val="left" w:pos="6236"/>
+          <w:tab w:val="left" w:pos="6803"/>
+        </w:tabs>
+        <w:autoSpaceDE w:val="0"/>
+        <w:autoSpaceDN w:val="0"/>
+        <w:adjustRightInd w:val="0"/>
+        <w:rPr>
+          <w:rFonts w:ascii="Helvetica" w:hAnsi="Helvetica" w:cs="Helvetica"/>
           <w:b/>
         </w:rPr>
       </w:pPr>
@@ -2234,19 +2899,44 @@
         </w:rPr>
         <w:t xml:space="preserve"> </w:t>
       </w:r>
+      <w:proofErr w:type="gramStart"/>
       <w:r>
         <w:rPr>
           <w:rFonts w:ascii="Helvetica" w:hAnsi="Helvetica" w:cs="Helvetica"/>
           <w:b/>
         </w:rPr>
-        <w:t>Directly to the</w:t>
-      </w:r>
+        <w:t>Directly</w:t>
+      </w:r>
+      <w:proofErr w:type="gramEnd"/>
       <w:r>
         <w:rPr>
           <w:rFonts w:ascii="Helvetica" w:hAnsi="Helvetica" w:cs="Helvetica"/>
           <w:b/>
         </w:rPr>
-        <w:t xml:space="preserve"> GitHub repository</w:t>
+        <w:t xml:space="preserve"> to the</w:t>
+      </w:r>
+      <w:r>
+        <w:rPr>
+          <w:rFonts w:ascii="Helvetica" w:hAnsi="Helvetica" w:cs="Helvetica"/>
+          <w:b/>
+        </w:rPr>
+        <w:t xml:space="preserve"> </w:t>
+      </w:r>
+      <w:proofErr w:type="spellStart"/>
+      <w:r>
+        <w:rPr>
+          <w:rFonts w:ascii="Helvetica" w:hAnsi="Helvetica" w:cs="Helvetica"/>
+          <w:b/>
+        </w:rPr>
+        <w:t>GitHub</w:t>
+      </w:r>
+      <w:proofErr w:type="spellEnd"/>
+      <w:r>
+        <w:rPr>
+          <w:rFonts w:ascii="Helvetica" w:hAnsi="Helvetica" w:cs="Helvetica"/>
+          <w:b/>
+        </w:rPr>
+        <w:t xml:space="preserve"> repository</w:t>
       </w:r>
     </w:p>
     <w:p>
@@ -2309,7 +2999,14 @@
         <w:rPr>
           <w:rFonts w:ascii="Helvetica" w:hAnsi="Helvetica" w:cs="Helvetica"/>
         </w:rPr>
-        <w:t>For the online GitH</w:t>
+        <w:t xml:space="preserve">For the online </w:t>
+      </w:r>
+      <w:proofErr w:type="spellStart"/>
+      <w:r>
+        <w:rPr>
+          <w:rFonts w:ascii="Helvetica" w:hAnsi="Helvetica" w:cs="Helvetica"/>
+        </w:rPr>
+        <w:t>GitH</w:t>
       </w:r>
       <w:r>
         <w:rPr>
@@ -2317,6 +3014,7 @@
         </w:rPr>
         <w:t>ub</w:t>
       </w:r>
+      <w:proofErr w:type="spellEnd"/>
       <w:r>
         <w:rPr>
           <w:rFonts w:ascii="Helvetica" w:hAnsi="Helvetica" w:cs="Helvetica"/>
@@ -2384,7 +3082,21 @@
         <w:rPr>
           <w:rFonts w:ascii="Helvetica" w:hAnsi="Helvetica" w:cs="Helvetica"/>
         </w:rPr>
-        <w:t xml:space="preserve"> “Create new file” – you must be signed in to your Github account to do this.</w:t>
+        <w:t xml:space="preserve"> “Create new file” – you must be signed in to your </w:t>
+      </w:r>
+      <w:proofErr w:type="spellStart"/>
+      <w:r>
+        <w:rPr>
+          <w:rFonts w:ascii="Helvetica" w:hAnsi="Helvetica" w:cs="Helvetica"/>
+        </w:rPr>
+        <w:t>Github</w:t>
+      </w:r>
+      <w:proofErr w:type="spellEnd"/>
+      <w:r>
+        <w:rPr>
+          <w:rFonts w:ascii="Helvetica" w:hAnsi="Helvetica" w:cs="Helvetica"/>
+        </w:rPr>
+        <w:t xml:space="preserve"> account to do this.</w:t>
       </w:r>
     </w:p>
     <w:p>
@@ -2414,7 +3126,7 @@
                     <pic:cNvPicPr/>
                   </pic:nvPicPr>
                   <pic:blipFill>
-                    <a:blip r:embed="rId16">
+                    <a:blip r:embed="rId17">
                       <a:extLst>
                         <a:ext uri="{28A0092B-C50C-407E-A947-70E740481C1C}">
                           <a14:useLocalDpi xmlns:a14="http://schemas.microsoft.com/office/drawing/2010/main" val="0"/>
@@ -2481,7 +3193,7 @@
                     <pic:cNvPicPr/>
                   </pic:nvPicPr>
                   <pic:blipFill>
-                    <a:blip r:embed="rId17">
+                    <a:blip r:embed="rId18">
                       <a:extLst>
                         <a:ext uri="{28A0092B-C50C-407E-A947-70E740481C1C}">
                           <a14:useLocalDpi xmlns:a14="http://schemas.microsoft.com/office/drawing/2010/main" val="0"/>
@@ -2603,7 +3315,21 @@
         <w:rPr>
           <w:rFonts w:ascii="Helvetica" w:hAnsi="Helvetica"/>
         </w:rPr>
-        <w:t>Handouts folder (open this file in a text editor such as Microsoft Word or TextEdit)</w:t>
+        <w:t xml:space="preserve">Handouts folder (open this file in a text editor such as Microsoft Word or </w:t>
+      </w:r>
+      <w:proofErr w:type="spellStart"/>
+      <w:r>
+        <w:rPr>
+          <w:rFonts w:ascii="Helvetica" w:hAnsi="Helvetica"/>
+        </w:rPr>
+        <w:t>TextEdit</w:t>
+      </w:r>
+      <w:proofErr w:type="spellEnd"/>
+      <w:r>
+        <w:rPr>
+          <w:rFonts w:ascii="Helvetica" w:hAnsi="Helvetica"/>
+        </w:rPr>
+        <w:t>)</w:t>
       </w:r>
       <w:r>
         <w:rPr>
@@ -2627,7 +3353,21 @@
         <w:rPr>
           <w:rFonts w:ascii="Helvetica" w:hAnsi="Helvetica"/>
         </w:rPr>
-        <w:t>. In csv format:</w:t>
+        <w:t xml:space="preserve">. In </w:t>
+      </w:r>
+      <w:proofErr w:type="spellStart"/>
+      <w:r>
+        <w:rPr>
+          <w:rFonts w:ascii="Helvetica" w:hAnsi="Helvetica"/>
+        </w:rPr>
+        <w:t>csv</w:t>
+      </w:r>
+      <w:proofErr w:type="spellEnd"/>
+      <w:r>
+        <w:rPr>
+          <w:rFonts w:ascii="Helvetica" w:hAnsi="Helvetica"/>
+        </w:rPr>
+        <w:t xml:space="preserve"> format:</w:t>
       </w:r>
     </w:p>
     <w:p>
@@ -2747,7 +3487,21 @@
         <w:rPr>
           <w:rFonts w:ascii="Helvetica" w:hAnsi="Helvetica"/>
         </w:rPr>
-        <w:t>Name your file with the .csv extension and with a different name than any other files in the Lab 2 directory.</w:t>
+        <w:t>Name your file with the .</w:t>
+      </w:r>
+      <w:proofErr w:type="spellStart"/>
+      <w:r>
+        <w:rPr>
+          <w:rFonts w:ascii="Helvetica" w:hAnsi="Helvetica"/>
+        </w:rPr>
+        <w:t>csv</w:t>
+      </w:r>
+      <w:proofErr w:type="spellEnd"/>
+      <w:r>
+        <w:rPr>
+          <w:rFonts w:ascii="Helvetica" w:hAnsi="Helvetica"/>
+        </w:rPr>
+        <w:t xml:space="preserve"> extension and with a different name than any other files in the Lab 2 directory.</w:t>
       </w:r>
     </w:p>
     <w:p>
@@ -2777,7 +3531,7 @@
                     <pic:cNvPicPr/>
                   </pic:nvPicPr>
                   <pic:blipFill>
-                    <a:blip r:embed="rId18">
+                    <a:blip r:embed="rId19">
                       <a:extLst>
                         <a:ext uri="{28A0092B-C50C-407E-A947-70E740481C1C}">
                           <a14:useLocalDpi xmlns:a14="http://schemas.microsoft.com/office/drawing/2010/main" val="0"/>
@@ -2844,13 +3598,41 @@
         <w:rPr>
           <w:rFonts w:ascii="Helvetica" w:hAnsi="Helvetica"/>
         </w:rPr>
-        <w:t>The data may be in .csv format (see the bullet points above</w:t>
-      </w:r>
-      <w:r>
-        <w:rPr>
-          <w:rFonts w:ascii="Helvetica" w:hAnsi="Helvetica"/>
-        </w:rPr>
-        <w:t xml:space="preserve"> regarding the .csv data format</w:t>
+        <w:t>The data may be in .</w:t>
+      </w:r>
+      <w:proofErr w:type="spellStart"/>
+      <w:r>
+        <w:rPr>
+          <w:rFonts w:ascii="Helvetica" w:hAnsi="Helvetica"/>
+        </w:rPr>
+        <w:t>csv</w:t>
+      </w:r>
+      <w:proofErr w:type="spellEnd"/>
+      <w:r>
+        <w:rPr>
+          <w:rFonts w:ascii="Helvetica" w:hAnsi="Helvetica"/>
+        </w:rPr>
+        <w:t xml:space="preserve"> format (see the bullet points above</w:t>
+      </w:r>
+      <w:r>
+        <w:rPr>
+          <w:rFonts w:ascii="Helvetica" w:hAnsi="Helvetica"/>
+        </w:rPr>
+        <w:t xml:space="preserve"> regarding the .</w:t>
+      </w:r>
+      <w:proofErr w:type="spellStart"/>
+      <w:r>
+        <w:rPr>
+          <w:rFonts w:ascii="Helvetica" w:hAnsi="Helvetica"/>
+        </w:rPr>
+        <w:t>csv</w:t>
+      </w:r>
+      <w:proofErr w:type="spellEnd"/>
+      <w:r>
+        <w:rPr>
+          <w:rFonts w:ascii="Helvetica" w:hAnsi="Helvetica"/>
+        </w:rPr>
+        <w:t xml:space="preserve"> data format</w:t>
       </w:r>
       <w:r>
         <w:rPr>
@@ -2886,7 +3668,7 @@
                     <pic:cNvPicPr/>
                   </pic:nvPicPr>
                   <pic:blipFill>
-                    <a:blip r:embed="rId19">
+                    <a:blip r:embed="rId20">
                       <a:extLst>
                         <a:ext uri="{28A0092B-C50C-407E-A947-70E740481C1C}">
                           <a14:useLocalDpi xmlns:a14="http://schemas.microsoft.com/office/drawing/2010/main" val="0"/>
@@ -2953,7 +3735,7 @@
                     <pic:cNvPicPr/>
                   </pic:nvPicPr>
                   <pic:blipFill>
-                    <a:blip r:embed="rId20">
+                    <a:blip r:embed="rId21">
                       <a:extLst>
                         <a:ext uri="{28A0092B-C50C-407E-A947-70E740481C1C}">
                           <a14:useLocalDpi xmlns:a14="http://schemas.microsoft.com/office/drawing/2010/main" val="0"/>
@@ -2996,7 +3778,21 @@
         <w:rPr>
           <w:rFonts w:ascii="Helvetica" w:hAnsi="Helvetica"/>
         </w:rPr>
-        <w:t>If you are creating a new csv file, a</w:t>
+        <w:t xml:space="preserve">If you are creating a new </w:t>
+      </w:r>
+      <w:proofErr w:type="spellStart"/>
+      <w:r>
+        <w:rPr>
+          <w:rFonts w:ascii="Helvetica" w:hAnsi="Helvetica"/>
+        </w:rPr>
+        <w:t>csv</w:t>
+      </w:r>
+      <w:proofErr w:type="spellEnd"/>
+      <w:r>
+        <w:rPr>
+          <w:rFonts w:ascii="Helvetica" w:hAnsi="Helvetica"/>
+        </w:rPr>
+        <w:t xml:space="preserve"> file, a</w:t>
       </w:r>
       <w:r>
         <w:rPr>
@@ -3020,7 +3816,35 @@
         <w:rPr>
           <w:rFonts w:ascii="Helvetica" w:hAnsi="Helvetica"/>
         </w:rPr>
-        <w:t>ve as a .csv file (see step 4) for the Github Desktop section</w:t>
+        <w:t>ve as a .</w:t>
+      </w:r>
+      <w:proofErr w:type="spellStart"/>
+      <w:r>
+        <w:rPr>
+          <w:rFonts w:ascii="Helvetica" w:hAnsi="Helvetica"/>
+        </w:rPr>
+        <w:t>csv</w:t>
+      </w:r>
+      <w:proofErr w:type="spellEnd"/>
+      <w:r>
+        <w:rPr>
+          <w:rFonts w:ascii="Helvetica" w:hAnsi="Helvetica"/>
+        </w:rPr>
+        <w:t xml:space="preserve"> file (see step 4) for the </w:t>
+      </w:r>
+      <w:proofErr w:type="spellStart"/>
+      <w:r>
+        <w:rPr>
+          <w:rFonts w:ascii="Helvetica" w:hAnsi="Helvetica"/>
+        </w:rPr>
+        <w:t>Github</w:t>
+      </w:r>
+      <w:proofErr w:type="spellEnd"/>
+      <w:r>
+        <w:rPr>
+          <w:rFonts w:ascii="Helvetica" w:hAnsi="Helvetica"/>
+        </w:rPr>
+        <w:t xml:space="preserve"> Desktop section</w:t>
       </w:r>
       <w:r>
         <w:rPr>
@@ -3032,7 +3856,21 @@
         <w:rPr>
           <w:rFonts w:ascii="Helvetica" w:hAnsi="Helvetica"/>
         </w:rPr>
-        <w:t xml:space="preserve"> if needed), then open the file in a text editor such as Microsoft Word or TextEdit, which should give a format similar to that shown above</w:t>
+        <w:t xml:space="preserve"> if needed), then open the file in a text editor such as Microsoft Word or </w:t>
+      </w:r>
+      <w:proofErr w:type="spellStart"/>
+      <w:r>
+        <w:rPr>
+          <w:rFonts w:ascii="Helvetica" w:hAnsi="Helvetica"/>
+        </w:rPr>
+        <w:t>TextEdit</w:t>
+      </w:r>
+      <w:proofErr w:type="spellEnd"/>
+      <w:r>
+        <w:rPr>
+          <w:rFonts w:ascii="Helvetica" w:hAnsi="Helvetica"/>
+        </w:rPr>
+        <w:t>, which should give a format similar to that shown above</w:t>
       </w:r>
       <w:r>
         <w:rPr>
@@ -3056,13 +3894,27 @@
         <w:rPr>
           <w:rFonts w:ascii="Helvetica" w:hAnsi="Helvetica"/>
         </w:rPr>
-        <w:t xml:space="preserve"> GitH</w:t>
-      </w:r>
-      <w:r>
-        <w:rPr>
-          <w:rFonts w:ascii="Helvetica" w:hAnsi="Helvetica"/>
-        </w:rPr>
-        <w:t>ub and add any missing features</w:t>
+        <w:t xml:space="preserve"> </w:t>
+      </w:r>
+      <w:proofErr w:type="spellStart"/>
+      <w:r>
+        <w:rPr>
+          <w:rFonts w:ascii="Helvetica" w:hAnsi="Helvetica"/>
+        </w:rPr>
+        <w:t>GitH</w:t>
+      </w:r>
+      <w:r>
+        <w:rPr>
+          <w:rFonts w:ascii="Helvetica" w:hAnsi="Helvetica"/>
+        </w:rPr>
+        <w:t>ub</w:t>
+      </w:r>
+      <w:proofErr w:type="spellEnd"/>
+      <w:r>
+        <w:rPr>
+          <w:rFonts w:ascii="Helvetica" w:hAnsi="Helvetica"/>
+        </w:rPr>
+        <w:t xml:space="preserve"> and add any missing features</w:t>
       </w:r>
       <w:r>
         <w:rPr>
@@ -3148,7 +4000,21 @@
         <w:rPr>
           <w:rFonts w:ascii="Helvetica" w:hAnsi="Helvetica"/>
         </w:rPr>
-        <w:t>Once you have entered all your data into the file you’ve made online, please copy it and save a local version (as .csv or .txt)</w:t>
+        <w:t>Once you have entered all your data into the file you’ve made online, please copy it and save a local version (as .</w:t>
+      </w:r>
+      <w:proofErr w:type="spellStart"/>
+      <w:r>
+        <w:rPr>
+          <w:rFonts w:ascii="Helvetica" w:hAnsi="Helvetica"/>
+        </w:rPr>
+        <w:t>csv</w:t>
+      </w:r>
+      <w:proofErr w:type="spellEnd"/>
+      <w:r>
+        <w:rPr>
+          <w:rFonts w:ascii="Helvetica" w:hAnsi="Helvetica"/>
+        </w:rPr>
+        <w:t xml:space="preserve"> or .txt)</w:t>
       </w:r>
       <w:r>
         <w:rPr>
@@ -3269,7 +4135,7 @@
                     <pic:cNvPicPr/>
                   </pic:nvPicPr>
                   <pic:blipFill>
-                    <a:blip r:embed="rId21">
+                    <a:blip r:embed="rId22">
                       <a:extLst>
                         <a:ext uri="{28A0092B-C50C-407E-A947-70E740481C1C}">
                           <a14:useLocalDpi xmlns:a14="http://schemas.microsoft.com/office/drawing/2010/main" val="0"/>
@@ -3322,7 +4188,7 @@
         </w:rPr>
         <w:t xml:space="preserve"> </w:t>
       </w:r>
-      <w:hyperlink r:id="rId22" w:history="1">
+      <w:hyperlink r:id="rId23" w:history="1">
         <w:r>
           <w:rPr>
             <w:rStyle w:val="Hyperlink"/>
@@ -3396,8 +4262,8 @@
       </w:pPr>
     </w:p>
     <w:sectPr>
-      <w:footerReference w:type="even" r:id="rId23"/>
-      <w:footerReference w:type="default" r:id="rId24"/>
+      <w:footerReference w:type="even" r:id="rId24"/>
+      <w:footerReference w:type="default" r:id="rId25"/>
       <w:pgSz w:w="12240" w:h="15840"/>
       <w:pgMar w:top="1134" w:right="1134" w:bottom="1134" w:left="1134" w:header="709" w:footer="709" w:gutter="0"/>
       <w:cols w:space="708"/>
@@ -3497,7 +4363,7 @@
         <w:rStyle w:val="PageNumber"/>
         <w:noProof/>
       </w:rPr>
-      <w:t>1</w:t>
+      <w:t>4</w:t>
     </w:r>
     <w:r>
       <w:rPr>

</xml_diff>

<commit_message>
updated submitting to github
</commit_message>
<xml_diff>
--- a/Handouts/Submitting data to the Github repository.docx
+++ b/Handouts/Submitting data to the Github repository.docx
@@ -39,23 +39,7 @@
           <w:rFonts w:ascii="Helvetica" w:hAnsi="Helvetica" w:cs="Helvetica"/>
           <w:b/>
         </w:rPr>
-        <w:t xml:space="preserve">submit or edit files to the class </w:t>
-      </w:r>
-      <w:proofErr w:type="spellStart"/>
-      <w:r>
-        <w:rPr>
-          <w:rFonts w:ascii="Helvetica" w:hAnsi="Helvetica" w:cs="Helvetica"/>
-          <w:b/>
-        </w:rPr>
-        <w:t>Github</w:t>
-      </w:r>
-      <w:proofErr w:type="spellEnd"/>
-      <w:r>
-        <w:rPr>
-          <w:rFonts w:ascii="Helvetica" w:hAnsi="Helvetica" w:cs="Helvetica"/>
-          <w:b/>
-        </w:rPr>
-        <w:t xml:space="preserve"> repository</w:t>
+        <w:t>submit or edit files to the class Github repository</w:t>
       </w:r>
     </w:p>
     <w:p>
@@ -168,19 +152,11 @@
         </w:rPr>
         <w:t xml:space="preserve"> </w:t>
       </w:r>
-      <w:proofErr w:type="gramStart"/>
-      <w:r>
-        <w:rPr>
-          <w:rFonts w:ascii="Helvetica" w:hAnsi="Helvetica" w:cs="Helvetica"/>
-        </w:rPr>
-        <w:t>to</w:t>
-      </w:r>
-      <w:proofErr w:type="gramEnd"/>
-      <w:r>
-        <w:rPr>
-          <w:rFonts w:ascii="Helvetica" w:hAnsi="Helvetica" w:cs="Helvetica"/>
-        </w:rPr>
-        <w:t xml:space="preserve"> </w:t>
+      <w:r>
+        <w:rPr>
+          <w:rFonts w:ascii="Helvetica" w:hAnsi="Helvetica" w:cs="Helvetica"/>
+        </w:rPr>
+        <w:t xml:space="preserve">to </w:t>
       </w:r>
       <w:r>
         <w:rPr>
@@ -192,21 +168,7 @@
         <w:rPr>
           <w:rFonts w:ascii="Helvetica" w:hAnsi="Helvetica" w:cs="Helvetica"/>
         </w:rPr>
-        <w:t xml:space="preserve"> separated variable (.</w:t>
-      </w:r>
-      <w:proofErr w:type="spellStart"/>
-      <w:r>
-        <w:rPr>
-          <w:rFonts w:ascii="Helvetica" w:hAnsi="Helvetica" w:cs="Helvetica"/>
-        </w:rPr>
-        <w:t>csv</w:t>
-      </w:r>
-      <w:proofErr w:type="spellEnd"/>
-      <w:r>
-        <w:rPr>
-          <w:rFonts w:ascii="Helvetica" w:hAnsi="Helvetica" w:cs="Helvetica"/>
-        </w:rPr>
-        <w:t>) file</w:t>
+        <w:t xml:space="preserve"> separated variable (.csv) file</w:t>
       </w:r>
       <w:r>
         <w:rPr>
@@ -261,21 +223,7 @@
         <w:rPr>
           <w:rFonts w:ascii="Helvetica" w:hAnsi="Helvetica" w:cs="Helvetica"/>
         </w:rPr>
-        <w:t xml:space="preserve">) </w:t>
-      </w:r>
-      <w:proofErr w:type="gramStart"/>
-      <w:r>
-        <w:rPr>
-          <w:rFonts w:ascii="Helvetica" w:hAnsi="Helvetica" w:cs="Helvetica"/>
-        </w:rPr>
-        <w:t>to</w:t>
-      </w:r>
-      <w:proofErr w:type="gramEnd"/>
-      <w:r>
-        <w:rPr>
-          <w:rFonts w:ascii="Helvetica" w:hAnsi="Helvetica" w:cs="Helvetica"/>
-        </w:rPr>
-        <w:t xml:space="preserve"> submit a str</w:t>
+        <w:t>) to submit a str</w:t>
       </w:r>
       <w:r>
         <w:rPr>
@@ -349,21 +297,7 @@
         <w:rPr>
           <w:rFonts w:ascii="Helvetica" w:hAnsi="Helvetica" w:cs="Helvetica"/>
         </w:rPr>
-        <w:t xml:space="preserve">) </w:t>
-      </w:r>
-      <w:proofErr w:type="gramStart"/>
-      <w:r>
-        <w:rPr>
-          <w:rFonts w:ascii="Helvetica" w:hAnsi="Helvetica" w:cs="Helvetica"/>
-        </w:rPr>
-        <w:t>to</w:t>
-      </w:r>
-      <w:proofErr w:type="gramEnd"/>
-      <w:r>
-        <w:rPr>
-          <w:rFonts w:ascii="Helvetica" w:hAnsi="Helvetica" w:cs="Helvetica"/>
-        </w:rPr>
-        <w:t xml:space="preserve"> edit an existi</w:t>
+        <w:t>) to edit an existi</w:t>
       </w:r>
       <w:r>
         <w:rPr>
@@ -609,21 +543,19 @@
         <w:rPr>
           <w:rFonts w:ascii="Helvetica" w:hAnsi="Helvetica" w:cs="Helvetica"/>
         </w:rPr>
-        <w:t xml:space="preserve">Via </w:t>
-      </w:r>
-      <w:proofErr w:type="spellStart"/>
-      <w:r>
-        <w:rPr>
-          <w:rFonts w:ascii="Helvetica" w:hAnsi="Helvetica" w:cs="Helvetica"/>
-        </w:rPr>
-        <w:t>Github</w:t>
-      </w:r>
-      <w:proofErr w:type="spellEnd"/>
-      <w:r>
-        <w:rPr>
-          <w:rFonts w:ascii="Helvetica" w:hAnsi="Helvetica" w:cs="Helvetica"/>
-        </w:rPr>
-        <w:t xml:space="preserve"> Desktop or,</w:t>
+        <w:t>Directly to the</w:t>
+      </w:r>
+      <w:r>
+        <w:rPr>
+          <w:rFonts w:ascii="Helvetica" w:hAnsi="Helvetica" w:cs="Helvetica"/>
+        </w:rPr>
+        <w:t xml:space="preserve"> GitHub repository</w:t>
+      </w:r>
+      <w:r>
+        <w:rPr>
+          <w:rFonts w:ascii="Helvetica" w:hAnsi="Helvetica" w:cs="Helvetica"/>
+        </w:rPr>
+        <w:t xml:space="preserve"> (recommended) or,</w:t>
       </w:r>
     </w:p>
     <w:p>
@@ -659,122 +591,1054 @@
         <w:rPr>
           <w:rFonts w:ascii="Helvetica" w:hAnsi="Helvetica" w:cs="Helvetica"/>
         </w:rPr>
+        <w:t>Via Github Desktop</w:t>
+      </w:r>
+    </w:p>
+    <w:p>
+      <w:pPr>
+        <w:widowControl w:val="0"/>
+        <w:tabs>
+          <w:tab w:val="left" w:pos="566"/>
+          <w:tab w:val="left" w:pos="1133"/>
+          <w:tab w:val="left" w:pos="1700"/>
+          <w:tab w:val="left" w:pos="2267"/>
+          <w:tab w:val="left" w:pos="2834"/>
+          <w:tab w:val="left" w:pos="3401"/>
+          <w:tab w:val="left" w:pos="3968"/>
+          <w:tab w:val="left" w:pos="4535"/>
+          <w:tab w:val="left" w:pos="5102"/>
+          <w:tab w:val="left" w:pos="5669"/>
+          <w:tab w:val="left" w:pos="6236"/>
+          <w:tab w:val="left" w:pos="6803"/>
+        </w:tabs>
+        <w:autoSpaceDE w:val="0"/>
+        <w:autoSpaceDN w:val="0"/>
+        <w:adjustRightInd w:val="0"/>
+        <w:rPr>
+          <w:rFonts w:ascii="Helvetica" w:hAnsi="Helvetica" w:cs="Helvetica"/>
+        </w:rPr>
+      </w:pPr>
+    </w:p>
+    <w:p>
+      <w:pPr>
+        <w:widowControl w:val="0"/>
+        <w:tabs>
+          <w:tab w:val="left" w:pos="566"/>
+          <w:tab w:val="left" w:pos="1133"/>
+          <w:tab w:val="left" w:pos="1700"/>
+          <w:tab w:val="left" w:pos="2267"/>
+          <w:tab w:val="left" w:pos="2834"/>
+          <w:tab w:val="left" w:pos="3401"/>
+          <w:tab w:val="left" w:pos="3968"/>
+          <w:tab w:val="left" w:pos="4535"/>
+          <w:tab w:val="left" w:pos="5102"/>
+          <w:tab w:val="left" w:pos="5669"/>
+          <w:tab w:val="left" w:pos="6236"/>
+          <w:tab w:val="left" w:pos="6803"/>
+        </w:tabs>
+        <w:autoSpaceDE w:val="0"/>
+        <w:autoSpaceDN w:val="0"/>
+        <w:adjustRightInd w:val="0"/>
+        <w:rPr>
+          <w:rFonts w:ascii="Helvetica" w:hAnsi="Helvetica" w:cs="Helvetica"/>
+        </w:rPr>
+      </w:pPr>
+      <w:r>
+        <w:rPr>
+          <w:rFonts w:ascii="Helvetica" w:hAnsi="Helvetica" w:cs="Helvetica"/>
+        </w:rPr>
+        <w:t xml:space="preserve">Both approaches </w:t>
+      </w:r>
+      <w:r>
+        <w:rPr>
+          <w:rFonts w:ascii="Helvetica" w:hAnsi="Helvetica" w:cs="Helvetica"/>
+        </w:rPr>
+        <w:t>will require Github credentials;</w:t>
+      </w:r>
+      <w:r>
+        <w:rPr>
+          <w:rFonts w:ascii="Helvetica" w:hAnsi="Helvetica" w:cs="Helvetica"/>
+        </w:rPr>
+        <w:t xml:space="preserve"> you will need to create a branch (by forking the repository), and </w:t>
+      </w:r>
+      <w:r>
+        <w:rPr>
+          <w:rFonts w:ascii="Helvetica" w:hAnsi="Helvetica" w:cs="Helvetica"/>
+        </w:rPr>
+        <w:t>then submit the</w:t>
+      </w:r>
+      <w:r>
+        <w:rPr>
+          <w:rFonts w:ascii="Helvetica" w:hAnsi="Helvetica" w:cs="Helvetica"/>
+        </w:rPr>
+        <w:t xml:space="preserve"> ‘pull request’. </w:t>
+      </w:r>
+    </w:p>
+    <w:p>
+      <w:pPr>
+        <w:widowControl w:val="0"/>
+        <w:tabs>
+          <w:tab w:val="left" w:pos="566"/>
+          <w:tab w:val="left" w:pos="1133"/>
+          <w:tab w:val="left" w:pos="1700"/>
+          <w:tab w:val="left" w:pos="2267"/>
+          <w:tab w:val="left" w:pos="2834"/>
+          <w:tab w:val="left" w:pos="3401"/>
+          <w:tab w:val="left" w:pos="3968"/>
+          <w:tab w:val="left" w:pos="4535"/>
+          <w:tab w:val="left" w:pos="5102"/>
+          <w:tab w:val="left" w:pos="5669"/>
+          <w:tab w:val="left" w:pos="6236"/>
+          <w:tab w:val="left" w:pos="6803"/>
+        </w:tabs>
+        <w:autoSpaceDE w:val="0"/>
+        <w:autoSpaceDN w:val="0"/>
+        <w:adjustRightInd w:val="0"/>
+        <w:rPr>
+          <w:rFonts w:ascii="Helvetica" w:hAnsi="Helvetica" w:cs="Helvetica"/>
+        </w:rPr>
+      </w:pPr>
+    </w:p>
+    <w:p>
+      <w:pPr>
+        <w:widowControl w:val="0"/>
+        <w:tabs>
+          <w:tab w:val="left" w:pos="566"/>
+          <w:tab w:val="left" w:pos="1133"/>
+          <w:tab w:val="left" w:pos="1700"/>
+          <w:tab w:val="left" w:pos="2267"/>
+          <w:tab w:val="left" w:pos="2834"/>
+          <w:tab w:val="left" w:pos="3401"/>
+          <w:tab w:val="left" w:pos="3968"/>
+          <w:tab w:val="left" w:pos="4535"/>
+          <w:tab w:val="left" w:pos="5102"/>
+          <w:tab w:val="left" w:pos="5669"/>
+          <w:tab w:val="left" w:pos="6236"/>
+          <w:tab w:val="left" w:pos="6803"/>
+        </w:tabs>
+        <w:autoSpaceDE w:val="0"/>
+        <w:autoSpaceDN w:val="0"/>
+        <w:adjustRightInd w:val="0"/>
+        <w:rPr>
+          <w:rFonts w:ascii="Helvetica" w:hAnsi="Helvetica" w:cs="Helvetica"/>
+          <w:b/>
+        </w:rPr>
+      </w:pPr>
+      <w:r>
+        <w:rPr>
+          <w:rFonts w:ascii="Helvetica" w:hAnsi="Helvetica" w:cs="Helvetica"/>
+          <w:b/>
+        </w:rPr>
+        <w:t xml:space="preserve">## </w:t>
+      </w:r>
+      <w:r>
+        <w:rPr>
+          <w:rFonts w:ascii="Helvetica" w:hAnsi="Helvetica" w:cs="Helvetica"/>
+          <w:b/>
+        </w:rPr>
+        <w:t>1)</w:t>
+      </w:r>
+      <w:r>
+        <w:rPr>
+          <w:rFonts w:ascii="Helvetica" w:hAnsi="Helvetica" w:cs="Helvetica"/>
+          <w:b/>
+        </w:rPr>
+        <w:t xml:space="preserve"> </w:t>
+      </w:r>
+      <w:r>
+        <w:rPr>
+          <w:rFonts w:ascii="Helvetica" w:hAnsi="Helvetica" w:cs="Helvetica"/>
+          <w:b/>
+        </w:rPr>
         <w:t>Directly to the</w:t>
       </w:r>
       <w:r>
         <w:rPr>
           <w:rFonts w:ascii="Helvetica" w:hAnsi="Helvetica" w:cs="Helvetica"/>
+          <w:b/>
+        </w:rPr>
+        <w:t xml:space="preserve"> GitHub repository</w:t>
+      </w:r>
+    </w:p>
+    <w:p>
+      <w:pPr>
+        <w:widowControl w:val="0"/>
+        <w:tabs>
+          <w:tab w:val="left" w:pos="566"/>
+          <w:tab w:val="left" w:pos="1133"/>
+          <w:tab w:val="left" w:pos="1700"/>
+          <w:tab w:val="left" w:pos="2267"/>
+          <w:tab w:val="left" w:pos="2834"/>
+          <w:tab w:val="left" w:pos="3401"/>
+          <w:tab w:val="left" w:pos="3968"/>
+          <w:tab w:val="left" w:pos="4535"/>
+          <w:tab w:val="left" w:pos="5102"/>
+          <w:tab w:val="left" w:pos="5669"/>
+          <w:tab w:val="left" w:pos="6236"/>
+          <w:tab w:val="left" w:pos="6803"/>
+        </w:tabs>
+        <w:autoSpaceDE w:val="0"/>
+        <w:autoSpaceDN w:val="0"/>
+        <w:adjustRightInd w:val="0"/>
+        <w:rPr>
+          <w:rFonts w:ascii="Helvetica" w:hAnsi="Helvetica" w:cs="Helvetica"/>
+          <w:b/>
+        </w:rPr>
+      </w:pPr>
+    </w:p>
+    <w:p>
+      <w:pPr>
+        <w:pStyle w:val="ListParagraph"/>
+        <w:widowControl w:val="0"/>
+        <w:numPr>
+          <w:ilvl w:val="0"/>
+          <w:numId w:val="6"/>
+        </w:numPr>
+        <w:tabs>
+          <w:tab w:val="left" w:pos="566"/>
+          <w:tab w:val="left" w:pos="1133"/>
+          <w:tab w:val="left" w:pos="1700"/>
+          <w:tab w:val="left" w:pos="2267"/>
+          <w:tab w:val="left" w:pos="2834"/>
+          <w:tab w:val="left" w:pos="3401"/>
+          <w:tab w:val="left" w:pos="3968"/>
+          <w:tab w:val="left" w:pos="4535"/>
+          <w:tab w:val="left" w:pos="5102"/>
+          <w:tab w:val="left" w:pos="5669"/>
+          <w:tab w:val="left" w:pos="6236"/>
+          <w:tab w:val="left" w:pos="6803"/>
+        </w:tabs>
+        <w:autoSpaceDE w:val="0"/>
+        <w:autoSpaceDN w:val="0"/>
+        <w:adjustRightInd w:val="0"/>
+        <w:ind w:left="284" w:hanging="284"/>
+        <w:rPr>
+          <w:rFonts w:ascii="Helvetica" w:hAnsi="Helvetica" w:cs="Helvetica"/>
+        </w:rPr>
+      </w:pPr>
+      <w:r>
+        <w:rPr>
+          <w:rFonts w:ascii="Helvetica" w:hAnsi="Helvetica" w:cs="Helvetica"/>
+        </w:rPr>
+        <w:t>For the online GitH</w:t>
+      </w:r>
+      <w:r>
+        <w:rPr>
+          <w:rFonts w:ascii="Helvetica" w:hAnsi="Helvetica" w:cs="Helvetica"/>
+        </w:rPr>
+        <w:t>ub class repository, navigate to the folder where you wish to create or edit a file. For</w:t>
+      </w:r>
+      <w:r>
+        <w:rPr>
+          <w:rFonts w:ascii="Helvetica" w:hAnsi="Helvetica" w:cs="Helvetica"/>
+        </w:rPr>
+        <w:t xml:space="preserve"> example, for</w:t>
+      </w:r>
+      <w:r>
+        <w:rPr>
+          <w:rFonts w:ascii="Helvetica" w:hAnsi="Helvetica" w:cs="Helvetica"/>
+        </w:rPr>
+        <w:t xml:space="preserve"> the Balsam fir lab navigate to the “Lab 2” folder.</w:t>
+      </w:r>
+    </w:p>
+    <w:p>
+      <w:pPr>
+        <w:pStyle w:val="ListParagraph"/>
+        <w:widowControl w:val="0"/>
+        <w:tabs>
+          <w:tab w:val="left" w:pos="566"/>
+          <w:tab w:val="left" w:pos="1133"/>
+          <w:tab w:val="left" w:pos="1700"/>
+          <w:tab w:val="left" w:pos="2267"/>
+          <w:tab w:val="left" w:pos="2834"/>
+          <w:tab w:val="left" w:pos="3401"/>
+          <w:tab w:val="left" w:pos="3968"/>
+          <w:tab w:val="left" w:pos="4535"/>
+          <w:tab w:val="left" w:pos="5102"/>
+          <w:tab w:val="left" w:pos="5669"/>
+          <w:tab w:val="left" w:pos="6236"/>
+          <w:tab w:val="left" w:pos="6803"/>
+        </w:tabs>
+        <w:autoSpaceDE w:val="0"/>
+        <w:autoSpaceDN w:val="0"/>
+        <w:adjustRightInd w:val="0"/>
+        <w:rPr>
+          <w:rFonts w:ascii="Helvetica" w:hAnsi="Helvetica" w:cs="Helvetica"/>
+        </w:rPr>
+      </w:pPr>
+    </w:p>
+    <w:p>
+      <w:pPr>
+        <w:rPr>
+          <w:rFonts w:ascii="Helvetica" w:hAnsi="Helvetica" w:cs="Helvetica"/>
+        </w:rPr>
+      </w:pPr>
+      <w:r>
+        <w:rPr>
+          <w:rFonts w:ascii="Helvetica" w:hAnsi="Helvetica" w:cs="Helvetica"/>
+        </w:rPr>
+        <w:t>2) Click on “Create new file” – you must be signed in to your Github account to do this.</w:t>
+      </w:r>
+    </w:p>
+    <w:p>
+      <w:pPr>
+        <w:rPr>
+          <w:rFonts w:ascii="Helvetica" w:hAnsi="Helvetica"/>
+        </w:rPr>
+      </w:pPr>
+      <w:r>
+        <w:rPr>
+          <w:rFonts w:ascii="Helvetica" w:hAnsi="Helvetica"/>
+          <w:noProof/>
+        </w:rPr>
+        <w:drawing>
+          <wp:inline distT="0" distB="0" distL="0" distR="0" wp14:anchorId="13B6F7DF" wp14:editId="6D4FE39A">
+            <wp:extent cx="6332220" cy="1703070"/>
+            <wp:effectExtent l="0" t="0" r="0" b="0"/>
+            <wp:docPr id="1" name="Picture 1"/>
+            <wp:cNvGraphicFramePr>
+              <a:graphicFrameLocks xmlns:a="http://schemas.openxmlformats.org/drawingml/2006/main" noChangeAspect="1"/>
+            </wp:cNvGraphicFramePr>
+            <a:graphic xmlns:a="http://schemas.openxmlformats.org/drawingml/2006/main">
+              <a:graphicData uri="http://schemas.openxmlformats.org/drawingml/2006/picture">
+                <pic:pic xmlns:pic="http://schemas.openxmlformats.org/drawingml/2006/picture">
+                  <pic:nvPicPr>
+                    <pic:cNvPr id="0" name="Screen Shot 2019-09-17 at 2.26.24 PM.png"/>
+                    <pic:cNvPicPr/>
+                  </pic:nvPicPr>
+                  <pic:blipFill>
+                    <a:blip r:embed="rId8">
+                      <a:extLst>
+                        <a:ext uri="{28A0092B-C50C-407E-A947-70E740481C1C}">
+                          <a14:useLocalDpi xmlns:a14="http://schemas.microsoft.com/office/drawing/2010/main" val="0"/>
+                        </a:ext>
+                      </a:extLst>
+                    </a:blip>
+                    <a:stretch>
+                      <a:fillRect/>
+                    </a:stretch>
+                  </pic:blipFill>
+                  <pic:spPr>
+                    <a:xfrm>
+                      <a:off x="0" y="0"/>
+                      <a:ext cx="6332220" cy="1703070"/>
+                    </a:xfrm>
+                    <a:prstGeom prst="rect">
+                      <a:avLst/>
+                    </a:prstGeom>
+                  </pic:spPr>
+                </pic:pic>
+              </a:graphicData>
+            </a:graphic>
+          </wp:inline>
+        </w:drawing>
+      </w:r>
+    </w:p>
+    <w:p>
+      <w:pPr>
+        <w:rPr>
+          <w:rFonts w:ascii="Helvetica" w:hAnsi="Helvetica"/>
+        </w:rPr>
+      </w:pPr>
+      <w:r>
+        <w:rPr>
+          <w:rFonts w:ascii="Helvetica" w:hAnsi="Helvetica"/>
+        </w:rPr>
+        <w:t>You should see a warning like this:</w:t>
+      </w:r>
+    </w:p>
+    <w:p>
+      <w:pPr>
+        <w:rPr>
+          <w:rFonts w:ascii="Helvetica" w:hAnsi="Helvetica"/>
+        </w:rPr>
+      </w:pPr>
+      <w:r>
+        <w:rPr>
+          <w:rFonts w:ascii="Helvetica" w:hAnsi="Helvetica"/>
+          <w:noProof/>
+        </w:rPr>
+        <w:drawing>
+          <wp:inline distT="0" distB="0" distL="0" distR="0" wp14:anchorId="2CDB70A0" wp14:editId="797C7054">
+            <wp:extent cx="6332220" cy="669290"/>
+            <wp:effectExtent l="0" t="0" r="0" b="0"/>
+            <wp:docPr id="12" name="Picture 12"/>
+            <wp:cNvGraphicFramePr>
+              <a:graphicFrameLocks xmlns:a="http://schemas.openxmlformats.org/drawingml/2006/main" noChangeAspect="1"/>
+            </wp:cNvGraphicFramePr>
+            <a:graphic xmlns:a="http://schemas.openxmlformats.org/drawingml/2006/main">
+              <a:graphicData uri="http://schemas.openxmlformats.org/drawingml/2006/picture">
+                <pic:pic xmlns:pic="http://schemas.openxmlformats.org/drawingml/2006/picture">
+                  <pic:nvPicPr>
+                    <pic:cNvPr id="0" name="Screen Shot 2019-09-18 at 10.15.23 AM.png"/>
+                    <pic:cNvPicPr/>
+                  </pic:nvPicPr>
+                  <pic:blipFill>
+                    <a:blip r:embed="rId9">
+                      <a:extLst>
+                        <a:ext uri="{28A0092B-C50C-407E-A947-70E740481C1C}">
+                          <a14:useLocalDpi xmlns:a14="http://schemas.microsoft.com/office/drawing/2010/main" val="0"/>
+                        </a:ext>
+                      </a:extLst>
+                    </a:blip>
+                    <a:stretch>
+                      <a:fillRect/>
+                    </a:stretch>
+                  </pic:blipFill>
+                  <pic:spPr>
+                    <a:xfrm>
+                      <a:off x="0" y="0"/>
+                      <a:ext cx="6332220" cy="669290"/>
+                    </a:xfrm>
+                    <a:prstGeom prst="rect">
+                      <a:avLst/>
+                    </a:prstGeom>
+                  </pic:spPr>
+                </pic:pic>
+              </a:graphicData>
+            </a:graphic>
+          </wp:inline>
+        </w:drawing>
+      </w:r>
+    </w:p>
+    <w:p>
+      <w:pPr>
+        <w:rPr>
+          <w:rFonts w:ascii="Helvetica" w:hAnsi="Helvetica"/>
+        </w:rPr>
+      </w:pPr>
+    </w:p>
+    <w:p>
+      <w:pPr>
+        <w:rPr>
+          <w:rFonts w:ascii="Helvetica" w:hAnsi="Helvetica"/>
+        </w:rPr>
+      </w:pPr>
+      <w:r>
+        <w:rPr>
+          <w:rFonts w:ascii="Helvetica" w:hAnsi="Helvetica"/>
+        </w:rPr>
+        <w:t xml:space="preserve">3) </w:t>
+      </w:r>
+      <w:r>
+        <w:rPr>
+          <w:rFonts w:ascii="Helvetica" w:hAnsi="Helvetica"/>
+        </w:rPr>
+        <w:t>If you are creating a data file (i.e., the balsam fir lab, or editing duck_dates.csv), the data may need to be in tabular form, and we prefer comma separated variable file format for cross-compatibility.</w:t>
+      </w:r>
+      <w:r>
+        <w:rPr>
+          <w:rFonts w:ascii="Helvetica" w:hAnsi="Helvetica"/>
         </w:rPr>
         <w:t xml:space="preserve"> </w:t>
       </w:r>
-      <w:proofErr w:type="spellStart"/>
-      <w:r>
-        <w:rPr>
-          <w:rFonts w:ascii="Helvetica" w:hAnsi="Helvetica" w:cs="Helvetica"/>
-        </w:rPr>
-        <w:t>GitHub</w:t>
-      </w:r>
-      <w:proofErr w:type="spellEnd"/>
-      <w:r>
-        <w:rPr>
-          <w:rFonts w:ascii="Helvetica" w:hAnsi="Helvetica" w:cs="Helvetica"/>
-        </w:rPr>
-        <w:t xml:space="preserve"> repository</w:t>
-      </w:r>
-    </w:p>
-    <w:p>
-      <w:pPr>
-        <w:widowControl w:val="0"/>
-        <w:tabs>
-          <w:tab w:val="left" w:pos="566"/>
-          <w:tab w:val="left" w:pos="1133"/>
-          <w:tab w:val="left" w:pos="1700"/>
-          <w:tab w:val="left" w:pos="2267"/>
-          <w:tab w:val="left" w:pos="2834"/>
-          <w:tab w:val="left" w:pos="3401"/>
-          <w:tab w:val="left" w:pos="3968"/>
-          <w:tab w:val="left" w:pos="4535"/>
-          <w:tab w:val="left" w:pos="5102"/>
-          <w:tab w:val="left" w:pos="5669"/>
-          <w:tab w:val="left" w:pos="6236"/>
-          <w:tab w:val="left" w:pos="6803"/>
-        </w:tabs>
-        <w:autoSpaceDE w:val="0"/>
-        <w:autoSpaceDN w:val="0"/>
-        <w:adjustRightInd w:val="0"/>
-        <w:rPr>
-          <w:rFonts w:ascii="Helvetica" w:hAnsi="Helvetica" w:cs="Helvetica"/>
-        </w:rPr>
-      </w:pPr>
-    </w:p>
-    <w:p>
-      <w:pPr>
-        <w:widowControl w:val="0"/>
-        <w:tabs>
-          <w:tab w:val="left" w:pos="566"/>
-          <w:tab w:val="left" w:pos="1133"/>
-          <w:tab w:val="left" w:pos="1700"/>
-          <w:tab w:val="left" w:pos="2267"/>
-          <w:tab w:val="left" w:pos="2834"/>
-          <w:tab w:val="left" w:pos="3401"/>
-          <w:tab w:val="left" w:pos="3968"/>
-          <w:tab w:val="left" w:pos="4535"/>
-          <w:tab w:val="left" w:pos="5102"/>
-          <w:tab w:val="left" w:pos="5669"/>
-          <w:tab w:val="left" w:pos="6236"/>
-          <w:tab w:val="left" w:pos="6803"/>
-        </w:tabs>
-        <w:autoSpaceDE w:val="0"/>
-        <w:autoSpaceDN w:val="0"/>
-        <w:adjustRightInd w:val="0"/>
-        <w:rPr>
-          <w:rFonts w:ascii="Helvetica" w:hAnsi="Helvetica" w:cs="Helvetica"/>
-        </w:rPr>
-      </w:pPr>
-      <w:r>
-        <w:rPr>
-          <w:rFonts w:ascii="Helvetica" w:hAnsi="Helvetica" w:cs="Helvetica"/>
-        </w:rPr>
-        <w:t xml:space="preserve">Both approaches </w:t>
-      </w:r>
-      <w:r>
-        <w:rPr>
-          <w:rFonts w:ascii="Helvetica" w:hAnsi="Helvetica" w:cs="Helvetica"/>
-        </w:rPr>
-        <w:t xml:space="preserve">will require </w:t>
-      </w:r>
-      <w:proofErr w:type="spellStart"/>
-      <w:r>
-        <w:rPr>
-          <w:rFonts w:ascii="Helvetica" w:hAnsi="Helvetica" w:cs="Helvetica"/>
-        </w:rPr>
-        <w:t>Github</w:t>
-      </w:r>
-      <w:proofErr w:type="spellEnd"/>
-      <w:r>
-        <w:rPr>
-          <w:rFonts w:ascii="Helvetica" w:hAnsi="Helvetica" w:cs="Helvetica"/>
-        </w:rPr>
-        <w:t xml:space="preserve"> credentials;</w:t>
-      </w:r>
-      <w:r>
-        <w:rPr>
-          <w:rFonts w:ascii="Helvetica" w:hAnsi="Helvetica" w:cs="Helvetica"/>
-        </w:rPr>
-        <w:t xml:space="preserve"> you will need to create a branch (by forking the repository), and </w:t>
-      </w:r>
-      <w:r>
-        <w:rPr>
-          <w:rFonts w:ascii="Helvetica" w:hAnsi="Helvetica" w:cs="Helvetica"/>
-        </w:rPr>
-        <w:t>then submit the</w:t>
-      </w:r>
-      <w:r>
-        <w:rPr>
-          <w:rFonts w:ascii="Helvetica" w:hAnsi="Helvetica" w:cs="Helvetica"/>
-        </w:rPr>
-        <w:t xml:space="preserve"> ‘pull request’. </w:t>
-      </w:r>
+      <w:r>
+        <w:rPr>
+          <w:rFonts w:ascii="Helvetica" w:hAnsi="Helvetica"/>
+        </w:rPr>
+        <w:t>See</w:t>
+      </w:r>
+      <w:r>
+        <w:rPr>
+          <w:rFonts w:ascii="Helvetica" w:hAnsi="Helvetica"/>
+        </w:rPr>
+        <w:t xml:space="preserve"> “Example data entry.csv”</w:t>
+      </w:r>
+      <w:r>
+        <w:rPr>
+          <w:rFonts w:ascii="Helvetica" w:hAnsi="Helvetica"/>
+        </w:rPr>
+        <w:t xml:space="preserve"> in the Handouts folder (open this file in a text editor such as Microsoft Word or TextEdit) or see the photo below. In csv format:</w:t>
+      </w:r>
+    </w:p>
+    <w:p>
+      <w:pPr>
+        <w:pStyle w:val="ListParagraph"/>
+        <w:numPr>
+          <w:ilvl w:val="0"/>
+          <w:numId w:val="1"/>
+        </w:numPr>
+        <w:rPr>
+          <w:rFonts w:ascii="Helvetica" w:hAnsi="Helvetica"/>
+        </w:rPr>
+      </w:pPr>
+      <w:r>
+        <w:rPr>
+          <w:rFonts w:ascii="Helvetica" w:hAnsi="Helvetica"/>
+        </w:rPr>
+        <w:t>Each row must have exactly the same number of commas</w:t>
+      </w:r>
+    </w:p>
+    <w:p>
+      <w:pPr>
+        <w:pStyle w:val="ListParagraph"/>
+        <w:numPr>
+          <w:ilvl w:val="0"/>
+          <w:numId w:val="1"/>
+        </w:numPr>
+        <w:rPr>
+          <w:rFonts w:ascii="Helvetica" w:hAnsi="Helvetica"/>
+        </w:rPr>
+      </w:pPr>
+      <w:r>
+        <w:rPr>
+          <w:rFonts w:ascii="Helvetica" w:hAnsi="Helvetica"/>
+        </w:rPr>
+        <w:t>Place a comma w</w:t>
+      </w:r>
+      <w:r>
+        <w:rPr>
+          <w:rFonts w:ascii="Helvetica" w:hAnsi="Helvetica"/>
+        </w:rPr>
+        <w:t>h</w:t>
+      </w:r>
+      <w:r>
+        <w:rPr>
+          <w:rFonts w:ascii="Helvetica" w:hAnsi="Helvetica"/>
+        </w:rPr>
+        <w:t>ere you would like to start a new column</w:t>
+      </w:r>
+    </w:p>
+    <w:p>
+      <w:pPr>
+        <w:pStyle w:val="ListParagraph"/>
+        <w:numPr>
+          <w:ilvl w:val="0"/>
+          <w:numId w:val="1"/>
+        </w:numPr>
+        <w:rPr>
+          <w:rFonts w:ascii="Helvetica" w:hAnsi="Helvetica"/>
+        </w:rPr>
+      </w:pPr>
+      <w:r>
+        <w:rPr>
+          <w:rFonts w:ascii="Helvetica" w:hAnsi="Helvetica"/>
+        </w:rPr>
+        <w:t>Do not add in any unnecessary spaces</w:t>
+      </w:r>
+    </w:p>
+    <w:p>
+      <w:pPr>
+        <w:pStyle w:val="ListParagraph"/>
+        <w:numPr>
+          <w:ilvl w:val="0"/>
+          <w:numId w:val="1"/>
+        </w:numPr>
+        <w:rPr>
+          <w:rFonts w:ascii="Helvetica" w:hAnsi="Helvetica"/>
+        </w:rPr>
+      </w:pPr>
+      <w:r>
+        <w:rPr>
+          <w:rFonts w:ascii="Helvetica" w:hAnsi="Helvetica"/>
+        </w:rPr>
+        <w:t>Words should be enclosed in “”</w:t>
+      </w:r>
+    </w:p>
+    <w:p>
+      <w:pPr>
+        <w:pStyle w:val="ListParagraph"/>
+        <w:numPr>
+          <w:ilvl w:val="0"/>
+          <w:numId w:val="1"/>
+        </w:numPr>
+        <w:rPr>
+          <w:rFonts w:ascii="Helvetica" w:hAnsi="Helvetica"/>
+        </w:rPr>
+      </w:pPr>
+      <w:r>
+        <w:rPr>
+          <w:rFonts w:ascii="Helvetica" w:hAnsi="Helvetica"/>
+        </w:rPr>
+        <w:lastRenderedPageBreak/>
+        <w:t>Each new line will be a new row</w:t>
+      </w:r>
+    </w:p>
+    <w:p>
+      <w:pPr>
+        <w:pStyle w:val="ListParagraph"/>
+        <w:numPr>
+          <w:ilvl w:val="0"/>
+          <w:numId w:val="1"/>
+        </w:numPr>
+        <w:rPr>
+          <w:rFonts w:ascii="Helvetica" w:hAnsi="Helvetica"/>
+        </w:rPr>
+      </w:pPr>
+      <w:r>
+        <w:rPr>
+          <w:rFonts w:ascii="Helvetica" w:hAnsi="Helvetica"/>
+        </w:rPr>
+        <w:t>Name your file with the .csv extension and with a different name than any other files in the Lab 2 directory.</w:t>
+      </w:r>
+    </w:p>
+    <w:p>
+      <w:pPr>
+        <w:rPr>
+          <w:rFonts w:ascii="Helvetica" w:hAnsi="Helvetica"/>
+        </w:rPr>
+      </w:pPr>
+      <w:r>
+        <w:rPr>
+          <w:rFonts w:ascii="Helvetica" w:hAnsi="Helvetica"/>
+          <w:noProof/>
+        </w:rPr>
+        <w:drawing>
+          <wp:inline distT="0" distB="0" distL="0" distR="0" wp14:anchorId="35EE4E49" wp14:editId="123E2575">
+            <wp:extent cx="4453513" cy="2210679"/>
+            <wp:effectExtent l="0" t="0" r="0" b="0"/>
+            <wp:docPr id="2" name="Picture 2"/>
+            <wp:cNvGraphicFramePr>
+              <a:graphicFrameLocks xmlns:a="http://schemas.openxmlformats.org/drawingml/2006/main" noChangeAspect="1"/>
+            </wp:cNvGraphicFramePr>
+            <a:graphic xmlns:a="http://schemas.openxmlformats.org/drawingml/2006/main">
+              <a:graphicData uri="http://schemas.openxmlformats.org/drawingml/2006/picture">
+                <pic:pic xmlns:pic="http://schemas.openxmlformats.org/drawingml/2006/picture">
+                  <pic:nvPicPr>
+                    <pic:cNvPr id="0" name="Screen Shot 2019-09-17 at 2.47.24 PM.png"/>
+                    <pic:cNvPicPr/>
+                  </pic:nvPicPr>
+                  <pic:blipFill>
+                    <a:blip r:embed="rId10">
+                      <a:extLst>
+                        <a:ext uri="{28A0092B-C50C-407E-A947-70E740481C1C}">
+                          <a14:useLocalDpi xmlns:a14="http://schemas.microsoft.com/office/drawing/2010/main" val="0"/>
+                        </a:ext>
+                      </a:extLst>
+                    </a:blip>
+                    <a:stretch>
+                      <a:fillRect/>
+                    </a:stretch>
+                  </pic:blipFill>
+                  <pic:spPr>
+                    <a:xfrm>
+                      <a:off x="0" y="0"/>
+                      <a:ext cx="4453993" cy="2210917"/>
+                    </a:xfrm>
+                    <a:prstGeom prst="rect">
+                      <a:avLst/>
+                    </a:prstGeom>
+                  </pic:spPr>
+                </pic:pic>
+              </a:graphicData>
+            </a:graphic>
+          </wp:inline>
+        </w:drawing>
+      </w:r>
+    </w:p>
+    <w:p>
+      <w:pPr>
+        <w:rPr>
+          <w:rFonts w:ascii="Helvetica" w:hAnsi="Helvetica"/>
+        </w:rPr>
+      </w:pPr>
+      <w:r>
+        <w:rPr>
+          <w:rFonts w:ascii="Helvetica" w:hAnsi="Helvetica"/>
+        </w:rPr>
+        <w:t>If you are editing, navigate in the online repository to the file you want to edit and click on the pen icon. The data may be in .csv format (see the bullet points above regarding the .csv data format).</w:t>
+      </w:r>
+    </w:p>
+    <w:p>
+      <w:pPr>
+        <w:rPr>
+          <w:rFonts w:ascii="Helvetica" w:hAnsi="Helvetica"/>
+        </w:rPr>
+      </w:pPr>
+      <w:r>
+        <w:rPr>
+          <w:rFonts w:ascii="Helvetica" w:hAnsi="Helvetica"/>
+          <w:noProof/>
+        </w:rPr>
+        <w:drawing>
+          <wp:inline distT="0" distB="0" distL="0" distR="0" wp14:anchorId="752FB24C" wp14:editId="41D801AC">
+            <wp:extent cx="3081913" cy="1275274"/>
+            <wp:effectExtent l="0" t="0" r="0" b="0"/>
+            <wp:docPr id="4" name="Picture 4"/>
+            <wp:cNvGraphicFramePr>
+              <a:graphicFrameLocks xmlns:a="http://schemas.openxmlformats.org/drawingml/2006/main" noChangeAspect="1"/>
+            </wp:cNvGraphicFramePr>
+            <a:graphic xmlns:a="http://schemas.openxmlformats.org/drawingml/2006/main">
+              <a:graphicData uri="http://schemas.openxmlformats.org/drawingml/2006/picture">
+                <pic:pic xmlns:pic="http://schemas.openxmlformats.org/drawingml/2006/picture">
+                  <pic:nvPicPr>
+                    <pic:cNvPr id="0" name="Screen Shot 2019-09-17 at 2.55.46 PM.png"/>
+                    <pic:cNvPicPr/>
+                  </pic:nvPicPr>
+                  <pic:blipFill>
+                    <a:blip r:embed="rId11">
+                      <a:extLst>
+                        <a:ext uri="{28A0092B-C50C-407E-A947-70E740481C1C}">
+                          <a14:useLocalDpi xmlns:a14="http://schemas.microsoft.com/office/drawing/2010/main" val="0"/>
+                        </a:ext>
+                      </a:extLst>
+                    </a:blip>
+                    <a:stretch>
+                      <a:fillRect/>
+                    </a:stretch>
+                  </pic:blipFill>
+                  <pic:spPr>
+                    <a:xfrm>
+                      <a:off x="0" y="0"/>
+                      <a:ext cx="3081913" cy="1275274"/>
+                    </a:xfrm>
+                    <a:prstGeom prst="rect">
+                      <a:avLst/>
+                    </a:prstGeom>
+                  </pic:spPr>
+                </pic:pic>
+              </a:graphicData>
+            </a:graphic>
+          </wp:inline>
+        </w:drawing>
+      </w:r>
+    </w:p>
+    <w:p>
+      <w:pPr>
+        <w:rPr>
+          <w:rFonts w:ascii="Helvetica" w:hAnsi="Helvetica"/>
+        </w:rPr>
+      </w:pPr>
+      <w:r>
+        <w:rPr>
+          <w:rFonts w:ascii="Helvetica" w:hAnsi="Helvetica"/>
+        </w:rPr>
+        <w:t>You should see this warning:</w:t>
+      </w:r>
+    </w:p>
+    <w:p>
+      <w:pPr>
+        <w:rPr>
+          <w:rFonts w:ascii="Helvetica" w:hAnsi="Helvetica"/>
+        </w:rPr>
+      </w:pPr>
+      <w:r>
+        <w:rPr>
+          <w:rFonts w:ascii="Helvetica" w:hAnsi="Helvetica"/>
+          <w:noProof/>
+        </w:rPr>
+        <w:drawing>
+          <wp:inline distT="0" distB="0" distL="0" distR="0" wp14:anchorId="16C50B43" wp14:editId="204DD2C6">
+            <wp:extent cx="6332220" cy="690245"/>
+            <wp:effectExtent l="0" t="0" r="0" b="0"/>
+            <wp:docPr id="11" name="Picture 11"/>
+            <wp:cNvGraphicFramePr>
+              <a:graphicFrameLocks xmlns:a="http://schemas.openxmlformats.org/drawingml/2006/main" noChangeAspect="1"/>
+            </wp:cNvGraphicFramePr>
+            <a:graphic xmlns:a="http://schemas.openxmlformats.org/drawingml/2006/main">
+              <a:graphicData uri="http://schemas.openxmlformats.org/drawingml/2006/picture">
+                <pic:pic xmlns:pic="http://schemas.openxmlformats.org/drawingml/2006/picture">
+                  <pic:nvPicPr>
+                    <pic:cNvPr id="0" name="Screen Shot 2019-09-18 at 10.12.32 AM.png"/>
+                    <pic:cNvPicPr/>
+                  </pic:nvPicPr>
+                  <pic:blipFill>
+                    <a:blip r:embed="rId12">
+                      <a:extLst>
+                        <a:ext uri="{28A0092B-C50C-407E-A947-70E740481C1C}">
+                          <a14:useLocalDpi xmlns:a14="http://schemas.microsoft.com/office/drawing/2010/main" val="0"/>
+                        </a:ext>
+                      </a:extLst>
+                    </a:blip>
+                    <a:stretch>
+                      <a:fillRect/>
+                    </a:stretch>
+                  </pic:blipFill>
+                  <pic:spPr>
+                    <a:xfrm>
+                      <a:off x="0" y="0"/>
+                      <a:ext cx="6332220" cy="690245"/>
+                    </a:xfrm>
+                    <a:prstGeom prst="rect">
+                      <a:avLst/>
+                    </a:prstGeom>
+                  </pic:spPr>
+                </pic:pic>
+              </a:graphicData>
+            </a:graphic>
+          </wp:inline>
+        </w:drawing>
+      </w:r>
+    </w:p>
+    <w:p>
+      <w:pPr>
+        <w:rPr>
+          <w:rFonts w:ascii="Helvetica" w:hAnsi="Helvetica"/>
+        </w:rPr>
+      </w:pPr>
+      <w:r>
+        <w:rPr>
+          <w:rFonts w:ascii="Helvetica" w:hAnsi="Helvetica"/>
+        </w:rPr>
+        <w:t xml:space="preserve">Note: If you are creating a new csv file, a shortcut might be to enter your data into Excel, save as a .csv file (see step </w:t>
+      </w:r>
+      <w:r>
+        <w:rPr>
+          <w:rFonts w:ascii="Helvetica" w:hAnsi="Helvetica"/>
+        </w:rPr>
+        <w:t>5</w:t>
+      </w:r>
+      <w:r>
+        <w:rPr>
+          <w:rFonts w:ascii="Helvetica" w:hAnsi="Helvetica"/>
+        </w:rPr>
+        <w:t>) for the Github Desktop section, if needed), then open the file in a text editor such as Microsoft Word or TextEdit, which should give a format similar to that shown above with commas and “”. Then copy and paste into the file you have created online on GitHub and add any missing features, i.e., for my test example this approach yielded all the commas that I needed, but didn’t produce the “” around the names. You could add this in after pasting onto the online file, or it should be fine to submit without these “” (we’ll just have to do more data cleaning later). Alternatively, if you have created a .csv file, you may see an option to upload your file, and if this option shows feel free to use this method.</w:t>
+      </w:r>
+    </w:p>
+    <w:p>
+      <w:pPr>
+        <w:rPr>
+          <w:rFonts w:ascii="Helvetica" w:hAnsi="Helvetica"/>
+        </w:rPr>
+      </w:pPr>
+    </w:p>
+    <w:p>
+      <w:pPr>
+        <w:pStyle w:val="ListParagraph"/>
+        <w:numPr>
+          <w:ilvl w:val="0"/>
+          <w:numId w:val="4"/>
+        </w:numPr>
+        <w:ind w:left="426"/>
+        <w:rPr>
+          <w:rFonts w:ascii="Helvetica" w:hAnsi="Helvetica"/>
+        </w:rPr>
+      </w:pPr>
+      <w:r>
+        <w:rPr>
+          <w:rFonts w:ascii="Helvetica" w:hAnsi="Helvetica"/>
+        </w:rPr>
+        <w:t>Once you have entered all your data into the file you’ve made online, please copy it and save a local version (as .csv or .txt)</w:t>
+      </w:r>
+      <w:r>
+        <w:rPr>
+          <w:rFonts w:ascii="Helvetica" w:hAnsi="Helvetica"/>
+        </w:rPr>
+        <w:t xml:space="preserve"> for your records</w:t>
+      </w:r>
+      <w:r>
+        <w:rPr>
+          <w:rFonts w:ascii="Helvetica" w:hAnsi="Helvetica"/>
+        </w:rPr>
+        <w:t>, just in</w:t>
+      </w:r>
+      <w:r>
+        <w:rPr>
+          <w:rFonts w:ascii="Helvetica" w:hAnsi="Helvetica"/>
+        </w:rPr>
+        <w:t xml:space="preserve"> </w:t>
+      </w:r>
+      <w:r>
+        <w:rPr>
+          <w:rFonts w:ascii="Helvetica" w:hAnsi="Helvetica"/>
+        </w:rPr>
+        <w:t xml:space="preserve">case there are problems, so you don’t have to </w:t>
+      </w:r>
+      <w:r>
+        <w:rPr>
+          <w:rFonts w:ascii="Helvetica" w:hAnsi="Helvetica"/>
+        </w:rPr>
+        <w:t xml:space="preserve">re-enter the data </w:t>
+      </w:r>
+      <w:r>
+        <w:rPr>
+          <w:rFonts w:ascii="Helvetica" w:hAnsi="Helvetica"/>
+        </w:rPr>
+        <w:t>again.</w:t>
+      </w:r>
+    </w:p>
+    <w:p>
+      <w:pPr>
+        <w:pStyle w:val="ListParagraph"/>
+        <w:ind w:left="426"/>
+        <w:rPr>
+          <w:rFonts w:ascii="Helvetica" w:hAnsi="Helvetica"/>
+        </w:rPr>
+      </w:pPr>
+    </w:p>
+    <w:p>
+      <w:pPr>
+        <w:pStyle w:val="ListParagraph"/>
+        <w:numPr>
+          <w:ilvl w:val="0"/>
+          <w:numId w:val="4"/>
+        </w:numPr>
+        <w:ind w:left="426"/>
+        <w:rPr>
+          <w:rFonts w:ascii="Helvetica" w:hAnsi="Helvetica"/>
+        </w:rPr>
+      </w:pPr>
+      <w:r>
+        <w:rPr>
+          <w:rFonts w:ascii="Helvetica" w:hAnsi="Helvetica"/>
+        </w:rPr>
+        <w:t>When you have finished then “Propose file change” (or something similar, possibly “Commit changes”</w:t>
+      </w:r>
+      <w:r>
+        <w:rPr>
+          <w:rFonts w:ascii="Helvetica" w:hAnsi="Helvetica"/>
+        </w:rPr>
+        <w:t>)</w:t>
+      </w:r>
+    </w:p>
+    <w:p>
+      <w:pPr>
+        <w:rPr>
+          <w:rFonts w:ascii="Helvetica" w:hAnsi="Helvetica"/>
+        </w:rPr>
+      </w:pPr>
+    </w:p>
+    <w:p>
+      <w:pPr>
+        <w:pStyle w:val="ListParagraph"/>
+        <w:ind w:left="426"/>
+        <w:rPr>
+          <w:rFonts w:ascii="Helvetica" w:hAnsi="Helvetica"/>
+        </w:rPr>
+      </w:pPr>
+      <w:r>
+        <w:rPr>
+          <w:rFonts w:ascii="Helvetica" w:hAnsi="Helvetica"/>
+        </w:rPr>
+        <w:t xml:space="preserve"> </w:t>
+      </w:r>
+      <w:r>
+        <w:rPr>
+          <w:rFonts w:ascii="Helvetica" w:hAnsi="Helvetica"/>
+          <w:noProof/>
+        </w:rPr>
+        <w:drawing>
+          <wp:inline distT="0" distB="0" distL="0" distR="0" wp14:anchorId="649BA9B4" wp14:editId="42CA4BF0">
+            <wp:extent cx="2053213" cy="1710089"/>
+            <wp:effectExtent l="0" t="0" r="4445" b="0"/>
+            <wp:docPr id="5" name="Picture 5"/>
+            <wp:cNvGraphicFramePr>
+              <a:graphicFrameLocks xmlns:a="http://schemas.openxmlformats.org/drawingml/2006/main" noChangeAspect="1"/>
+            </wp:cNvGraphicFramePr>
+            <a:graphic xmlns:a="http://schemas.openxmlformats.org/drawingml/2006/main">
+              <a:graphicData uri="http://schemas.openxmlformats.org/drawingml/2006/picture">
+                <pic:pic xmlns:pic="http://schemas.openxmlformats.org/drawingml/2006/picture">
+                  <pic:nvPicPr>
+                    <pic:cNvPr id="0" name="Screen Shot 2019-09-17 at 2.55.24 PM.png"/>
+                    <pic:cNvPicPr/>
+                  </pic:nvPicPr>
+                  <pic:blipFill>
+                    <a:blip r:embed="rId13">
+                      <a:extLst>
+                        <a:ext uri="{28A0092B-C50C-407E-A947-70E740481C1C}">
+                          <a14:useLocalDpi xmlns:a14="http://schemas.microsoft.com/office/drawing/2010/main" val="0"/>
+                        </a:ext>
+                      </a:extLst>
+                    </a:blip>
+                    <a:stretch>
+                      <a:fillRect/>
+                    </a:stretch>
+                  </pic:blipFill>
+                  <pic:spPr>
+                    <a:xfrm>
+                      <a:off x="0" y="0"/>
+                      <a:ext cx="2053373" cy="1710222"/>
+                    </a:xfrm>
+                    <a:prstGeom prst="rect">
+                      <a:avLst/>
+                    </a:prstGeom>
+                  </pic:spPr>
+                </pic:pic>
+              </a:graphicData>
+            </a:graphic>
+          </wp:inline>
+        </w:drawing>
+      </w:r>
+    </w:p>
+    <w:p>
+      <w:pPr>
+        <w:pStyle w:val="ListParagraph"/>
+        <w:numPr>
+          <w:ilvl w:val="0"/>
+          <w:numId w:val="4"/>
+        </w:numPr>
+        <w:ind w:left="426"/>
+        <w:rPr>
+          <w:rFonts w:ascii="Helvetica" w:hAnsi="Helvetica"/>
+        </w:rPr>
+      </w:pPr>
+      <w:r>
+        <w:rPr>
+          <w:rFonts w:ascii="Helvetica" w:hAnsi="Helvetica"/>
+          <w:noProof/>
+        </w:rPr>
+        <w:t xml:space="preserve">Create a pull request as follows: </w:t>
+      </w:r>
+      <w:hyperlink r:id="rId14" w:history="1">
+        <w:r>
+          <w:rPr>
+            <w:rStyle w:val="Hyperlink"/>
+            <w:rFonts w:ascii="Helvetica" w:hAnsi="Helvetica"/>
+            <w:noProof/>
+          </w:rPr>
+          <w:t>https://help.github.com/en/articles/creating-a-pull-request-from-a-fork</w:t>
+        </w:r>
+      </w:hyperlink>
+      <w:r>
+        <w:rPr>
+          <w:rFonts w:ascii="Helvetica" w:hAnsi="Helvetica"/>
+          <w:noProof/>
+        </w:rPr>
+        <w:t>. As the administrator of BIOL-3295 this will notify me of your proposed changes, which I can then approve or reject, and merge into the master branch.</w:t>
+      </w:r>
+    </w:p>
+    <w:p>
+      <w:pPr>
+        <w:pStyle w:val="ListParagraph"/>
+        <w:ind w:left="426"/>
+        <w:rPr>
+          <w:rFonts w:ascii="Helvetica" w:hAnsi="Helvetica"/>
+        </w:rPr>
+      </w:pPr>
+    </w:p>
+    <w:p>
+      <w:pPr>
+        <w:pStyle w:val="ListParagraph"/>
+        <w:numPr>
+          <w:ilvl w:val="0"/>
+          <w:numId w:val="4"/>
+        </w:numPr>
+        <w:ind w:left="426"/>
+        <w:rPr>
+          <w:rFonts w:ascii="Helvetica" w:hAnsi="Helvetica"/>
+        </w:rPr>
+      </w:pPr>
+      <w:r>
+        <w:rPr>
+          <w:rFonts w:ascii="Helvetica" w:hAnsi="Helvetica"/>
+        </w:rPr>
+        <w:t>If you encounter problems, please come and see me so I can resolve them.</w:t>
+      </w:r>
+    </w:p>
+    <w:p>
+      <w:pPr>
+        <w:widowControl w:val="0"/>
+        <w:tabs>
+          <w:tab w:val="left" w:pos="566"/>
+          <w:tab w:val="left" w:pos="1133"/>
+          <w:tab w:val="left" w:pos="1700"/>
+          <w:tab w:val="left" w:pos="2267"/>
+          <w:tab w:val="left" w:pos="2834"/>
+          <w:tab w:val="left" w:pos="3401"/>
+          <w:tab w:val="left" w:pos="3968"/>
+          <w:tab w:val="left" w:pos="4535"/>
+          <w:tab w:val="left" w:pos="5102"/>
+          <w:tab w:val="left" w:pos="5669"/>
+          <w:tab w:val="left" w:pos="6236"/>
+          <w:tab w:val="left" w:pos="6803"/>
+        </w:tabs>
+        <w:autoSpaceDE w:val="0"/>
+        <w:autoSpaceDN w:val="0"/>
+        <w:adjustRightInd w:val="0"/>
+        <w:rPr>
+          <w:rFonts w:ascii="Helvetica" w:hAnsi="Helvetica" w:cs="Helvetica"/>
+        </w:rPr>
+      </w:pPr>
     </w:p>
     <w:p>
       <w:pPr>
@@ -838,56 +1702,87 @@
           <w:rFonts w:ascii="Helvetica" w:hAnsi="Helvetica" w:cs="Helvetica"/>
           <w:b/>
         </w:rPr>
-        <w:t xml:space="preserve">1) </w:t>
+        <w:t>2</w:t>
       </w:r>
       <w:r>
         <w:rPr>
           <w:rFonts w:ascii="Helvetica" w:hAnsi="Helvetica" w:cs="Helvetica"/>
           <w:b/>
         </w:rPr>
+        <w:t xml:space="preserve">) </w:t>
+      </w:r>
+      <w:r>
+        <w:rPr>
+          <w:rFonts w:ascii="Helvetica" w:hAnsi="Helvetica" w:cs="Helvetica"/>
+          <w:b/>
+        </w:rPr>
         <w:t xml:space="preserve">Via </w:t>
       </w:r>
-      <w:proofErr w:type="spellStart"/>
       <w:r>
         <w:rPr>
           <w:rFonts w:ascii="Helvetica" w:hAnsi="Helvetica" w:cs="Helvetica"/>
           <w:b/>
         </w:rPr>
-        <w:t>GitHub</w:t>
-      </w:r>
-      <w:proofErr w:type="spellEnd"/>
-      <w:r>
-        <w:rPr>
-          <w:rFonts w:ascii="Helvetica" w:hAnsi="Helvetica" w:cs="Helvetica"/>
-          <w:b/>
-        </w:rPr>
-        <w:t xml:space="preserve"> Desktop</w:t>
-      </w:r>
-    </w:p>
-    <w:p>
-      <w:pPr>
-        <w:widowControl w:val="0"/>
-        <w:tabs>
-          <w:tab w:val="left" w:pos="566"/>
-          <w:tab w:val="left" w:pos="1133"/>
-          <w:tab w:val="left" w:pos="1700"/>
-          <w:tab w:val="left" w:pos="2267"/>
-          <w:tab w:val="left" w:pos="2834"/>
-          <w:tab w:val="left" w:pos="3401"/>
-          <w:tab w:val="left" w:pos="3968"/>
-          <w:tab w:val="left" w:pos="4535"/>
-          <w:tab w:val="left" w:pos="5102"/>
-          <w:tab w:val="left" w:pos="5669"/>
-          <w:tab w:val="left" w:pos="6236"/>
-          <w:tab w:val="left" w:pos="6803"/>
-        </w:tabs>
-        <w:autoSpaceDE w:val="0"/>
-        <w:autoSpaceDN w:val="0"/>
-        <w:adjustRightInd w:val="0"/>
-        <w:rPr>
-          <w:rFonts w:ascii="Helvetica" w:hAnsi="Helvetica" w:cs="Helvetica"/>
-        </w:rPr>
-      </w:pPr>
+        <w:t>GitHub Desktop</w:t>
+      </w:r>
+    </w:p>
+    <w:p>
+      <w:pPr>
+        <w:widowControl w:val="0"/>
+        <w:tabs>
+          <w:tab w:val="left" w:pos="566"/>
+          <w:tab w:val="left" w:pos="1133"/>
+          <w:tab w:val="left" w:pos="1700"/>
+          <w:tab w:val="left" w:pos="2267"/>
+          <w:tab w:val="left" w:pos="2834"/>
+          <w:tab w:val="left" w:pos="3401"/>
+          <w:tab w:val="left" w:pos="3968"/>
+          <w:tab w:val="left" w:pos="4535"/>
+          <w:tab w:val="left" w:pos="5102"/>
+          <w:tab w:val="left" w:pos="5669"/>
+          <w:tab w:val="left" w:pos="6236"/>
+          <w:tab w:val="left" w:pos="6803"/>
+        </w:tabs>
+        <w:autoSpaceDE w:val="0"/>
+        <w:autoSpaceDN w:val="0"/>
+        <w:adjustRightInd w:val="0"/>
+        <w:rPr>
+          <w:rFonts w:ascii="Helvetica" w:hAnsi="Helvetica" w:cs="Helvetica"/>
+        </w:rPr>
+      </w:pPr>
+      <w:r>
+        <w:rPr>
+          <w:rFonts w:ascii="Helvetica" w:hAnsi="Helvetica" w:cs="Helvetica"/>
+        </w:rPr>
+        <w:t>Most students have had problems using the Github Desktop approach, and so method 1) Directly into the GitHub repository is recommended.</w:t>
+      </w:r>
+    </w:p>
+    <w:p>
+      <w:pPr>
+        <w:widowControl w:val="0"/>
+        <w:tabs>
+          <w:tab w:val="left" w:pos="566"/>
+          <w:tab w:val="left" w:pos="1133"/>
+          <w:tab w:val="left" w:pos="1700"/>
+          <w:tab w:val="left" w:pos="2267"/>
+          <w:tab w:val="left" w:pos="2834"/>
+          <w:tab w:val="left" w:pos="3401"/>
+          <w:tab w:val="left" w:pos="3968"/>
+          <w:tab w:val="left" w:pos="4535"/>
+          <w:tab w:val="left" w:pos="5102"/>
+          <w:tab w:val="left" w:pos="5669"/>
+          <w:tab w:val="left" w:pos="6236"/>
+          <w:tab w:val="left" w:pos="6803"/>
+        </w:tabs>
+        <w:autoSpaceDE w:val="0"/>
+        <w:autoSpaceDN w:val="0"/>
+        <w:adjustRightInd w:val="0"/>
+        <w:rPr>
+          <w:rFonts w:ascii="Helvetica" w:hAnsi="Helvetica" w:cs="Helvetica"/>
+        </w:rPr>
+      </w:pPr>
+      <w:bookmarkStart w:id="0" w:name="_GoBack"/>
+      <w:bookmarkEnd w:id="0"/>
     </w:p>
     <w:p>
       <w:pPr>
@@ -922,21 +1817,7 @@
         <w:rPr>
           <w:rFonts w:ascii="Helvetica" w:hAnsi="Helvetica" w:cs="Helvetica"/>
         </w:rPr>
-        <w:t xml:space="preserve">Open </w:t>
-      </w:r>
-      <w:proofErr w:type="spellStart"/>
-      <w:r>
-        <w:rPr>
-          <w:rFonts w:ascii="Helvetica" w:hAnsi="Helvetica" w:cs="Helvetica"/>
-        </w:rPr>
-        <w:t>GitHub</w:t>
-      </w:r>
-      <w:proofErr w:type="spellEnd"/>
-      <w:r>
-        <w:rPr>
-          <w:rFonts w:ascii="Helvetica" w:hAnsi="Helvetica" w:cs="Helvetica"/>
-        </w:rPr>
-        <w:t xml:space="preserve"> Desk</w:t>
+        <w:t>Open GitHub Desk</w:t>
       </w:r>
       <w:r>
         <w:rPr>
@@ -996,7 +1877,7 @@
                     <pic:cNvPicPr/>
                   </pic:nvPicPr>
                   <pic:blipFill>
-                    <a:blip r:embed="rId8">
+                    <a:blip r:embed="rId15">
                       <a:extLst>
                         <a:ext uri="{28A0092B-C50C-407E-A947-70E740481C1C}">
                           <a14:useLocalDpi xmlns:a14="http://schemas.microsoft.com/office/drawing/2010/main" val="0"/>
@@ -1059,14 +1940,12 @@
         </w:rPr>
         <w:t>‘</w:t>
       </w:r>
-      <w:proofErr w:type="spellStart"/>
       <w:r>
         <w:rPr>
           <w:rFonts w:ascii="Helvetica" w:hAnsi="Helvetica" w:cs="Helvetica"/>
         </w:rPr>
         <w:t>gpdd</w:t>
       </w:r>
-      <w:proofErr w:type="spellEnd"/>
       <w:r>
         <w:rPr>
           <w:rFonts w:ascii="Helvetica" w:hAnsi="Helvetica" w:cs="Helvetica"/>
@@ -1121,7 +2000,6 @@
           <w:rFonts w:ascii="Helvetica" w:hAnsi="Helvetica" w:cs="Helvetica"/>
           <w:noProof/>
         </w:rPr>
-        <w:lastRenderedPageBreak/>
         <w:drawing>
           <wp:inline distT="0" distB="0" distL="0" distR="0" wp14:anchorId="2C59255B" wp14:editId="384ADD39">
             <wp:extent cx="2967613" cy="2003139"/>
@@ -1138,7 +2016,7 @@
                     <pic:cNvPicPr/>
                   </pic:nvPicPr>
                   <pic:blipFill>
-                    <a:blip r:embed="rId9">
+                    <a:blip r:embed="rId16">
                       <a:extLst>
                         <a:ext uri="{28A0092B-C50C-407E-A947-70E740481C1C}">
                           <a14:useLocalDpi xmlns:a14="http://schemas.microsoft.com/office/drawing/2010/main" val="0"/>
@@ -1229,21 +2107,7 @@
         <w:rPr>
           <w:rFonts w:ascii="Helvetica" w:hAnsi="Helvetica" w:cs="Helvetica"/>
         </w:rPr>
-        <w:t xml:space="preserve">With </w:t>
-      </w:r>
-      <w:proofErr w:type="spellStart"/>
-      <w:r>
-        <w:rPr>
-          <w:rFonts w:ascii="Helvetica" w:hAnsi="Helvetica" w:cs="Helvetica"/>
-        </w:rPr>
-        <w:t>GitHub</w:t>
-      </w:r>
-      <w:proofErr w:type="spellEnd"/>
-      <w:r>
-        <w:rPr>
-          <w:rFonts w:ascii="Helvetica" w:hAnsi="Helvetica" w:cs="Helvetica"/>
-        </w:rPr>
-        <w:t xml:space="preserve"> D</w:t>
+        <w:t>With GitHub D</w:t>
       </w:r>
       <w:r>
         <w:rPr>
@@ -1397,19 +2261,11 @@
         </w:rPr>
         <w:t>.</w:t>
       </w:r>
-      <w:proofErr w:type="spellStart"/>
-      <w:r>
-        <w:rPr>
-          <w:rFonts w:ascii="Helvetica" w:hAnsi="Helvetica" w:cs="Helvetica"/>
-        </w:rPr>
-        <w:t>csv</w:t>
-      </w:r>
-      <w:proofErr w:type="spellEnd"/>
-      <w:r>
-        <w:rPr>
-          <w:rFonts w:ascii="Helvetica" w:hAnsi="Helvetica" w:cs="Helvetica"/>
-        </w:rPr>
-        <w:t xml:space="preserve"> file</w:t>
+      <w:r>
+        <w:rPr>
+          <w:rFonts w:ascii="Helvetica" w:hAnsi="Helvetica" w:cs="Helvetica"/>
+        </w:rPr>
+        <w:t>csv file</w:t>
       </w:r>
       <w:r>
         <w:rPr>
@@ -1457,21 +2313,7 @@
         <w:rPr>
           <w:rFonts w:ascii="Helvetica" w:hAnsi="Helvetica" w:cs="Helvetica"/>
         </w:rPr>
-        <w:t xml:space="preserve"> </w:t>
-      </w:r>
-      <w:proofErr w:type="spellStart"/>
-      <w:r>
-        <w:rPr>
-          <w:rFonts w:ascii="Helvetica" w:hAnsi="Helvetica" w:cs="Helvetica"/>
-        </w:rPr>
-        <w:t>Github</w:t>
-      </w:r>
-      <w:proofErr w:type="spellEnd"/>
-      <w:r>
-        <w:rPr>
-          <w:rFonts w:ascii="Helvetica" w:hAnsi="Helvetica" w:cs="Helvetica"/>
-        </w:rPr>
-        <w:t xml:space="preserve"> repository (i.e., try not to give your file t</w:t>
+        <w:t xml:space="preserve"> Github repository (i.e., try not to give your file t</w:t>
       </w:r>
       <w:r>
         <w:rPr>
@@ -1556,35 +2398,7 @@
         <w:rPr>
           <w:rFonts w:ascii="Helvetica" w:hAnsi="Helvetica" w:cs="Helvetica"/>
         </w:rPr>
-        <w:t xml:space="preserve"> save your file in .</w:t>
-      </w:r>
-      <w:proofErr w:type="spellStart"/>
-      <w:r>
-        <w:rPr>
-          <w:rFonts w:ascii="Helvetica" w:hAnsi="Helvetica" w:cs="Helvetica"/>
-        </w:rPr>
-        <w:t>csv</w:t>
-      </w:r>
-      <w:proofErr w:type="spellEnd"/>
-      <w:r>
-        <w:rPr>
-          <w:rFonts w:ascii="Helvetica" w:hAnsi="Helvetica" w:cs="Helvetica"/>
-        </w:rPr>
-        <w:t xml:space="preserve"> format in the folder than you want it to appear in on the </w:t>
-      </w:r>
-      <w:proofErr w:type="spellStart"/>
-      <w:r>
-        <w:rPr>
-          <w:rFonts w:ascii="Helvetica" w:hAnsi="Helvetica" w:cs="Helvetica"/>
-        </w:rPr>
-        <w:t>Github</w:t>
-      </w:r>
-      <w:proofErr w:type="spellEnd"/>
-      <w:r>
-        <w:rPr>
-          <w:rFonts w:ascii="Helvetica" w:hAnsi="Helvetica" w:cs="Helvetica"/>
-        </w:rPr>
-        <w:t xml:space="preserve"> repository. You have an exact copy of the repository on your local computer</w:t>
+        <w:t xml:space="preserve"> save your file in .csv format in the folder than you want it to appear in on the Github repository. You have an exact copy of the repository on your local computer</w:t>
       </w:r>
       <w:r>
         <w:rPr>
@@ -1596,21 +2410,7 @@
         <w:rPr>
           <w:rFonts w:ascii="Helvetica" w:hAnsi="Helvetica" w:cs="Helvetica"/>
         </w:rPr>
-        <w:t>, so on your local computer save your .</w:t>
-      </w:r>
-      <w:proofErr w:type="spellStart"/>
-      <w:r>
-        <w:rPr>
-          <w:rFonts w:ascii="Helvetica" w:hAnsi="Helvetica" w:cs="Helvetica"/>
-        </w:rPr>
-        <w:t>csv</w:t>
-      </w:r>
-      <w:proofErr w:type="spellEnd"/>
-      <w:r>
-        <w:rPr>
-          <w:rFonts w:ascii="Helvetica" w:hAnsi="Helvetica" w:cs="Helvetica"/>
-        </w:rPr>
-        <w:t xml:space="preserve"> file into the corresponding location that you want it to appear in online.</w:t>
+        <w:t>, so on your local computer save your .csv file into the corresponding location that you want it to appear in online.</w:t>
       </w:r>
     </w:p>
     <w:p>
@@ -1671,55 +2471,13 @@
         <w:rPr>
           <w:rFonts w:ascii="Helvetica" w:hAnsi="Helvetica" w:cs="Helvetica"/>
         </w:rPr>
-        <w:t>To save in .</w:t>
-      </w:r>
-      <w:proofErr w:type="spellStart"/>
-      <w:r>
-        <w:rPr>
-          <w:rFonts w:ascii="Helvetica" w:hAnsi="Helvetica" w:cs="Helvetica"/>
-        </w:rPr>
-        <w:t>csv</w:t>
-      </w:r>
-      <w:proofErr w:type="spellEnd"/>
-      <w:r>
-        <w:rPr>
-          <w:rFonts w:ascii="Helvetica" w:hAnsi="Helvetica" w:cs="Helvetica"/>
-        </w:rPr>
-        <w:t xml:space="preserve"> format, </w:t>
-      </w:r>
-      <w:r>
-        <w:rPr>
-          <w:rFonts w:ascii="Helvetica" w:hAnsi="Helvetica" w:cs="Helvetica"/>
-        </w:rPr>
-        <w:t>Select "File" -&gt; "Save As</w:t>
-      </w:r>
-      <w:proofErr w:type="gramStart"/>
-      <w:r>
-        <w:rPr>
-          <w:rFonts w:ascii="Helvetica" w:hAnsi="Helvetica" w:cs="Helvetica"/>
-        </w:rPr>
-        <w:t>..</w:t>
-      </w:r>
-      <w:proofErr w:type="gramEnd"/>
-      <w:r>
-        <w:rPr>
-          <w:rFonts w:ascii="Helvetica" w:hAnsi="Helvetica" w:cs="Helvetica"/>
-        </w:rPr>
-        <w:t>." -&gt; In the "Format" drop-down menu select "Comma-Separated Values (.</w:t>
-      </w:r>
-      <w:proofErr w:type="spellStart"/>
-      <w:r>
-        <w:rPr>
-          <w:rFonts w:ascii="Helvetica" w:hAnsi="Helvetica" w:cs="Helvetica"/>
-        </w:rPr>
-        <w:t>csv</w:t>
-      </w:r>
-      <w:proofErr w:type="spellEnd"/>
-      <w:r>
-        <w:rPr>
-          <w:rFonts w:ascii="Helvetica" w:hAnsi="Helvetica" w:cs="Helvetica"/>
-        </w:rPr>
-        <w:t>)" -&gt; Click "Save". This may prompt the warning "This workbook contains features that will not work or may be removed if you save it in the selected file format. Do you want to continue?" - Click "Continue" to proceed with saving the file. If you are prompted by an additional warning concerning the encoding of the file, select the option "UTF-8 encoding" to prevent including unwanted special characters in your file.</w:t>
+        <w:t xml:space="preserve">To save in .csv format, </w:t>
+      </w:r>
+      <w:r>
+        <w:rPr>
+          <w:rFonts w:ascii="Helvetica" w:hAnsi="Helvetica" w:cs="Helvetica"/>
+        </w:rPr>
+        <w:t>Select "File" -&gt; "Save As..." -&gt; In the "Format" drop-down menu select "Comma-Separated Values (.csv)" -&gt; Click "Save". This may prompt the warning "This workbook contains features that will not work or may be removed if you save it in the selected file format. Do you want to continue?" - Click "Continue" to proceed with saving the file. If you are prompted by an additional warning concerning the encoding of the file, select the option "UTF-8 encoding" to prevent including unwanted special characters in your file.</w:t>
       </w:r>
     </w:p>
     <w:p>
@@ -1792,7 +2550,7 @@
                     <pic:cNvPicPr/>
                   </pic:nvPicPr>
                   <pic:blipFill>
-                    <a:blip r:embed="rId10">
+                    <a:blip r:embed="rId17">
                       <a:extLst>
                         <a:ext uri="{28A0092B-C50C-407E-A947-70E740481C1C}">
                           <a14:useLocalDpi xmlns:a14="http://schemas.microsoft.com/office/drawing/2010/main" val="0"/>
@@ -1884,35 +2642,7 @@
         <w:rPr>
           <w:rFonts w:ascii="Helvetica" w:hAnsi="Helvetica" w:cs="Helvetica"/>
         </w:rPr>
-        <w:t xml:space="preserve"> and be </w:t>
-      </w:r>
-      <w:proofErr w:type="gramStart"/>
-      <w:r>
-        <w:rPr>
-          <w:rFonts w:ascii="Helvetica" w:hAnsi="Helvetica" w:cs="Helvetica"/>
-        </w:rPr>
-        <w:t>asked</w:t>
-      </w:r>
-      <w:proofErr w:type="gramEnd"/>
-      <w:r>
-        <w:rPr>
-          <w:rFonts w:ascii="Helvetica" w:hAnsi="Helvetica" w:cs="Helvetica"/>
-        </w:rPr>
-        <w:t xml:space="preserve"> “Do you want to save the changes you made to …</w:t>
-      </w:r>
-      <w:proofErr w:type="spellStart"/>
-      <w:r>
-        <w:rPr>
-          <w:rFonts w:ascii="Helvetica" w:hAnsi="Helvetica" w:cs="Helvetica"/>
-        </w:rPr>
-        <w:t>csv</w:t>
-      </w:r>
-      <w:proofErr w:type="spellEnd"/>
-      <w:r>
-        <w:rPr>
-          <w:rFonts w:ascii="Helvetica" w:hAnsi="Helvetica" w:cs="Helvetica"/>
-        </w:rPr>
-        <w:t>”. If you click “Save” and try and exit the same message will appear again, but you can click “Don’t Save”</w:t>
+        <w:t xml:space="preserve"> and be asked “Do you want to save the changes you made to …csv”. If you click “Save” and try and exit the same message will appear again, but you can click “Don’t Save”</w:t>
       </w:r>
       <w:r>
         <w:rPr>
@@ -2022,21 +2752,7 @@
         <w:rPr>
           <w:rFonts w:ascii="Helvetica" w:hAnsi="Helvetica" w:cs="Helvetica"/>
         </w:rPr>
-        <w:t xml:space="preserve">Go to </w:t>
-      </w:r>
-      <w:proofErr w:type="spellStart"/>
-      <w:r>
-        <w:rPr>
-          <w:rFonts w:ascii="Helvetica" w:hAnsi="Helvetica" w:cs="Helvetica"/>
-        </w:rPr>
-        <w:t>Github</w:t>
-      </w:r>
-      <w:proofErr w:type="spellEnd"/>
-      <w:r>
-        <w:rPr>
-          <w:rFonts w:ascii="Helvetica" w:hAnsi="Helvetica" w:cs="Helvetica"/>
-        </w:rPr>
-        <w:t xml:space="preserve"> Desktop </w:t>
+        <w:t xml:space="preserve">Go to Github Desktop </w:t>
       </w:r>
       <w:r>
         <w:rPr>
@@ -2121,7 +2837,7 @@
                     <pic:cNvPicPr/>
                   </pic:nvPicPr>
                   <pic:blipFill>
-                    <a:blip r:embed="rId11">
+                    <a:blip r:embed="rId18">
                       <a:extLst>
                         <a:ext uri="{28A0092B-C50C-407E-A947-70E740481C1C}">
                           <a14:useLocalDpi xmlns:a14="http://schemas.microsoft.com/office/drawing/2010/main" val="0"/>
@@ -2294,7 +3010,7 @@
                     <pic:cNvPicPr/>
                   </pic:nvPicPr>
                   <pic:blipFill>
-                    <a:blip r:embed="rId12">
+                    <a:blip r:embed="rId19">
                       <a:extLst>
                         <a:ext uri="{28A0092B-C50C-407E-A947-70E740481C1C}">
                           <a14:useLocalDpi xmlns:a14="http://schemas.microsoft.com/office/drawing/2010/main" val="0"/>
@@ -2388,7 +3104,7 @@
         </w:rPr>
         <w:t xml:space="preserve">: </w:t>
       </w:r>
-      <w:hyperlink r:id="rId13" w:history="1">
+      <w:hyperlink r:id="rId20" w:history="1">
         <w:r>
           <w:rPr>
             <w:rStyle w:val="Hyperlink"/>
@@ -2540,7 +3256,7 @@
         </w:rPr>
         <w:t xml:space="preserve">the steps here: </w:t>
       </w:r>
-      <w:hyperlink r:id="rId14" w:history="1">
+      <w:hyperlink r:id="rId21" w:history="1">
         <w:r>
           <w:rPr>
             <w:rStyle w:val="Hyperlink"/>
@@ -2616,8 +3332,6 @@
         </w:rPr>
         <w:t>When selecting the scope of the token make sure you check “repo”.</w:t>
       </w:r>
-      <w:bookmarkStart w:id="0" w:name="_GoBack"/>
-      <w:bookmarkEnd w:id="0"/>
     </w:p>
     <w:p>
       <w:pPr>
@@ -2669,7 +3383,7 @@
                     <pic:cNvPicPr/>
                   </pic:nvPicPr>
                   <pic:blipFill>
-                    <a:blip r:embed="rId15">
+                    <a:blip r:embed="rId22">
                       <a:extLst>
                         <a:ext uri="{28A0092B-C50C-407E-A947-70E740481C1C}">
                           <a14:useLocalDpi xmlns:a14="http://schemas.microsoft.com/office/drawing/2010/main" val="0"/>
@@ -2756,37 +3470,9 @@
         <w:rPr>
           <w:rFonts w:ascii="Helvetica" w:hAnsi="Helvetica" w:cs="Helvetica"/>
         </w:rPr>
-        <w:t xml:space="preserve">In </w:t>
-      </w:r>
-      <w:proofErr w:type="spellStart"/>
-      <w:r>
-        <w:rPr>
-          <w:rFonts w:ascii="Helvetica" w:hAnsi="Helvetica" w:cs="Helvetica"/>
-        </w:rPr>
-        <w:t>Github</w:t>
-      </w:r>
-      <w:proofErr w:type="spellEnd"/>
-      <w:r>
-        <w:rPr>
-          <w:rFonts w:ascii="Helvetica" w:hAnsi="Helvetica" w:cs="Helvetica"/>
-        </w:rPr>
-        <w:t xml:space="preserve"> Desktop, log out of your </w:t>
-      </w:r>
-      <w:proofErr w:type="spellStart"/>
-      <w:r>
-        <w:rPr>
-          <w:rFonts w:ascii="Helvetica" w:hAnsi="Helvetica" w:cs="Helvetica"/>
-        </w:rPr>
-        <w:t>Github</w:t>
-      </w:r>
-      <w:proofErr w:type="spellEnd"/>
-      <w:r>
-        <w:rPr>
-          <w:rFonts w:ascii="Helvetica" w:hAnsi="Helvetica" w:cs="Helvetica"/>
-        </w:rPr>
-        <w:t xml:space="preserve"> account and then log in with your password as your access token (for example, as explained here: </w:t>
-      </w:r>
-      <w:hyperlink r:id="rId16" w:history="1">
+        <w:t xml:space="preserve">In Github Desktop, log out of your Github account and then log in with your password as your access token (for example, as explained here: </w:t>
+      </w:r>
+      <w:hyperlink r:id="rId23" w:history="1">
         <w:r>
           <w:rPr>
             <w:rStyle w:val="Hyperlink"/>
@@ -2855,1397 +3541,10 @@
     </w:p>
     <w:p>
       <w:pPr>
-        <w:widowControl w:val="0"/>
-        <w:tabs>
-          <w:tab w:val="left" w:pos="566"/>
-          <w:tab w:val="left" w:pos="1133"/>
-          <w:tab w:val="left" w:pos="1700"/>
-          <w:tab w:val="left" w:pos="2267"/>
-          <w:tab w:val="left" w:pos="2834"/>
-          <w:tab w:val="left" w:pos="3401"/>
-          <w:tab w:val="left" w:pos="3968"/>
-          <w:tab w:val="left" w:pos="4535"/>
-          <w:tab w:val="left" w:pos="5102"/>
-          <w:tab w:val="left" w:pos="5669"/>
-          <w:tab w:val="left" w:pos="6236"/>
-          <w:tab w:val="left" w:pos="6803"/>
-        </w:tabs>
-        <w:autoSpaceDE w:val="0"/>
-        <w:autoSpaceDN w:val="0"/>
-        <w:adjustRightInd w:val="0"/>
-        <w:rPr>
-          <w:rFonts w:ascii="Helvetica" w:hAnsi="Helvetica" w:cs="Helvetica"/>
-          <w:b/>
-        </w:rPr>
-      </w:pPr>
-      <w:r>
-        <w:rPr>
-          <w:rFonts w:ascii="Helvetica" w:hAnsi="Helvetica" w:cs="Helvetica"/>
-          <w:b/>
-        </w:rPr>
-        <w:t xml:space="preserve">## </w:t>
-      </w:r>
-      <w:r>
-        <w:rPr>
-          <w:rFonts w:ascii="Helvetica" w:hAnsi="Helvetica" w:cs="Helvetica"/>
-          <w:b/>
-        </w:rPr>
-        <w:t>2)</w:t>
-      </w:r>
-      <w:r>
-        <w:rPr>
-          <w:rFonts w:ascii="Helvetica" w:hAnsi="Helvetica" w:cs="Helvetica"/>
-          <w:b/>
-        </w:rPr>
-        <w:t xml:space="preserve"> </w:t>
-      </w:r>
-      <w:proofErr w:type="gramStart"/>
-      <w:r>
-        <w:rPr>
-          <w:rFonts w:ascii="Helvetica" w:hAnsi="Helvetica" w:cs="Helvetica"/>
-          <w:b/>
-        </w:rPr>
-        <w:t>Directly</w:t>
-      </w:r>
-      <w:proofErr w:type="gramEnd"/>
-      <w:r>
-        <w:rPr>
-          <w:rFonts w:ascii="Helvetica" w:hAnsi="Helvetica" w:cs="Helvetica"/>
-          <w:b/>
-        </w:rPr>
-        <w:t xml:space="preserve"> to the</w:t>
-      </w:r>
-      <w:r>
-        <w:rPr>
-          <w:rFonts w:ascii="Helvetica" w:hAnsi="Helvetica" w:cs="Helvetica"/>
-          <w:b/>
-        </w:rPr>
-        <w:t xml:space="preserve"> </w:t>
-      </w:r>
-      <w:proofErr w:type="spellStart"/>
-      <w:r>
-        <w:rPr>
-          <w:rFonts w:ascii="Helvetica" w:hAnsi="Helvetica" w:cs="Helvetica"/>
-          <w:b/>
-        </w:rPr>
-        <w:t>GitHub</w:t>
-      </w:r>
-      <w:proofErr w:type="spellEnd"/>
-      <w:r>
-        <w:rPr>
-          <w:rFonts w:ascii="Helvetica" w:hAnsi="Helvetica" w:cs="Helvetica"/>
-          <w:b/>
-        </w:rPr>
-        <w:t xml:space="preserve"> repository</w:t>
-      </w:r>
-    </w:p>
-    <w:p>
-      <w:pPr>
-        <w:widowControl w:val="0"/>
-        <w:tabs>
-          <w:tab w:val="left" w:pos="566"/>
-          <w:tab w:val="left" w:pos="1133"/>
-          <w:tab w:val="left" w:pos="1700"/>
-          <w:tab w:val="left" w:pos="2267"/>
-          <w:tab w:val="left" w:pos="2834"/>
-          <w:tab w:val="left" w:pos="3401"/>
-          <w:tab w:val="left" w:pos="3968"/>
-          <w:tab w:val="left" w:pos="4535"/>
-          <w:tab w:val="left" w:pos="5102"/>
-          <w:tab w:val="left" w:pos="5669"/>
-          <w:tab w:val="left" w:pos="6236"/>
-          <w:tab w:val="left" w:pos="6803"/>
-        </w:tabs>
-        <w:autoSpaceDE w:val="0"/>
-        <w:autoSpaceDN w:val="0"/>
-        <w:adjustRightInd w:val="0"/>
-        <w:rPr>
-          <w:rFonts w:ascii="Helvetica" w:hAnsi="Helvetica" w:cs="Helvetica"/>
-          <w:b/>
-        </w:rPr>
-      </w:pPr>
-    </w:p>
-    <w:p>
-      <w:pPr>
-        <w:pStyle w:val="ListParagraph"/>
-        <w:widowControl w:val="0"/>
-        <w:numPr>
-          <w:ilvl w:val="0"/>
-          <w:numId w:val="6"/>
-        </w:numPr>
-        <w:tabs>
-          <w:tab w:val="left" w:pos="566"/>
-          <w:tab w:val="left" w:pos="1133"/>
-          <w:tab w:val="left" w:pos="1700"/>
-          <w:tab w:val="left" w:pos="2267"/>
-          <w:tab w:val="left" w:pos="2834"/>
-          <w:tab w:val="left" w:pos="3401"/>
-          <w:tab w:val="left" w:pos="3968"/>
-          <w:tab w:val="left" w:pos="4535"/>
-          <w:tab w:val="left" w:pos="5102"/>
-          <w:tab w:val="left" w:pos="5669"/>
-          <w:tab w:val="left" w:pos="6236"/>
-          <w:tab w:val="left" w:pos="6803"/>
-        </w:tabs>
-        <w:autoSpaceDE w:val="0"/>
-        <w:autoSpaceDN w:val="0"/>
-        <w:adjustRightInd w:val="0"/>
-        <w:ind w:left="284" w:hanging="284"/>
-        <w:rPr>
-          <w:rFonts w:ascii="Helvetica" w:hAnsi="Helvetica" w:cs="Helvetica"/>
-        </w:rPr>
-      </w:pPr>
-      <w:r>
-        <w:rPr>
-          <w:rFonts w:ascii="Helvetica" w:hAnsi="Helvetica" w:cs="Helvetica"/>
-        </w:rPr>
-        <w:t xml:space="preserve">For the online </w:t>
-      </w:r>
-      <w:proofErr w:type="spellStart"/>
-      <w:r>
-        <w:rPr>
-          <w:rFonts w:ascii="Helvetica" w:hAnsi="Helvetica" w:cs="Helvetica"/>
-        </w:rPr>
-        <w:t>GitH</w:t>
-      </w:r>
-      <w:r>
-        <w:rPr>
-          <w:rFonts w:ascii="Helvetica" w:hAnsi="Helvetica" w:cs="Helvetica"/>
-        </w:rPr>
-        <w:t>ub</w:t>
-      </w:r>
-      <w:proofErr w:type="spellEnd"/>
-      <w:r>
-        <w:rPr>
-          <w:rFonts w:ascii="Helvetica" w:hAnsi="Helvetica" w:cs="Helvetica"/>
-        </w:rPr>
-        <w:t xml:space="preserve"> class repository</w:t>
-      </w:r>
-      <w:r>
-        <w:rPr>
-          <w:rFonts w:ascii="Helvetica" w:hAnsi="Helvetica" w:cs="Helvetica"/>
-        </w:rPr>
-        <w:t>, navigate to the folder where you wish to create or edit a file. For</w:t>
-      </w:r>
-      <w:r>
-        <w:rPr>
-          <w:rFonts w:ascii="Helvetica" w:hAnsi="Helvetica" w:cs="Helvetica"/>
-        </w:rPr>
-        <w:t xml:space="preserve"> example, for</w:t>
-      </w:r>
-      <w:r>
-        <w:rPr>
-          <w:rFonts w:ascii="Helvetica" w:hAnsi="Helvetica" w:cs="Helvetica"/>
-        </w:rPr>
-        <w:t xml:space="preserve"> the Balsam fir lab navigate to the “Lab 2” folder.</w:t>
-      </w:r>
-    </w:p>
-    <w:p>
-      <w:pPr>
-        <w:pStyle w:val="ListParagraph"/>
-        <w:widowControl w:val="0"/>
-        <w:tabs>
-          <w:tab w:val="left" w:pos="566"/>
-          <w:tab w:val="left" w:pos="1133"/>
-          <w:tab w:val="left" w:pos="1700"/>
-          <w:tab w:val="left" w:pos="2267"/>
-          <w:tab w:val="left" w:pos="2834"/>
-          <w:tab w:val="left" w:pos="3401"/>
-          <w:tab w:val="left" w:pos="3968"/>
-          <w:tab w:val="left" w:pos="4535"/>
-          <w:tab w:val="left" w:pos="5102"/>
-          <w:tab w:val="left" w:pos="5669"/>
-          <w:tab w:val="left" w:pos="6236"/>
-          <w:tab w:val="left" w:pos="6803"/>
-        </w:tabs>
-        <w:autoSpaceDE w:val="0"/>
-        <w:autoSpaceDN w:val="0"/>
-        <w:adjustRightInd w:val="0"/>
-        <w:rPr>
-          <w:rFonts w:ascii="Helvetica" w:hAnsi="Helvetica" w:cs="Helvetica"/>
-        </w:rPr>
-      </w:pPr>
-    </w:p>
-    <w:p>
-      <w:pPr>
-        <w:rPr>
-          <w:rFonts w:ascii="Helvetica" w:hAnsi="Helvetica" w:cs="Helvetica"/>
-        </w:rPr>
-      </w:pPr>
-      <w:r>
-        <w:rPr>
-          <w:rFonts w:ascii="Helvetica" w:hAnsi="Helvetica" w:cs="Helvetica"/>
-        </w:rPr>
-        <w:t>2) Click on</w:t>
-      </w:r>
-      <w:r>
-        <w:rPr>
-          <w:rFonts w:ascii="Helvetica" w:hAnsi="Helvetica" w:cs="Helvetica"/>
-        </w:rPr>
-        <w:t xml:space="preserve"> “Create new file” – you must be signed in to your </w:t>
-      </w:r>
-      <w:proofErr w:type="spellStart"/>
-      <w:r>
-        <w:rPr>
-          <w:rFonts w:ascii="Helvetica" w:hAnsi="Helvetica" w:cs="Helvetica"/>
-        </w:rPr>
-        <w:t>Github</w:t>
-      </w:r>
-      <w:proofErr w:type="spellEnd"/>
-      <w:r>
-        <w:rPr>
-          <w:rFonts w:ascii="Helvetica" w:hAnsi="Helvetica" w:cs="Helvetica"/>
-        </w:rPr>
-        <w:t xml:space="preserve"> account to do this.</w:t>
-      </w:r>
-    </w:p>
-    <w:p>
-      <w:pPr>
-        <w:rPr>
-          <w:rFonts w:ascii="Helvetica" w:hAnsi="Helvetica"/>
-        </w:rPr>
-      </w:pPr>
-      <w:r>
-        <w:rPr>
-          <w:rFonts w:ascii="Helvetica" w:hAnsi="Helvetica"/>
-          <w:noProof/>
-        </w:rPr>
-        <w:drawing>
-          <wp:inline distT="0" distB="0" distL="0" distR="0" wp14:anchorId="7395F251" wp14:editId="3105E96D">
-            <wp:extent cx="6332220" cy="1703070"/>
-            <wp:effectExtent l="0" t="0" r="0" b="0"/>
-            <wp:docPr id="1" name="Picture 1"/>
-            <wp:cNvGraphicFramePr>
-              <a:graphicFrameLocks xmlns:a="http://schemas.openxmlformats.org/drawingml/2006/main" noChangeAspect="1"/>
-            </wp:cNvGraphicFramePr>
-            <a:graphic xmlns:a="http://schemas.openxmlformats.org/drawingml/2006/main">
-              <a:graphicData uri="http://schemas.openxmlformats.org/drawingml/2006/picture">
-                <pic:pic xmlns:pic="http://schemas.openxmlformats.org/drawingml/2006/picture">
-                  <pic:nvPicPr>
-                    <pic:cNvPr id="0" name="Screen Shot 2019-09-17 at 2.26.24 PM.png"/>
-                    <pic:cNvPicPr/>
-                  </pic:nvPicPr>
-                  <pic:blipFill>
-                    <a:blip r:embed="rId17">
-                      <a:extLst>
-                        <a:ext uri="{28A0092B-C50C-407E-A947-70E740481C1C}">
-                          <a14:useLocalDpi xmlns:a14="http://schemas.microsoft.com/office/drawing/2010/main" val="0"/>
-                        </a:ext>
-                      </a:extLst>
-                    </a:blip>
-                    <a:stretch>
-                      <a:fillRect/>
-                    </a:stretch>
-                  </pic:blipFill>
-                  <pic:spPr>
-                    <a:xfrm>
-                      <a:off x="0" y="0"/>
-                      <a:ext cx="6332220" cy="1703070"/>
-                    </a:xfrm>
-                    <a:prstGeom prst="rect">
-                      <a:avLst/>
-                    </a:prstGeom>
-                  </pic:spPr>
-                </pic:pic>
-              </a:graphicData>
-            </a:graphic>
-          </wp:inline>
-        </w:drawing>
-      </w:r>
-    </w:p>
-    <w:p>
-      <w:pPr>
-        <w:rPr>
-          <w:rFonts w:ascii="Helvetica" w:hAnsi="Helvetica"/>
-        </w:rPr>
-      </w:pPr>
-      <w:r>
-        <w:rPr>
-          <w:rFonts w:ascii="Helvetica" w:hAnsi="Helvetica"/>
-        </w:rPr>
-        <w:t>You should see a warning like this:</w:t>
-      </w:r>
-    </w:p>
-    <w:p>
-      <w:pPr>
-        <w:rPr>
-          <w:rFonts w:ascii="Helvetica" w:hAnsi="Helvetica"/>
-        </w:rPr>
-      </w:pPr>
-      <w:r>
-        <w:rPr>
-          <w:rFonts w:ascii="Helvetica" w:hAnsi="Helvetica"/>
-          <w:noProof/>
-        </w:rPr>
-        <w:drawing>
-          <wp:inline distT="0" distB="0" distL="0" distR="0" wp14:anchorId="7AE4DE0D" wp14:editId="3ED21177">
-            <wp:extent cx="6332220" cy="669290"/>
-            <wp:effectExtent l="0" t="0" r="0" b="0"/>
-            <wp:docPr id="12" name="Picture 12"/>
-            <wp:cNvGraphicFramePr>
-              <a:graphicFrameLocks xmlns:a="http://schemas.openxmlformats.org/drawingml/2006/main" noChangeAspect="1"/>
-            </wp:cNvGraphicFramePr>
-            <a:graphic xmlns:a="http://schemas.openxmlformats.org/drawingml/2006/main">
-              <a:graphicData uri="http://schemas.openxmlformats.org/drawingml/2006/picture">
-                <pic:pic xmlns:pic="http://schemas.openxmlformats.org/drawingml/2006/picture">
-                  <pic:nvPicPr>
-                    <pic:cNvPr id="0" name="Screen Shot 2019-09-18 at 10.15.23 AM.png"/>
-                    <pic:cNvPicPr/>
-                  </pic:nvPicPr>
-                  <pic:blipFill>
-                    <a:blip r:embed="rId18">
-                      <a:extLst>
-                        <a:ext uri="{28A0092B-C50C-407E-A947-70E740481C1C}">
-                          <a14:useLocalDpi xmlns:a14="http://schemas.microsoft.com/office/drawing/2010/main" val="0"/>
-                        </a:ext>
-                      </a:extLst>
-                    </a:blip>
-                    <a:stretch>
-                      <a:fillRect/>
-                    </a:stretch>
-                  </pic:blipFill>
-                  <pic:spPr>
-                    <a:xfrm>
-                      <a:off x="0" y="0"/>
-                      <a:ext cx="6332220" cy="669290"/>
-                    </a:xfrm>
-                    <a:prstGeom prst="rect">
-                      <a:avLst/>
-                    </a:prstGeom>
-                  </pic:spPr>
-                </pic:pic>
-              </a:graphicData>
-            </a:graphic>
-          </wp:inline>
-        </w:drawing>
-      </w:r>
-    </w:p>
-    <w:p>
-      <w:pPr>
-        <w:rPr>
-          <w:rFonts w:ascii="Helvetica" w:hAnsi="Helvetica"/>
-        </w:rPr>
-      </w:pPr>
-    </w:p>
-    <w:p>
-      <w:pPr>
-        <w:rPr>
-          <w:rFonts w:ascii="Helvetica" w:hAnsi="Helvetica"/>
-        </w:rPr>
-      </w:pPr>
-      <w:r>
-        <w:rPr>
-          <w:rFonts w:ascii="Helvetica" w:hAnsi="Helvetica"/>
-        </w:rPr>
-        <w:t xml:space="preserve">3) </w:t>
-      </w:r>
-      <w:r>
-        <w:rPr>
-          <w:rFonts w:ascii="Helvetica" w:hAnsi="Helvetica"/>
-        </w:rPr>
-        <w:t>If y</w:t>
-      </w:r>
-      <w:r>
-        <w:rPr>
-          <w:rFonts w:ascii="Helvetica" w:hAnsi="Helvetica"/>
-        </w:rPr>
-        <w:t>ou are creating a data file</w:t>
-      </w:r>
-      <w:r>
-        <w:rPr>
-          <w:rFonts w:ascii="Helvetica" w:hAnsi="Helvetica"/>
-        </w:rPr>
-        <w:t xml:space="preserve"> (i.e., the balsam fir lab, or</w:t>
-      </w:r>
-      <w:r>
-        <w:rPr>
-          <w:rFonts w:ascii="Helvetica" w:hAnsi="Helvetica"/>
-        </w:rPr>
-        <w:t xml:space="preserve"> editing</w:t>
-      </w:r>
-      <w:r>
-        <w:rPr>
-          <w:rFonts w:ascii="Helvetica" w:hAnsi="Helvetica"/>
-        </w:rPr>
-        <w:t xml:space="preserve"> duck_dates.csv)</w:t>
-      </w:r>
-      <w:r>
-        <w:rPr>
-          <w:rFonts w:ascii="Helvetica" w:hAnsi="Helvetica"/>
-        </w:rPr>
-        <w:t>,</w:t>
-      </w:r>
-      <w:r>
-        <w:rPr>
-          <w:rFonts w:ascii="Helvetica" w:hAnsi="Helvetica"/>
-        </w:rPr>
-        <w:t xml:space="preserve"> the data</w:t>
-      </w:r>
-      <w:r>
-        <w:rPr>
-          <w:rFonts w:ascii="Helvetica" w:hAnsi="Helvetica"/>
-        </w:rPr>
-        <w:t xml:space="preserve"> may need to be in tabular form, and we prefer comma separated variable file format for cross-compatibility.</w:t>
-      </w:r>
-      <w:r>
-        <w:rPr>
-          <w:rFonts w:ascii="Helvetica" w:hAnsi="Helvetica"/>
-        </w:rPr>
-        <w:t xml:space="preserve"> </w:t>
-      </w:r>
-      <w:r>
-        <w:rPr>
-          <w:rFonts w:ascii="Helvetica" w:hAnsi="Helvetica"/>
-        </w:rPr>
-        <w:t>See</w:t>
-      </w:r>
-      <w:r>
-        <w:rPr>
-          <w:rFonts w:ascii="Helvetica" w:hAnsi="Helvetica"/>
-        </w:rPr>
-        <w:t xml:space="preserve"> “Example data entry.csv”</w:t>
-      </w:r>
-      <w:r>
-        <w:rPr>
-          <w:rFonts w:ascii="Helvetica" w:hAnsi="Helvetica"/>
-        </w:rPr>
-        <w:t xml:space="preserve"> in the </w:t>
-      </w:r>
-      <w:r>
-        <w:rPr>
-          <w:rFonts w:ascii="Helvetica" w:hAnsi="Helvetica"/>
-        </w:rPr>
-        <w:t xml:space="preserve">Handouts folder (open this file in a text editor such as Microsoft Word or </w:t>
-      </w:r>
-      <w:proofErr w:type="spellStart"/>
-      <w:r>
-        <w:rPr>
-          <w:rFonts w:ascii="Helvetica" w:hAnsi="Helvetica"/>
-        </w:rPr>
-        <w:t>TextEdit</w:t>
-      </w:r>
-      <w:proofErr w:type="spellEnd"/>
-      <w:r>
-        <w:rPr>
-          <w:rFonts w:ascii="Helvetica" w:hAnsi="Helvetica"/>
-        </w:rPr>
-        <w:t>)</w:t>
-      </w:r>
-      <w:r>
-        <w:rPr>
-          <w:rFonts w:ascii="Helvetica" w:hAnsi="Helvetica"/>
-        </w:rPr>
-        <w:t xml:space="preserve"> </w:t>
-      </w:r>
-      <w:r>
-        <w:rPr>
-          <w:rFonts w:ascii="Helvetica" w:hAnsi="Helvetica"/>
-        </w:rPr>
-        <w:t>or see</w:t>
-      </w:r>
-      <w:r>
-        <w:rPr>
-          <w:rFonts w:ascii="Helvetica" w:hAnsi="Helvetica"/>
-        </w:rPr>
-        <w:t xml:space="preserve"> the photo below</w:t>
-      </w:r>
-      <w:r>
-        <w:rPr>
-          <w:rFonts w:ascii="Helvetica" w:hAnsi="Helvetica"/>
-        </w:rPr>
-        <w:t xml:space="preserve">. In </w:t>
-      </w:r>
-      <w:proofErr w:type="spellStart"/>
-      <w:r>
-        <w:rPr>
-          <w:rFonts w:ascii="Helvetica" w:hAnsi="Helvetica"/>
-        </w:rPr>
-        <w:t>csv</w:t>
-      </w:r>
-      <w:proofErr w:type="spellEnd"/>
-      <w:r>
-        <w:rPr>
-          <w:rFonts w:ascii="Helvetica" w:hAnsi="Helvetica"/>
-        </w:rPr>
-        <w:t xml:space="preserve"> format:</w:t>
-      </w:r>
-    </w:p>
-    <w:p>
-      <w:pPr>
-        <w:pStyle w:val="ListParagraph"/>
-        <w:numPr>
-          <w:ilvl w:val="0"/>
-          <w:numId w:val="1"/>
-        </w:numPr>
-        <w:rPr>
-          <w:rFonts w:ascii="Helvetica" w:hAnsi="Helvetica"/>
-        </w:rPr>
-      </w:pPr>
-      <w:r>
-        <w:rPr>
-          <w:rFonts w:ascii="Helvetica" w:hAnsi="Helvetica"/>
-        </w:rPr>
-        <w:t>Each row must have exactly the same number of commas</w:t>
-      </w:r>
-    </w:p>
-    <w:p>
-      <w:pPr>
-        <w:pStyle w:val="ListParagraph"/>
-        <w:numPr>
-          <w:ilvl w:val="0"/>
-          <w:numId w:val="1"/>
-        </w:numPr>
-        <w:rPr>
-          <w:rFonts w:ascii="Helvetica" w:hAnsi="Helvetica"/>
-        </w:rPr>
-      </w:pPr>
-      <w:r>
-        <w:rPr>
-          <w:rFonts w:ascii="Helvetica" w:hAnsi="Helvetica"/>
-        </w:rPr>
-        <w:t>Place a comma w</w:t>
-      </w:r>
-      <w:r>
-        <w:rPr>
-          <w:rFonts w:ascii="Helvetica" w:hAnsi="Helvetica"/>
-        </w:rPr>
-        <w:t>h</w:t>
-      </w:r>
-      <w:r>
-        <w:rPr>
-          <w:rFonts w:ascii="Helvetica" w:hAnsi="Helvetica"/>
-        </w:rPr>
-        <w:t>ere you would like to start a new column</w:t>
-      </w:r>
-    </w:p>
-    <w:p>
-      <w:pPr>
-        <w:pStyle w:val="ListParagraph"/>
-        <w:numPr>
-          <w:ilvl w:val="0"/>
-          <w:numId w:val="1"/>
-        </w:numPr>
-        <w:rPr>
-          <w:rFonts w:ascii="Helvetica" w:hAnsi="Helvetica"/>
-        </w:rPr>
-      </w:pPr>
-      <w:r>
-        <w:rPr>
-          <w:rFonts w:ascii="Helvetica" w:hAnsi="Helvetica"/>
-        </w:rPr>
-        <w:t>Do not add in any unnecessary spaces</w:t>
-      </w:r>
-    </w:p>
-    <w:p>
-      <w:pPr>
-        <w:pStyle w:val="ListParagraph"/>
-        <w:numPr>
-          <w:ilvl w:val="0"/>
-          <w:numId w:val="1"/>
-        </w:numPr>
-        <w:rPr>
-          <w:rFonts w:ascii="Helvetica" w:hAnsi="Helvetica"/>
-        </w:rPr>
-      </w:pPr>
-      <w:r>
-        <w:rPr>
-          <w:rFonts w:ascii="Helvetica" w:hAnsi="Helvetica"/>
-        </w:rPr>
-        <w:t>Words should be enclosed in “”</w:t>
-      </w:r>
-    </w:p>
-    <w:p>
-      <w:pPr>
-        <w:pStyle w:val="ListParagraph"/>
-        <w:numPr>
-          <w:ilvl w:val="0"/>
-          <w:numId w:val="1"/>
-        </w:numPr>
-        <w:rPr>
-          <w:rFonts w:ascii="Helvetica" w:hAnsi="Helvetica"/>
-        </w:rPr>
-      </w:pPr>
-      <w:r>
-        <w:rPr>
-          <w:rFonts w:ascii="Helvetica" w:hAnsi="Helvetica"/>
-        </w:rPr>
-        <w:t>Each new line will be a new row</w:t>
-      </w:r>
-    </w:p>
-    <w:p>
-      <w:pPr>
-        <w:pStyle w:val="ListParagraph"/>
-        <w:numPr>
-          <w:ilvl w:val="0"/>
-          <w:numId w:val="1"/>
-        </w:numPr>
-        <w:rPr>
-          <w:rFonts w:ascii="Helvetica" w:hAnsi="Helvetica"/>
-        </w:rPr>
-      </w:pPr>
-      <w:r>
-        <w:rPr>
-          <w:rFonts w:ascii="Helvetica" w:hAnsi="Helvetica"/>
-        </w:rPr>
-        <w:t>Name your file with the .</w:t>
-      </w:r>
-      <w:proofErr w:type="spellStart"/>
-      <w:r>
-        <w:rPr>
-          <w:rFonts w:ascii="Helvetica" w:hAnsi="Helvetica"/>
-        </w:rPr>
-        <w:t>csv</w:t>
-      </w:r>
-      <w:proofErr w:type="spellEnd"/>
-      <w:r>
-        <w:rPr>
-          <w:rFonts w:ascii="Helvetica" w:hAnsi="Helvetica"/>
-        </w:rPr>
-        <w:t xml:space="preserve"> extension and with a different name than any other files in the Lab 2 directory.</w:t>
-      </w:r>
-    </w:p>
-    <w:p>
-      <w:pPr>
-        <w:rPr>
-          <w:rFonts w:ascii="Helvetica" w:hAnsi="Helvetica"/>
-        </w:rPr>
-      </w:pPr>
-      <w:r>
-        <w:rPr>
-          <w:rFonts w:ascii="Helvetica" w:hAnsi="Helvetica"/>
-          <w:noProof/>
-        </w:rPr>
-        <w:drawing>
-          <wp:inline distT="0" distB="0" distL="0" distR="0" wp14:anchorId="50C6CC9C" wp14:editId="398287FA">
-            <wp:extent cx="4453513" cy="2210679"/>
-            <wp:effectExtent l="0" t="0" r="0" b="0"/>
-            <wp:docPr id="2" name="Picture 2"/>
-            <wp:cNvGraphicFramePr>
-              <a:graphicFrameLocks xmlns:a="http://schemas.openxmlformats.org/drawingml/2006/main" noChangeAspect="1"/>
-            </wp:cNvGraphicFramePr>
-            <a:graphic xmlns:a="http://schemas.openxmlformats.org/drawingml/2006/main">
-              <a:graphicData uri="http://schemas.openxmlformats.org/drawingml/2006/picture">
-                <pic:pic xmlns:pic="http://schemas.openxmlformats.org/drawingml/2006/picture">
-                  <pic:nvPicPr>
-                    <pic:cNvPr id="0" name="Screen Shot 2019-09-17 at 2.47.24 PM.png"/>
-                    <pic:cNvPicPr/>
-                  </pic:nvPicPr>
-                  <pic:blipFill>
-                    <a:blip r:embed="rId19">
-                      <a:extLst>
-                        <a:ext uri="{28A0092B-C50C-407E-A947-70E740481C1C}">
-                          <a14:useLocalDpi xmlns:a14="http://schemas.microsoft.com/office/drawing/2010/main" val="0"/>
-                        </a:ext>
-                      </a:extLst>
-                    </a:blip>
-                    <a:stretch>
-                      <a:fillRect/>
-                    </a:stretch>
-                  </pic:blipFill>
-                  <pic:spPr>
-                    <a:xfrm>
-                      <a:off x="0" y="0"/>
-                      <a:ext cx="4453993" cy="2210917"/>
-                    </a:xfrm>
-                    <a:prstGeom prst="rect">
-                      <a:avLst/>
-                    </a:prstGeom>
-                  </pic:spPr>
-                </pic:pic>
-              </a:graphicData>
-            </a:graphic>
-          </wp:inline>
-        </w:drawing>
-      </w:r>
-    </w:p>
-    <w:p>
-      <w:pPr>
-        <w:rPr>
-          <w:rFonts w:ascii="Helvetica" w:hAnsi="Helvetica"/>
-        </w:rPr>
-      </w:pPr>
-      <w:r>
-        <w:rPr>
-          <w:rFonts w:ascii="Helvetica" w:hAnsi="Helvetica"/>
-        </w:rPr>
-        <w:t>If you are editing</w:t>
-      </w:r>
-      <w:r>
-        <w:rPr>
-          <w:rFonts w:ascii="Helvetica" w:hAnsi="Helvetica"/>
-        </w:rPr>
-        <w:t xml:space="preserve">, navigate </w:t>
-      </w:r>
-      <w:r>
-        <w:rPr>
-          <w:rFonts w:ascii="Helvetica" w:hAnsi="Helvetica"/>
-        </w:rPr>
-        <w:t xml:space="preserve">in the online repository </w:t>
-      </w:r>
-      <w:r>
-        <w:rPr>
-          <w:rFonts w:ascii="Helvetica" w:hAnsi="Helvetica"/>
-        </w:rPr>
-        <w:t>to the file you want to edit and click on the pen icon.</w:t>
-      </w:r>
-      <w:r>
-        <w:rPr>
-          <w:rFonts w:ascii="Helvetica" w:hAnsi="Helvetica"/>
-        </w:rPr>
-        <w:t xml:space="preserve"> </w:t>
-      </w:r>
-      <w:r>
-        <w:rPr>
-          <w:rFonts w:ascii="Helvetica" w:hAnsi="Helvetica"/>
-        </w:rPr>
-        <w:t>The data may be in .</w:t>
-      </w:r>
-      <w:proofErr w:type="spellStart"/>
-      <w:r>
-        <w:rPr>
-          <w:rFonts w:ascii="Helvetica" w:hAnsi="Helvetica"/>
-        </w:rPr>
-        <w:t>csv</w:t>
-      </w:r>
-      <w:proofErr w:type="spellEnd"/>
-      <w:r>
-        <w:rPr>
-          <w:rFonts w:ascii="Helvetica" w:hAnsi="Helvetica"/>
-        </w:rPr>
-        <w:t xml:space="preserve"> format (see the bullet points above</w:t>
-      </w:r>
-      <w:r>
-        <w:rPr>
-          <w:rFonts w:ascii="Helvetica" w:hAnsi="Helvetica"/>
-        </w:rPr>
-        <w:t xml:space="preserve"> regarding the .</w:t>
-      </w:r>
-      <w:proofErr w:type="spellStart"/>
-      <w:r>
-        <w:rPr>
-          <w:rFonts w:ascii="Helvetica" w:hAnsi="Helvetica"/>
-        </w:rPr>
-        <w:t>csv</w:t>
-      </w:r>
-      <w:proofErr w:type="spellEnd"/>
-      <w:r>
-        <w:rPr>
-          <w:rFonts w:ascii="Helvetica" w:hAnsi="Helvetica"/>
-        </w:rPr>
-        <w:t xml:space="preserve"> data format</w:t>
-      </w:r>
-      <w:r>
-        <w:rPr>
-          <w:rFonts w:ascii="Helvetica" w:hAnsi="Helvetica"/>
-        </w:rPr>
-        <w:t>).</w:t>
-      </w:r>
-    </w:p>
-    <w:p>
-      <w:pPr>
-        <w:rPr>
-          <w:rFonts w:ascii="Helvetica" w:hAnsi="Helvetica"/>
-        </w:rPr>
-      </w:pPr>
-      <w:r>
-        <w:rPr>
-          <w:rFonts w:ascii="Helvetica" w:hAnsi="Helvetica"/>
-          <w:noProof/>
-        </w:rPr>
-        <w:drawing>
-          <wp:inline distT="0" distB="0" distL="0" distR="0" wp14:anchorId="38921840" wp14:editId="04B6F0F1">
-            <wp:extent cx="3081913" cy="1275274"/>
-            <wp:effectExtent l="0" t="0" r="0" b="0"/>
-            <wp:docPr id="4" name="Picture 4"/>
-            <wp:cNvGraphicFramePr>
-              <a:graphicFrameLocks xmlns:a="http://schemas.openxmlformats.org/drawingml/2006/main" noChangeAspect="1"/>
-            </wp:cNvGraphicFramePr>
-            <a:graphic xmlns:a="http://schemas.openxmlformats.org/drawingml/2006/main">
-              <a:graphicData uri="http://schemas.openxmlformats.org/drawingml/2006/picture">
-                <pic:pic xmlns:pic="http://schemas.openxmlformats.org/drawingml/2006/picture">
-                  <pic:nvPicPr>
-                    <pic:cNvPr id="0" name="Screen Shot 2019-09-17 at 2.55.46 PM.png"/>
-                    <pic:cNvPicPr/>
-                  </pic:nvPicPr>
-                  <pic:blipFill>
-                    <a:blip r:embed="rId20">
-                      <a:extLst>
-                        <a:ext uri="{28A0092B-C50C-407E-A947-70E740481C1C}">
-                          <a14:useLocalDpi xmlns:a14="http://schemas.microsoft.com/office/drawing/2010/main" val="0"/>
-                        </a:ext>
-                      </a:extLst>
-                    </a:blip>
-                    <a:stretch>
-                      <a:fillRect/>
-                    </a:stretch>
-                  </pic:blipFill>
-                  <pic:spPr>
-                    <a:xfrm>
-                      <a:off x="0" y="0"/>
-                      <a:ext cx="3081913" cy="1275274"/>
-                    </a:xfrm>
-                    <a:prstGeom prst="rect">
-                      <a:avLst/>
-                    </a:prstGeom>
-                  </pic:spPr>
-                </pic:pic>
-              </a:graphicData>
-            </a:graphic>
-          </wp:inline>
-        </w:drawing>
-      </w:r>
-    </w:p>
-    <w:p>
-      <w:pPr>
-        <w:rPr>
-          <w:rFonts w:ascii="Helvetica" w:hAnsi="Helvetica"/>
-        </w:rPr>
-      </w:pPr>
-      <w:r>
-        <w:rPr>
-          <w:rFonts w:ascii="Helvetica" w:hAnsi="Helvetica"/>
-        </w:rPr>
-        <w:t>You should see this warning:</w:t>
-      </w:r>
-    </w:p>
-    <w:p>
-      <w:pPr>
-        <w:rPr>
-          <w:rFonts w:ascii="Helvetica" w:hAnsi="Helvetica"/>
-        </w:rPr>
-      </w:pPr>
-      <w:r>
-        <w:rPr>
-          <w:rFonts w:ascii="Helvetica" w:hAnsi="Helvetica"/>
-          <w:noProof/>
-        </w:rPr>
-        <w:drawing>
-          <wp:inline distT="0" distB="0" distL="0" distR="0" wp14:anchorId="253F0200" wp14:editId="43E763EC">
-            <wp:extent cx="6332220" cy="690245"/>
-            <wp:effectExtent l="0" t="0" r="0" b="0"/>
-            <wp:docPr id="11" name="Picture 11"/>
-            <wp:cNvGraphicFramePr>
-              <a:graphicFrameLocks xmlns:a="http://schemas.openxmlformats.org/drawingml/2006/main" noChangeAspect="1"/>
-            </wp:cNvGraphicFramePr>
-            <a:graphic xmlns:a="http://schemas.openxmlformats.org/drawingml/2006/main">
-              <a:graphicData uri="http://schemas.openxmlformats.org/drawingml/2006/picture">
-                <pic:pic xmlns:pic="http://schemas.openxmlformats.org/drawingml/2006/picture">
-                  <pic:nvPicPr>
-                    <pic:cNvPr id="0" name="Screen Shot 2019-09-18 at 10.12.32 AM.png"/>
-                    <pic:cNvPicPr/>
-                  </pic:nvPicPr>
-                  <pic:blipFill>
-                    <a:blip r:embed="rId21">
-                      <a:extLst>
-                        <a:ext uri="{28A0092B-C50C-407E-A947-70E740481C1C}">
-                          <a14:useLocalDpi xmlns:a14="http://schemas.microsoft.com/office/drawing/2010/main" val="0"/>
-                        </a:ext>
-                      </a:extLst>
-                    </a:blip>
-                    <a:stretch>
-                      <a:fillRect/>
-                    </a:stretch>
-                  </pic:blipFill>
-                  <pic:spPr>
-                    <a:xfrm>
-                      <a:off x="0" y="0"/>
-                      <a:ext cx="6332220" cy="690245"/>
-                    </a:xfrm>
-                    <a:prstGeom prst="rect">
-                      <a:avLst/>
-                    </a:prstGeom>
-                  </pic:spPr>
-                </pic:pic>
-              </a:graphicData>
-            </a:graphic>
-          </wp:inline>
-        </w:drawing>
-      </w:r>
-    </w:p>
-    <w:p>
-      <w:pPr>
-        <w:rPr>
-          <w:rFonts w:ascii="Helvetica" w:hAnsi="Helvetica"/>
-        </w:rPr>
-      </w:pPr>
-      <w:r>
-        <w:rPr>
-          <w:rFonts w:ascii="Helvetica" w:hAnsi="Helvetica"/>
-        </w:rPr>
-        <w:t xml:space="preserve">Note: </w:t>
-      </w:r>
-      <w:r>
-        <w:rPr>
-          <w:rFonts w:ascii="Helvetica" w:hAnsi="Helvetica"/>
-        </w:rPr>
-        <w:t xml:space="preserve">If you are creating a new </w:t>
-      </w:r>
-      <w:proofErr w:type="spellStart"/>
-      <w:r>
-        <w:rPr>
-          <w:rFonts w:ascii="Helvetica" w:hAnsi="Helvetica"/>
-        </w:rPr>
-        <w:t>csv</w:t>
-      </w:r>
-      <w:proofErr w:type="spellEnd"/>
-      <w:r>
-        <w:rPr>
-          <w:rFonts w:ascii="Helvetica" w:hAnsi="Helvetica"/>
-        </w:rPr>
-        <w:t xml:space="preserve"> file, a</w:t>
-      </w:r>
-      <w:r>
-        <w:rPr>
-          <w:rFonts w:ascii="Helvetica" w:hAnsi="Helvetica"/>
-        </w:rPr>
-        <w:t xml:space="preserve"> shortcut mi</w:t>
-      </w:r>
-      <w:r>
-        <w:rPr>
-          <w:rFonts w:ascii="Helvetica" w:hAnsi="Helvetica"/>
-        </w:rPr>
-        <w:t>ght be to enter your data into E</w:t>
-      </w:r>
-      <w:r>
-        <w:rPr>
-          <w:rFonts w:ascii="Helvetica" w:hAnsi="Helvetica"/>
-        </w:rPr>
-        <w:t>xcel, sa</w:t>
-      </w:r>
-      <w:r>
-        <w:rPr>
-          <w:rFonts w:ascii="Helvetica" w:hAnsi="Helvetica"/>
-        </w:rPr>
-        <w:t>ve as a .</w:t>
-      </w:r>
-      <w:proofErr w:type="spellStart"/>
-      <w:r>
-        <w:rPr>
-          <w:rFonts w:ascii="Helvetica" w:hAnsi="Helvetica"/>
-        </w:rPr>
-        <w:t>csv</w:t>
-      </w:r>
-      <w:proofErr w:type="spellEnd"/>
-      <w:r>
-        <w:rPr>
-          <w:rFonts w:ascii="Helvetica" w:hAnsi="Helvetica"/>
-        </w:rPr>
-        <w:t xml:space="preserve"> file (see step 4) for the </w:t>
-      </w:r>
-      <w:proofErr w:type="spellStart"/>
-      <w:r>
-        <w:rPr>
-          <w:rFonts w:ascii="Helvetica" w:hAnsi="Helvetica"/>
-        </w:rPr>
-        <w:t>Github</w:t>
-      </w:r>
-      <w:proofErr w:type="spellEnd"/>
-      <w:r>
-        <w:rPr>
-          <w:rFonts w:ascii="Helvetica" w:hAnsi="Helvetica"/>
-        </w:rPr>
-        <w:t xml:space="preserve"> Desktop section</w:t>
-      </w:r>
-      <w:r>
-        <w:rPr>
-          <w:rFonts w:ascii="Helvetica" w:hAnsi="Helvetica"/>
-        </w:rPr>
-        <w:t>,</w:t>
-      </w:r>
-      <w:r>
-        <w:rPr>
-          <w:rFonts w:ascii="Helvetica" w:hAnsi="Helvetica"/>
-        </w:rPr>
-        <w:t xml:space="preserve"> if needed), then open the file in a text editor such as Microsoft Word or </w:t>
-      </w:r>
-      <w:proofErr w:type="spellStart"/>
-      <w:r>
-        <w:rPr>
-          <w:rFonts w:ascii="Helvetica" w:hAnsi="Helvetica"/>
-        </w:rPr>
-        <w:t>TextEdit</w:t>
-      </w:r>
-      <w:proofErr w:type="spellEnd"/>
-      <w:r>
-        <w:rPr>
-          <w:rFonts w:ascii="Helvetica" w:hAnsi="Helvetica"/>
-        </w:rPr>
-        <w:t>, which should give a format similar to that shown above</w:t>
-      </w:r>
-      <w:r>
-        <w:rPr>
-          <w:rFonts w:ascii="Helvetica" w:hAnsi="Helvetica"/>
-        </w:rPr>
-        <w:t xml:space="preserve"> with commas and “”</w:t>
-      </w:r>
-      <w:r>
-        <w:rPr>
-          <w:rFonts w:ascii="Helvetica" w:hAnsi="Helvetica"/>
-        </w:rPr>
-        <w:t>. Then copy and paste into the file you have created on</w:t>
-      </w:r>
-      <w:r>
-        <w:rPr>
-          <w:rFonts w:ascii="Helvetica" w:hAnsi="Helvetica"/>
-        </w:rPr>
-        <w:t>line on</w:t>
-      </w:r>
-      <w:r>
-        <w:rPr>
-          <w:rFonts w:ascii="Helvetica" w:hAnsi="Helvetica"/>
-        </w:rPr>
-        <w:t xml:space="preserve"> </w:t>
-      </w:r>
-      <w:proofErr w:type="spellStart"/>
-      <w:r>
-        <w:rPr>
-          <w:rFonts w:ascii="Helvetica" w:hAnsi="Helvetica"/>
-        </w:rPr>
-        <w:t>GitH</w:t>
-      </w:r>
-      <w:r>
-        <w:rPr>
-          <w:rFonts w:ascii="Helvetica" w:hAnsi="Helvetica"/>
-        </w:rPr>
-        <w:t>ub</w:t>
-      </w:r>
-      <w:proofErr w:type="spellEnd"/>
-      <w:r>
-        <w:rPr>
-          <w:rFonts w:ascii="Helvetica" w:hAnsi="Helvetica"/>
-        </w:rPr>
-        <w:t xml:space="preserve"> and add any missing features</w:t>
-      </w:r>
-      <w:r>
-        <w:rPr>
-          <w:rFonts w:ascii="Helvetica" w:hAnsi="Helvetica"/>
-        </w:rPr>
-        <w:t>, i.e., for my test example</w:t>
-      </w:r>
-      <w:r>
-        <w:rPr>
-          <w:rFonts w:ascii="Helvetica" w:hAnsi="Helvetica"/>
-        </w:rPr>
-        <w:t xml:space="preserve"> this approach yielded all</w:t>
-      </w:r>
-      <w:r>
-        <w:rPr>
-          <w:rFonts w:ascii="Helvetica" w:hAnsi="Helvetica"/>
-        </w:rPr>
-        <w:t xml:space="preserve"> the commas that I needed, but </w:t>
-      </w:r>
-      <w:r>
-        <w:rPr>
-          <w:rFonts w:ascii="Helvetica" w:hAnsi="Helvetica"/>
-        </w:rPr>
-        <w:t>didn’t pr</w:t>
-      </w:r>
-      <w:r>
-        <w:rPr>
-          <w:rFonts w:ascii="Helvetica" w:hAnsi="Helvetica"/>
-        </w:rPr>
-        <w:t>oduce the “” around the names</w:t>
-      </w:r>
-      <w:r>
-        <w:rPr>
-          <w:rFonts w:ascii="Helvetica" w:hAnsi="Helvetica"/>
-        </w:rPr>
-        <w:t>. You could add this in after pasting onto the online file, or</w:t>
-      </w:r>
-      <w:r>
-        <w:rPr>
-          <w:rFonts w:ascii="Helvetica" w:hAnsi="Helvetica"/>
-        </w:rPr>
-        <w:t xml:space="preserve"> it should </w:t>
-      </w:r>
-      <w:r>
-        <w:rPr>
-          <w:rFonts w:ascii="Helvetica" w:hAnsi="Helvetica"/>
-        </w:rPr>
-        <w:t>be fine to submit without these</w:t>
-      </w:r>
-      <w:r>
-        <w:rPr>
-          <w:rFonts w:ascii="Helvetica" w:hAnsi="Helvetica"/>
-        </w:rPr>
-        <w:t xml:space="preserve"> “” (we’ll just have to do more data cleaning later)</w:t>
-      </w:r>
-      <w:r>
-        <w:rPr>
-          <w:rFonts w:ascii="Helvetica" w:hAnsi="Helvetica"/>
-        </w:rPr>
-        <w:t>.</w:t>
-      </w:r>
-    </w:p>
-    <w:p>
-      <w:pPr>
-        <w:rPr>
-          <w:rFonts w:ascii="Helvetica" w:hAnsi="Helvetica"/>
-        </w:rPr>
-      </w:pPr>
-    </w:p>
-    <w:p>
-      <w:pPr>
-        <w:pStyle w:val="ListParagraph"/>
-        <w:numPr>
-          <w:ilvl w:val="0"/>
-          <w:numId w:val="4"/>
-        </w:numPr>
-        <w:ind w:left="426"/>
-        <w:rPr>
-          <w:rFonts w:ascii="Helvetica" w:hAnsi="Helvetica"/>
-        </w:rPr>
-      </w:pPr>
-      <w:r>
-        <w:rPr>
-          <w:rFonts w:ascii="Helvetica" w:hAnsi="Helvetica"/>
-        </w:rPr>
-        <w:t>Once you have entered all your data into the file you’ve made online, please copy it and save a local version (as .</w:t>
-      </w:r>
-      <w:proofErr w:type="spellStart"/>
-      <w:r>
-        <w:rPr>
-          <w:rFonts w:ascii="Helvetica" w:hAnsi="Helvetica"/>
-        </w:rPr>
-        <w:t>csv</w:t>
-      </w:r>
-      <w:proofErr w:type="spellEnd"/>
-      <w:r>
-        <w:rPr>
-          <w:rFonts w:ascii="Helvetica" w:hAnsi="Helvetica"/>
-        </w:rPr>
-        <w:t xml:space="preserve"> or .txt)</w:t>
-      </w:r>
-      <w:r>
-        <w:rPr>
-          <w:rFonts w:ascii="Helvetica" w:hAnsi="Helvetica"/>
-        </w:rPr>
-        <w:t xml:space="preserve"> for your records</w:t>
-      </w:r>
-      <w:r>
-        <w:rPr>
-          <w:rFonts w:ascii="Helvetica" w:hAnsi="Helvetica"/>
-        </w:rPr>
-        <w:t>, just in</w:t>
-      </w:r>
-      <w:r>
-        <w:rPr>
-          <w:rFonts w:ascii="Helvetica" w:hAnsi="Helvetica"/>
-        </w:rPr>
-        <w:t xml:space="preserve"> </w:t>
-      </w:r>
-      <w:r>
-        <w:rPr>
-          <w:rFonts w:ascii="Helvetica" w:hAnsi="Helvetica"/>
-        </w:rPr>
-        <w:t xml:space="preserve">case there are problems, so you don’t have to </w:t>
-      </w:r>
-      <w:r>
-        <w:rPr>
-          <w:rFonts w:ascii="Helvetica" w:hAnsi="Helvetica"/>
-        </w:rPr>
-        <w:t xml:space="preserve">re-enter the data </w:t>
-      </w:r>
-      <w:r>
-        <w:rPr>
-          <w:rFonts w:ascii="Helvetica" w:hAnsi="Helvetica"/>
-        </w:rPr>
-        <w:t>again.</w:t>
-      </w:r>
-    </w:p>
-    <w:p>
-      <w:pPr>
-        <w:pStyle w:val="ListParagraph"/>
-        <w:ind w:left="426"/>
-        <w:rPr>
-          <w:rFonts w:ascii="Helvetica" w:hAnsi="Helvetica"/>
-        </w:rPr>
-      </w:pPr>
-    </w:p>
-    <w:p>
-      <w:pPr>
-        <w:pStyle w:val="ListParagraph"/>
-        <w:numPr>
-          <w:ilvl w:val="0"/>
-          <w:numId w:val="4"/>
-        </w:numPr>
-        <w:ind w:left="426"/>
-        <w:rPr>
-          <w:rFonts w:ascii="Helvetica" w:hAnsi="Helvetica"/>
-        </w:rPr>
-      </w:pPr>
-      <w:r>
-        <w:rPr>
-          <w:rFonts w:ascii="Helvetica" w:hAnsi="Helvetica"/>
-        </w:rPr>
-        <w:t>When you have finished then</w:t>
-      </w:r>
-      <w:r>
-        <w:rPr>
-          <w:rFonts w:ascii="Helvetica" w:hAnsi="Helvetica"/>
-        </w:rPr>
-        <w:t xml:space="preserve"> “Propose file change” (or something similar, possibly “Commit changes”</w:t>
-      </w:r>
-      <w:r>
-        <w:rPr>
-          <w:rFonts w:ascii="Helvetica" w:hAnsi="Helvetica"/>
-        </w:rPr>
-        <w:t>)</w:t>
-      </w:r>
-    </w:p>
-    <w:p>
-      <w:pPr>
-        <w:rPr>
-          <w:rFonts w:ascii="Helvetica" w:hAnsi="Helvetica"/>
-        </w:rPr>
-      </w:pPr>
-    </w:p>
-    <w:p>
-      <w:pPr>
-        <w:pStyle w:val="ListParagraph"/>
-        <w:ind w:left="426"/>
-        <w:rPr>
-          <w:rFonts w:ascii="Helvetica" w:hAnsi="Helvetica"/>
-        </w:rPr>
-      </w:pPr>
-      <w:r>
-        <w:rPr>
-          <w:rFonts w:ascii="Helvetica" w:hAnsi="Helvetica"/>
-        </w:rPr>
-        <w:t xml:space="preserve"> </w:t>
-      </w:r>
-      <w:r>
-        <w:rPr>
-          <w:rFonts w:ascii="Helvetica" w:hAnsi="Helvetica"/>
-          <w:noProof/>
-        </w:rPr>
-        <w:drawing>
-          <wp:inline distT="0" distB="0" distL="0" distR="0" wp14:anchorId="4905E301" wp14:editId="01E27376">
-            <wp:extent cx="2053213" cy="1710089"/>
-            <wp:effectExtent l="0" t="0" r="4445" b="0"/>
-            <wp:docPr id="5" name="Picture 5"/>
-            <wp:cNvGraphicFramePr>
-              <a:graphicFrameLocks xmlns:a="http://schemas.openxmlformats.org/drawingml/2006/main" noChangeAspect="1"/>
-            </wp:cNvGraphicFramePr>
-            <a:graphic xmlns:a="http://schemas.openxmlformats.org/drawingml/2006/main">
-              <a:graphicData uri="http://schemas.openxmlformats.org/drawingml/2006/picture">
-                <pic:pic xmlns:pic="http://schemas.openxmlformats.org/drawingml/2006/picture">
-                  <pic:nvPicPr>
-                    <pic:cNvPr id="0" name="Screen Shot 2019-09-17 at 2.55.24 PM.png"/>
-                    <pic:cNvPicPr/>
-                  </pic:nvPicPr>
-                  <pic:blipFill>
-                    <a:blip r:embed="rId22">
-                      <a:extLst>
-                        <a:ext uri="{28A0092B-C50C-407E-A947-70E740481C1C}">
-                          <a14:useLocalDpi xmlns:a14="http://schemas.microsoft.com/office/drawing/2010/main" val="0"/>
-                        </a:ext>
-                      </a:extLst>
-                    </a:blip>
-                    <a:stretch>
-                      <a:fillRect/>
-                    </a:stretch>
-                  </pic:blipFill>
-                  <pic:spPr>
-                    <a:xfrm>
-                      <a:off x="0" y="0"/>
-                      <a:ext cx="2053373" cy="1710222"/>
-                    </a:xfrm>
-                    <a:prstGeom prst="rect">
-                      <a:avLst/>
-                    </a:prstGeom>
-                  </pic:spPr>
-                </pic:pic>
-              </a:graphicData>
-            </a:graphic>
-          </wp:inline>
-        </w:drawing>
-      </w:r>
-    </w:p>
-    <w:p>
-      <w:pPr>
-        <w:pStyle w:val="ListParagraph"/>
-        <w:numPr>
-          <w:ilvl w:val="0"/>
-          <w:numId w:val="4"/>
-        </w:numPr>
-        <w:ind w:left="426"/>
-        <w:rPr>
-          <w:rFonts w:ascii="Helvetica" w:hAnsi="Helvetica"/>
-        </w:rPr>
-      </w:pPr>
-      <w:r>
-        <w:rPr>
-          <w:rFonts w:ascii="Helvetica" w:hAnsi="Helvetica"/>
-          <w:noProof/>
-        </w:rPr>
-        <w:t>Create a pull request as follows:</w:t>
-      </w:r>
-      <w:r>
-        <w:rPr>
-          <w:rFonts w:ascii="Helvetica" w:hAnsi="Helvetica"/>
-          <w:noProof/>
-        </w:rPr>
-        <w:t xml:space="preserve"> </w:t>
-      </w:r>
-      <w:hyperlink r:id="rId23" w:history="1">
-        <w:r>
-          <w:rPr>
-            <w:rStyle w:val="Hyperlink"/>
-            <w:rFonts w:ascii="Helvetica" w:hAnsi="Helvetica"/>
-            <w:noProof/>
-          </w:rPr>
-          <w:t>https://help.github.com/en/articles/creating-a-pull-request-from-a-fork</w:t>
-        </w:r>
-      </w:hyperlink>
-      <w:r>
-        <w:rPr>
-          <w:rFonts w:ascii="Helvetica" w:hAnsi="Helvetica"/>
-          <w:noProof/>
-        </w:rPr>
-        <w:t>. As the administrator of BIOL-3295 this will notify me of your proposed changes, which I can then approve or reject, and merge into the master branch.</w:t>
-      </w:r>
-    </w:p>
-    <w:p>
-      <w:pPr>
-        <w:pStyle w:val="ListParagraph"/>
-        <w:ind w:left="426"/>
-        <w:rPr>
-          <w:rFonts w:ascii="Helvetica" w:hAnsi="Helvetica"/>
-        </w:rPr>
-      </w:pPr>
-    </w:p>
-    <w:p>
-      <w:pPr>
-        <w:pStyle w:val="ListParagraph"/>
-        <w:numPr>
-          <w:ilvl w:val="0"/>
-          <w:numId w:val="4"/>
-        </w:numPr>
-        <w:ind w:left="426"/>
-        <w:rPr>
-          <w:rFonts w:ascii="Helvetica" w:hAnsi="Helvetica"/>
-        </w:rPr>
-      </w:pPr>
-      <w:r>
-        <w:rPr>
-          <w:rFonts w:ascii="Helvetica" w:hAnsi="Helvetica"/>
-        </w:rPr>
-        <w:t>If you encounter problems, please come and see me so I can resolve them.</w:t>
-      </w:r>
-    </w:p>
-    <w:p>
-      <w:pPr>
-        <w:rPr>
-          <w:rFonts w:ascii="Helvetica" w:hAnsi="Helvetica"/>
-        </w:rPr>
-      </w:pPr>
-      <w:r>
-        <w:rPr>
-          <w:rFonts w:ascii="Helvetica" w:hAnsi="Helvetica"/>
-        </w:rPr>
-        <w:t xml:space="preserve"> </w:t>
-      </w:r>
+        <w:rPr>
+          <w:rFonts w:ascii="Helvetica" w:hAnsi="Helvetica"/>
+        </w:rPr>
+      </w:pPr>
     </w:p>
     <w:p>
       <w:pPr>
@@ -4363,7 +3662,7 @@
         <w:rStyle w:val="PageNumber"/>
         <w:noProof/>
       </w:rPr>
-      <w:t>4</w:t>
+      <w:t>1</w:t>
     </w:r>
     <w:r>
       <w:rPr>

</xml_diff>